<commit_message>
Change "Success story from this quarter" to "biggest win this quarter"
</commit_message>
<xml_diff>
--- a/src/resources/templates/docx/APG_Summary_Template.docx
+++ b/src/resources/templates/docx/APG_Summary_Template.docx
@@ -16,25 +16,7 @@
           <w:sz w:val="48"/>
           <w:szCs w:val="48"/>
         </w:rPr>
-        <w:t>{{</w:t>
-      </w:r>
-      <w:proofErr w:type="spellStart"/>
-      <w:r>
-        <w:rPr>
-          <w:rFonts w:ascii="Roboto" w:hAnsi="Roboto"/>
-          <w:sz w:val="48"/>
-          <w:szCs w:val="48"/>
-        </w:rPr>
-        <w:t>apg_name</w:t>
-      </w:r>
-      <w:proofErr w:type="spellEnd"/>
-      <w:r>
-        <w:rPr>
-          <w:rFonts w:ascii="Roboto" w:hAnsi="Roboto"/>
-          <w:sz w:val="48"/>
-          <w:szCs w:val="48"/>
-        </w:rPr>
-        <w:t>}}</w:t>
+        <w:t>{{apg_name}}</w:t>
       </w:r>
     </w:p>
     <w:p>
@@ -136,21 +118,7 @@
               <w:rPr>
                 <w:rFonts w:ascii="Roboto" w:hAnsi="Roboto"/>
               </w:rPr>
-              <w:t>{{</w:t>
-            </w:r>
-            <w:proofErr w:type="spellStart"/>
-            <w:r>
-              <w:rPr>
-                <w:rFonts w:ascii="Roboto" w:hAnsi="Roboto"/>
-              </w:rPr>
-              <w:t>speedometer_text</w:t>
-            </w:r>
-            <w:proofErr w:type="spellEnd"/>
-            <w:r>
-              <w:rPr>
-                <w:rFonts w:ascii="Roboto" w:hAnsi="Roboto"/>
-              </w:rPr>
-              <w:t>}}</w:t>
+              <w:t>{{speedometer_text}}</w:t>
             </w:r>
           </w:p>
         </w:tc>
@@ -194,20 +162,94 @@
           <w:sz w:val="32"/>
           <w:szCs w:val="32"/>
         </w:rPr>
+        <w:t>{%p if success_story %}</w:t>
+      </w:r>
+    </w:p>
+    <w:p>
+      <w:pPr>
+        <w:rPr>
+          <w:rFonts w:ascii="Roboto" w:hAnsi="Roboto"/>
+          <w:b/>
+          <w:bCs/>
+          <w:sz w:val="32"/>
+          <w:szCs w:val="32"/>
+        </w:rPr>
+      </w:pPr>
+      <w:r>
+        <w:rPr>
+          <w:rFonts w:ascii="Roboto" w:hAnsi="Roboto"/>
+          <w:b/>
+          <w:bCs/>
+          <w:sz w:val="32"/>
+          <w:szCs w:val="32"/>
+        </w:rPr>
+        <w:t>Biggest win this quarter</w:t>
+      </w:r>
+    </w:p>
+    <w:p>
+      <w:pPr>
+        <w:rPr>
+          <w:rFonts w:ascii="Roboto" w:hAnsi="Roboto"/>
+        </w:rPr>
+      </w:pPr>
+      <w:r>
+        <w:rPr>
+          <w:rFonts w:ascii="Roboto" w:hAnsi="Roboto"/>
+        </w:rPr>
+        <w:t>{{ success_story }}</w:t>
+      </w:r>
+    </w:p>
+    <w:p>
+      <w:pPr>
+        <w:rPr>
+          <w:rFonts w:ascii="Roboto" w:hAnsi="Roboto"/>
+          <w:b/>
+          <w:bCs/>
+          <w:sz w:val="32"/>
+          <w:szCs w:val="32"/>
+        </w:rPr>
+      </w:pPr>
+      <w:r>
+        <w:rPr>
+          <w:rFonts w:ascii="Roboto" w:hAnsi="Roboto"/>
+          <w:b/>
+          <w:bCs/>
+          <w:sz w:val="32"/>
+          <w:szCs w:val="32"/>
+        </w:rPr>
+        <w:t>{%p endif %}</w:t>
+      </w:r>
+    </w:p>
+    <w:p>
+      <w:pPr>
+        <w:rPr>
+          <w:rFonts w:ascii="Roboto" w:hAnsi="Roboto"/>
+          <w:b/>
+          <w:bCs/>
+          <w:sz w:val="32"/>
+          <w:szCs w:val="32"/>
+        </w:rPr>
+      </w:pPr>
+      <w:r>
+        <w:rPr>
+          <w:rFonts w:ascii="Roboto" w:hAnsi="Roboto"/>
+          <w:b/>
+          <w:bCs/>
+          <w:sz w:val="32"/>
+          <w:szCs w:val="32"/>
+        </w:rPr>
         <w:t xml:space="preserve">{%p if </w:t>
       </w:r>
-      <w:proofErr w:type="spellStart"/>
-      <w:r>
-        <w:rPr>
-          <w:rFonts w:ascii="Roboto" w:hAnsi="Roboto"/>
-          <w:b/>
-          <w:bCs/>
-          <w:sz w:val="32"/>
-          <w:szCs w:val="32"/>
-        </w:rPr>
-        <w:t>success_story</w:t>
-      </w:r>
-      <w:proofErr w:type="spellEnd"/>
+      <w:r>
+        <w:rPr>
+          <w:rFonts w:ascii="Roboto" w:hAnsi="Roboto"/>
+          <w:b/>
+          <w:bCs/>
+          <w:sz w:val="32"/>
+          <w:szCs w:val="32"/>
+        </w:rPr>
+        <w:t>blockers_text</w:t>
+      </w:r>
       <w:r>
         <w:rPr>
           <w:rFonts w:ascii="Roboto" w:hAnsi="Roboto"/>
@@ -237,42 +279,44 @@
           <w:sz w:val="32"/>
           <w:szCs w:val="32"/>
         </w:rPr>
-        <w:t>Success story from this quarter</w:t>
-      </w:r>
-    </w:p>
-    <w:p>
-      <w:pPr>
-        <w:rPr>
-          <w:rFonts w:ascii="Roboto" w:hAnsi="Roboto"/>
-        </w:rPr>
-      </w:pPr>
-      <w:proofErr w:type="gramStart"/>
-      <w:r>
-        <w:rPr>
-          <w:rFonts w:ascii="Roboto" w:hAnsi="Roboto"/>
-        </w:rPr>
-        <w:t xml:space="preserve">{{ </w:t>
-      </w:r>
-      <w:proofErr w:type="spellStart"/>
-      <w:r>
-        <w:rPr>
-          <w:rFonts w:ascii="Roboto" w:hAnsi="Roboto"/>
-        </w:rPr>
-        <w:t>success</w:t>
-      </w:r>
-      <w:proofErr w:type="gramEnd"/>
-      <w:r>
-        <w:rPr>
-          <w:rFonts w:ascii="Roboto" w:hAnsi="Roboto"/>
-        </w:rPr>
-        <w:t>_story</w:t>
-      </w:r>
-      <w:proofErr w:type="spellEnd"/>
-      <w:r>
-        <w:rPr>
-          <w:rFonts w:ascii="Roboto" w:hAnsi="Roboto"/>
-        </w:rPr>
-        <w:t xml:space="preserve"> }}</w:t>
+        <w:t>What’s blocking the goal?</w:t>
+      </w:r>
+    </w:p>
+    <w:p>
+      <w:pPr>
+        <w:rPr>
+          <w:rFonts w:ascii="Roboto" w:hAnsi="Roboto"/>
+        </w:rPr>
+      </w:pPr>
+      <w:r>
+        <w:rPr>
+          <w:rFonts w:ascii="Roboto" w:hAnsi="Roboto"/>
+        </w:rPr>
+        <w:t>{{</w:t>
+      </w:r>
+      <w:r>
+        <w:rPr>
+          <w:rFonts w:ascii="Roboto" w:hAnsi="Roboto"/>
+        </w:rPr>
+        <w:t xml:space="preserve"> </w:t>
+      </w:r>
+      <w:r>
+        <w:rPr>
+          <w:rFonts w:ascii="Roboto" w:hAnsi="Roboto"/>
+        </w:rPr>
+        <w:t>blockers_text</w:t>
+      </w:r>
+      <w:r>
+        <w:rPr>
+          <w:rFonts w:ascii="Roboto" w:hAnsi="Roboto"/>
+        </w:rPr>
+        <w:t xml:space="preserve"> </w:t>
+      </w:r>
+      <w:r>
+        <w:rPr>
+          <w:rFonts w:ascii="Roboto" w:hAnsi="Roboto"/>
+        </w:rPr>
+        <w:t>}}</w:t>
       </w:r>
     </w:p>
     <w:p>
@@ -314,161 +358,7 @@
           <w:sz w:val="32"/>
           <w:szCs w:val="32"/>
         </w:rPr>
-        <w:t xml:space="preserve">{%p if </w:t>
-      </w:r>
-      <w:proofErr w:type="spellStart"/>
-      <w:r>
-        <w:rPr>
-          <w:rFonts w:ascii="Roboto" w:hAnsi="Roboto"/>
-          <w:b/>
-          <w:bCs/>
-          <w:sz w:val="32"/>
-          <w:szCs w:val="32"/>
-        </w:rPr>
-        <w:t>blockers_text</w:t>
-      </w:r>
-      <w:proofErr w:type="spellEnd"/>
-      <w:r>
-        <w:rPr>
-          <w:rFonts w:ascii="Roboto" w:hAnsi="Roboto"/>
-          <w:b/>
-          <w:bCs/>
-          <w:sz w:val="32"/>
-          <w:szCs w:val="32"/>
-        </w:rPr>
-        <w:t xml:space="preserve"> %}</w:t>
-      </w:r>
-    </w:p>
-    <w:p>
-      <w:pPr>
-        <w:rPr>
-          <w:rFonts w:ascii="Roboto" w:hAnsi="Roboto"/>
-          <w:b/>
-          <w:bCs/>
-          <w:sz w:val="32"/>
-          <w:szCs w:val="32"/>
-        </w:rPr>
-      </w:pPr>
-      <w:r>
-        <w:rPr>
-          <w:rFonts w:ascii="Roboto" w:hAnsi="Roboto"/>
-          <w:b/>
-          <w:bCs/>
-          <w:sz w:val="32"/>
-          <w:szCs w:val="32"/>
-        </w:rPr>
-        <w:t>What’s blocking the goal?</w:t>
-      </w:r>
-    </w:p>
-    <w:p>
-      <w:pPr>
-        <w:rPr>
-          <w:rFonts w:ascii="Roboto" w:hAnsi="Roboto"/>
-        </w:rPr>
-      </w:pPr>
-      <w:proofErr w:type="gramStart"/>
-      <w:r>
-        <w:rPr>
-          <w:rFonts w:ascii="Roboto" w:hAnsi="Roboto"/>
-        </w:rPr>
-        <w:t>{{</w:t>
-      </w:r>
-      <w:r>
-        <w:rPr>
-          <w:rFonts w:ascii="Roboto" w:hAnsi="Roboto"/>
-        </w:rPr>
-        <w:t xml:space="preserve"> </w:t>
-      </w:r>
-      <w:proofErr w:type="spellStart"/>
-      <w:r>
-        <w:rPr>
-          <w:rFonts w:ascii="Roboto" w:hAnsi="Roboto"/>
-        </w:rPr>
-        <w:t>blockers</w:t>
-      </w:r>
-      <w:proofErr w:type="gramEnd"/>
-      <w:r>
-        <w:rPr>
-          <w:rFonts w:ascii="Roboto" w:hAnsi="Roboto"/>
-        </w:rPr>
-        <w:t>_text</w:t>
-      </w:r>
-      <w:proofErr w:type="spellEnd"/>
-      <w:r>
-        <w:rPr>
-          <w:rFonts w:ascii="Roboto" w:hAnsi="Roboto"/>
-        </w:rPr>
-        <w:t xml:space="preserve"> </w:t>
-      </w:r>
-      <w:r>
-        <w:rPr>
-          <w:rFonts w:ascii="Roboto" w:hAnsi="Roboto"/>
-        </w:rPr>
-        <w:t>}}</w:t>
-      </w:r>
-    </w:p>
-    <w:p>
-      <w:pPr>
-        <w:rPr>
-          <w:rFonts w:ascii="Roboto" w:hAnsi="Roboto"/>
-          <w:b/>
-          <w:bCs/>
-          <w:sz w:val="32"/>
-          <w:szCs w:val="32"/>
-        </w:rPr>
-      </w:pPr>
-      <w:r>
-        <w:rPr>
-          <w:rFonts w:ascii="Roboto" w:hAnsi="Roboto"/>
-          <w:b/>
-          <w:bCs/>
-          <w:sz w:val="32"/>
-          <w:szCs w:val="32"/>
-        </w:rPr>
-        <w:t>{%p endif %}</w:t>
-      </w:r>
-    </w:p>
-    <w:p>
-      <w:pPr>
-        <w:rPr>
-          <w:rFonts w:ascii="Roboto" w:hAnsi="Roboto"/>
-          <w:b/>
-          <w:bCs/>
-          <w:sz w:val="32"/>
-          <w:szCs w:val="32"/>
-        </w:rPr>
-      </w:pPr>
-      <w:r>
-        <w:rPr>
-          <w:rFonts w:ascii="Roboto" w:hAnsi="Roboto"/>
-          <w:b/>
-          <w:bCs/>
-          <w:sz w:val="32"/>
-          <w:szCs w:val="32"/>
-        </w:rPr>
-        <w:t xml:space="preserve">{%p if </w:t>
-      </w:r>
-      <w:proofErr w:type="spellStart"/>
-      <w:r>
-        <w:rPr>
-          <w:rFonts w:ascii="Roboto" w:hAnsi="Roboto"/>
-          <w:b/>
-          <w:bCs/>
-          <w:sz w:val="32"/>
-          <w:szCs w:val="32"/>
-        </w:rPr>
-        <w:t>challenge_bullets</w:t>
-      </w:r>
-      <w:proofErr w:type="spellEnd"/>
-      <w:r>
-        <w:rPr>
-          <w:rFonts w:ascii="Roboto" w:hAnsi="Roboto"/>
-          <w:b/>
-          <w:bCs/>
-          <w:sz w:val="32"/>
-          <w:szCs w:val="32"/>
-        </w:rPr>
-        <w:t xml:space="preserve"> %}</w:t>
+        <w:t>{%p if challenge_bullets %}</w:t>
       </w:r>
     </w:p>
     <w:p>
@@ -539,175 +429,133 @@
         <w:rPr>
           <w:rFonts w:ascii="Roboto" w:hAnsi="Roboto"/>
         </w:rPr>
-        <w:t xml:space="preserve">{{r </w:t>
-      </w:r>
-      <w:proofErr w:type="spellStart"/>
-      <w:r>
-        <w:rPr>
-          <w:rFonts w:ascii="Roboto" w:hAnsi="Roboto"/>
-        </w:rPr>
-        <w:t>challenge_bullets</w:t>
-      </w:r>
-      <w:proofErr w:type="spellEnd"/>
+        <w:t>{{r challenge_bullets}}</w:t>
+      </w:r>
+    </w:p>
+    <w:p>
+      <w:pPr>
+        <w:rPr>
+          <w:rFonts w:ascii="Roboto" w:hAnsi="Roboto"/>
+          <w:b/>
+          <w:bCs/>
+          <w:sz w:val="32"/>
+          <w:szCs w:val="32"/>
+        </w:rPr>
+      </w:pPr>
+      <w:r>
+        <w:rPr>
+          <w:rFonts w:ascii="Roboto" w:hAnsi="Roboto"/>
+          <w:b/>
+          <w:bCs/>
+          <w:sz w:val="32"/>
+          <w:szCs w:val="32"/>
+        </w:rPr>
+        <w:t>{%p endif %}</w:t>
+      </w:r>
+    </w:p>
+    <w:p>
+      <w:pPr>
+        <w:rPr>
+          <w:rFonts w:ascii="Roboto" w:hAnsi="Roboto"/>
+          <w:b/>
+          <w:bCs/>
+          <w:sz w:val="32"/>
+          <w:szCs w:val="32"/>
+        </w:rPr>
+      </w:pPr>
+      <w:r>
+        <w:rPr>
+          <w:rFonts w:ascii="Roboto" w:hAnsi="Roboto"/>
+          <w:b/>
+          <w:bCs/>
+          <w:sz w:val="32"/>
+          <w:szCs w:val="32"/>
+        </w:rPr>
+        <w:t xml:space="preserve">{%p if </w:t>
+      </w:r>
+      <w:r>
+        <w:rPr>
+          <w:rFonts w:ascii="Roboto" w:hAnsi="Roboto"/>
+          <w:b/>
+          <w:bCs/>
+          <w:sz w:val="32"/>
+          <w:szCs w:val="32"/>
+        </w:rPr>
+        <w:t>group_</w:t>
+      </w:r>
+      <w:r>
+        <w:rPr>
+          <w:rFonts w:ascii="Roboto" w:hAnsi="Roboto"/>
+          <w:b/>
+          <w:bCs/>
+          <w:sz w:val="32"/>
+          <w:szCs w:val="32"/>
+        </w:rPr>
+        <w:t>assistance_text %}</w:t>
+      </w:r>
+    </w:p>
+    <w:p>
+      <w:pPr>
+        <w:rPr>
+          <w:rFonts w:ascii="Roboto" w:hAnsi="Roboto"/>
+          <w:b/>
+          <w:bCs/>
+          <w:sz w:val="32"/>
+          <w:szCs w:val="32"/>
+        </w:rPr>
+      </w:pPr>
+      <w:r>
+        <w:rPr>
+          <w:rFonts w:ascii="Roboto" w:hAnsi="Roboto"/>
+          <w:b/>
+          <w:bCs/>
+          <w:sz w:val="32"/>
+          <w:szCs w:val="32"/>
+        </w:rPr>
+        <w:t>What groups can help this goal succeed?</w:t>
+      </w:r>
+    </w:p>
+    <w:p>
+      <w:pPr>
+        <w:rPr>
+          <w:rFonts w:ascii="Roboto" w:hAnsi="Roboto"/>
+        </w:rPr>
+      </w:pPr>
+      <w:r>
+        <w:rPr>
+          <w:rFonts w:ascii="Roboto" w:hAnsi="Roboto"/>
+        </w:rPr>
+        <w:t>{{</w:t>
+      </w:r>
+      <w:r>
+        <w:rPr>
+          <w:rFonts w:ascii="Roboto" w:hAnsi="Roboto"/>
+        </w:rPr>
+        <w:t>r</w:t>
+      </w:r>
+      <w:r>
+        <w:rPr>
+          <w:rFonts w:ascii="Roboto" w:hAnsi="Roboto"/>
+        </w:rPr>
+        <w:t xml:space="preserve"> </w:t>
+      </w:r>
+      <w:r>
+        <w:rPr>
+          <w:rFonts w:ascii="Roboto" w:hAnsi="Roboto"/>
+        </w:rPr>
+        <w:t>group_assistance_text</w:t>
+      </w:r>
+      <w:r>
+        <w:rPr>
+          <w:rFonts w:ascii="Roboto" w:hAnsi="Roboto"/>
+        </w:rPr>
+        <w:t xml:space="preserve"> </w:t>
+      </w:r>
       <w:r>
         <w:rPr>
           <w:rFonts w:ascii="Roboto" w:hAnsi="Roboto"/>
         </w:rPr>
         <w:t>}}</w:t>
-      </w:r>
-    </w:p>
-    <w:p>
-      <w:pPr>
-        <w:rPr>
-          <w:rFonts w:ascii="Roboto" w:hAnsi="Roboto"/>
-          <w:b/>
-          <w:bCs/>
-          <w:sz w:val="32"/>
-          <w:szCs w:val="32"/>
-        </w:rPr>
-      </w:pPr>
-      <w:r>
-        <w:rPr>
-          <w:rFonts w:ascii="Roboto" w:hAnsi="Roboto"/>
-          <w:b/>
-          <w:bCs/>
-          <w:sz w:val="32"/>
-          <w:szCs w:val="32"/>
-        </w:rPr>
-        <w:t>{%p endif %}</w:t>
-      </w:r>
-    </w:p>
-    <w:p>
-      <w:pPr>
-        <w:rPr>
-          <w:rFonts w:ascii="Roboto" w:hAnsi="Roboto"/>
-          <w:b/>
-          <w:bCs/>
-          <w:sz w:val="32"/>
-          <w:szCs w:val="32"/>
-        </w:rPr>
-      </w:pPr>
-      <w:r>
-        <w:rPr>
-          <w:rFonts w:ascii="Roboto" w:hAnsi="Roboto"/>
-          <w:b/>
-          <w:bCs/>
-          <w:sz w:val="32"/>
-          <w:szCs w:val="32"/>
-        </w:rPr>
-        <w:t xml:space="preserve">{%p if </w:t>
-      </w:r>
-      <w:proofErr w:type="spellStart"/>
-      <w:r>
-        <w:rPr>
-          <w:rFonts w:ascii="Roboto" w:hAnsi="Roboto"/>
-          <w:b/>
-          <w:bCs/>
-          <w:sz w:val="32"/>
-          <w:szCs w:val="32"/>
-        </w:rPr>
-        <w:t>group_</w:t>
-      </w:r>
-      <w:r>
-        <w:rPr>
-          <w:rFonts w:ascii="Roboto" w:hAnsi="Roboto"/>
-          <w:b/>
-          <w:bCs/>
-          <w:sz w:val="32"/>
-          <w:szCs w:val="32"/>
-        </w:rPr>
-        <w:t>assistance_text</w:t>
-      </w:r>
-      <w:proofErr w:type="spellEnd"/>
-      <w:r>
-        <w:rPr>
-          <w:rFonts w:ascii="Roboto" w:hAnsi="Roboto"/>
-          <w:b/>
-          <w:bCs/>
-          <w:sz w:val="32"/>
-          <w:szCs w:val="32"/>
-        </w:rPr>
-        <w:t xml:space="preserve"> %}</w:t>
-      </w:r>
-    </w:p>
-    <w:p>
-      <w:pPr>
-        <w:rPr>
-          <w:rFonts w:ascii="Roboto" w:hAnsi="Roboto"/>
-          <w:b/>
-          <w:bCs/>
-          <w:sz w:val="32"/>
-          <w:szCs w:val="32"/>
-        </w:rPr>
-      </w:pPr>
-      <w:r>
-        <w:rPr>
-          <w:rFonts w:ascii="Roboto" w:hAnsi="Roboto"/>
-          <w:b/>
-          <w:bCs/>
-          <w:sz w:val="32"/>
-          <w:szCs w:val="32"/>
-        </w:rPr>
-        <w:t>What groups can help this goal succeed?</w:t>
-      </w:r>
-    </w:p>
-    <w:p>
-      <w:pPr>
-        <w:rPr>
-          <w:rFonts w:ascii="Roboto" w:hAnsi="Roboto"/>
-        </w:rPr>
-      </w:pPr>
-      <w:r>
-        <w:rPr>
-          <w:rFonts w:ascii="Roboto" w:hAnsi="Roboto"/>
-        </w:rPr>
-        <w:t>{{</w:t>
-      </w:r>
-      <w:r>
-        <w:rPr>
-          <w:rFonts w:ascii="Roboto" w:hAnsi="Roboto"/>
-        </w:rPr>
-        <w:t>r</w:t>
-      </w:r>
-      <w:r>
-        <w:rPr>
-          <w:rFonts w:ascii="Roboto" w:hAnsi="Roboto"/>
-        </w:rPr>
-        <w:t xml:space="preserve"> </w:t>
-      </w:r>
-      <w:proofErr w:type="spellStart"/>
-      <w:r>
-        <w:rPr>
-          <w:rFonts w:ascii="Roboto" w:hAnsi="Roboto"/>
-        </w:rPr>
-        <w:t>group_assistance_</w:t>
-      </w:r>
-      <w:proofErr w:type="gramStart"/>
-      <w:r>
-        <w:rPr>
-          <w:rFonts w:ascii="Roboto" w:hAnsi="Roboto"/>
-        </w:rPr>
-        <w:t>text</w:t>
-      </w:r>
-      <w:proofErr w:type="spellEnd"/>
-      <w:r>
-        <w:rPr>
-          <w:rFonts w:ascii="Roboto" w:hAnsi="Roboto"/>
-        </w:rPr>
-        <w:t xml:space="preserve"> </w:t>
-      </w:r>
-      <w:r>
-        <w:rPr>
-          <w:rFonts w:ascii="Roboto" w:hAnsi="Roboto"/>
-        </w:rPr>
-        <w:t>}</w:t>
-      </w:r>
-      <w:proofErr w:type="gramEnd"/>
-      <w:r>
-        <w:rPr>
-          <w:rFonts w:ascii="Roboto" w:hAnsi="Roboto"/>
-        </w:rPr>
-        <w:t>}</w:t>
       </w:r>
     </w:p>
     <w:p>

</xml_diff>

<commit_message>
Remove challenge bullets from APG summary, add recommendations table
</commit_message>
<xml_diff>
--- a/src/resources/templates/docx/APG_Summary_Template.docx
+++ b/src/resources/templates/docx/APG_Summary_Template.docx
@@ -16,7 +16,25 @@
           <w:sz w:val="48"/>
           <w:szCs w:val="48"/>
         </w:rPr>
-        <w:t>{{apg_name}}</w:t>
+        <w:t>{{</w:t>
+      </w:r>
+      <w:proofErr w:type="spellStart"/>
+      <w:r>
+        <w:rPr>
+          <w:rFonts w:ascii="Roboto" w:hAnsi="Roboto"/>
+          <w:sz w:val="48"/>
+          <w:szCs w:val="48"/>
+        </w:rPr>
+        <w:t>apg_name</w:t>
+      </w:r>
+      <w:proofErr w:type="spellEnd"/>
+      <w:r>
+        <w:rPr>
+          <w:rFonts w:ascii="Roboto" w:hAnsi="Roboto"/>
+          <w:sz w:val="48"/>
+          <w:szCs w:val="48"/>
+        </w:rPr>
+        <w:t>}}</w:t>
       </w:r>
     </w:p>
     <w:p>
@@ -118,7 +136,21 @@
               <w:rPr>
                 <w:rFonts w:ascii="Roboto" w:hAnsi="Roboto"/>
               </w:rPr>
-              <w:t>{{speedometer_text}}</w:t>
+              <w:t>{{</w:t>
+            </w:r>
+            <w:proofErr w:type="spellStart"/>
+            <w:r>
+              <w:rPr>
+                <w:rFonts w:ascii="Roboto" w:hAnsi="Roboto"/>
+              </w:rPr>
+              <w:t>speedometer_text</w:t>
+            </w:r>
+            <w:proofErr w:type="spellEnd"/>
+            <w:r>
+              <w:rPr>
+                <w:rFonts w:ascii="Roboto" w:hAnsi="Roboto"/>
+              </w:rPr>
+              <w:t>}}</w:t>
             </w:r>
           </w:p>
         </w:tc>
@@ -162,7 +194,29 @@
           <w:sz w:val="32"/>
           <w:szCs w:val="32"/>
         </w:rPr>
-        <w:t>{%p if success_story %}</w:t>
+        <w:t xml:space="preserve">{%p if </w:t>
+      </w:r>
+      <w:proofErr w:type="spellStart"/>
+      <w:r>
+        <w:rPr>
+          <w:rFonts w:ascii="Roboto" w:hAnsi="Roboto"/>
+          <w:b/>
+          <w:bCs/>
+          <w:sz w:val="32"/>
+          <w:szCs w:val="32"/>
+        </w:rPr>
+        <w:t>success_story</w:t>
+      </w:r>
+      <w:proofErr w:type="spellEnd"/>
+      <w:r>
+        <w:rPr>
+          <w:rFonts w:ascii="Roboto" w:hAnsi="Roboto"/>
+          <w:b/>
+          <w:bCs/>
+          <w:sz w:val="32"/>
+          <w:szCs w:val="32"/>
+        </w:rPr>
+        <w:t xml:space="preserve"> %}</w:t>
       </w:r>
     </w:p>
     <w:p>
@@ -192,11 +246,33 @@
           <w:rFonts w:ascii="Roboto" w:hAnsi="Roboto"/>
         </w:rPr>
       </w:pPr>
-      <w:r>
-        <w:rPr>
-          <w:rFonts w:ascii="Roboto" w:hAnsi="Roboto"/>
-        </w:rPr>
-        <w:t>{{ success_story }}</w:t>
+      <w:proofErr w:type="gramStart"/>
+      <w:r>
+        <w:rPr>
+          <w:rFonts w:ascii="Roboto" w:hAnsi="Roboto"/>
+        </w:rPr>
+        <w:t xml:space="preserve">{{ </w:t>
+      </w:r>
+      <w:proofErr w:type="spellStart"/>
+      <w:r>
+        <w:rPr>
+          <w:rFonts w:ascii="Roboto" w:hAnsi="Roboto"/>
+        </w:rPr>
+        <w:t>success</w:t>
+      </w:r>
+      <w:proofErr w:type="gramEnd"/>
+      <w:r>
+        <w:rPr>
+          <w:rFonts w:ascii="Roboto" w:hAnsi="Roboto"/>
+        </w:rPr>
+        <w:t>_story</w:t>
+      </w:r>
+      <w:proofErr w:type="spellEnd"/>
+      <w:r>
+        <w:rPr>
+          <w:rFonts w:ascii="Roboto" w:hAnsi="Roboto"/>
+        </w:rPr>
+        <w:t xml:space="preserve"> }}</w:t>
       </w:r>
     </w:p>
     <w:p>
@@ -240,6 +316,7 @@
         </w:rPr>
         <w:t xml:space="preserve">{%p if </w:t>
       </w:r>
+      <w:proofErr w:type="spellStart"/>
       <w:r>
         <w:rPr>
           <w:rFonts w:ascii="Roboto" w:hAnsi="Roboto"/>
@@ -250,6 +327,7 @@
         </w:rPr>
         <w:t>blockers_text</w:t>
       </w:r>
+      <w:proofErr w:type="spellEnd"/>
       <w:r>
         <w:rPr>
           <w:rFonts w:ascii="Roboto" w:hAnsi="Roboto"/>
@@ -288,6 +366,7 @@
           <w:rFonts w:ascii="Roboto" w:hAnsi="Roboto"/>
         </w:rPr>
       </w:pPr>
+      <w:proofErr w:type="gramStart"/>
       <w:r>
         <w:rPr>
           <w:rFonts w:ascii="Roboto" w:hAnsi="Roboto"/>
@@ -300,12 +379,21 @@
         </w:rPr>
         <w:t xml:space="preserve"> </w:t>
       </w:r>
-      <w:r>
-        <w:rPr>
-          <w:rFonts w:ascii="Roboto" w:hAnsi="Roboto"/>
-        </w:rPr>
-        <w:t>blockers_text</w:t>
-      </w:r>
+      <w:proofErr w:type="spellStart"/>
+      <w:r>
+        <w:rPr>
+          <w:rFonts w:ascii="Roboto" w:hAnsi="Roboto"/>
+        </w:rPr>
+        <w:t>blockers</w:t>
+      </w:r>
+      <w:proofErr w:type="gramEnd"/>
+      <w:r>
+        <w:rPr>
+          <w:rFonts w:ascii="Roboto" w:hAnsi="Roboto"/>
+        </w:rPr>
+        <w:t>_text</w:t>
+      </w:r>
+      <w:proofErr w:type="spellEnd"/>
       <w:r>
         <w:rPr>
           <w:rFonts w:ascii="Roboto" w:hAnsi="Roboto"/>
@@ -358,7 +446,29 @@
           <w:sz w:val="32"/>
           <w:szCs w:val="32"/>
         </w:rPr>
-        <w:t>{%p if challenge_bullets %}</w:t>
+        <w:t xml:space="preserve">{%p if </w:t>
+      </w:r>
+      <w:proofErr w:type="spellStart"/>
+      <w:r>
+        <w:rPr>
+          <w:rFonts w:ascii="Roboto" w:hAnsi="Roboto"/>
+          <w:b/>
+          <w:bCs/>
+          <w:sz w:val="32"/>
+          <w:szCs w:val="32"/>
+        </w:rPr>
+        <w:t>recs_table</w:t>
+      </w:r>
+      <w:proofErr w:type="spellEnd"/>
+      <w:r>
+        <w:rPr>
+          <w:rFonts w:ascii="Roboto" w:hAnsi="Roboto"/>
+          <w:b/>
+          <w:bCs/>
+          <w:sz w:val="32"/>
+          <w:szCs w:val="32"/>
+        </w:rPr>
+        <w:t xml:space="preserve"> %}</w:t>
       </w:r>
     </w:p>
     <w:p>
@@ -414,23 +524,451 @@
     </w:p>
     <w:p>
       <w:pPr>
-        <w:pStyle w:val="ListParagraph"/>
-        <w:numPr>
-          <w:ilvl w:val="0"/>
-          <w:numId w:val="2"/>
-        </w:numPr>
-        <w:rPr>
-          <w:rFonts w:ascii="Roboto" w:hAnsi="Roboto"/>
-          <w:b/>
-          <w:bCs/>
-        </w:rPr>
-      </w:pPr>
-      <w:r>
-        <w:rPr>
-          <w:rFonts w:ascii="Roboto" w:hAnsi="Roboto"/>
-        </w:rPr>
-        <w:t>{{r challenge_bullets}}</w:t>
-      </w:r>
+        <w:rPr>
+          <w:rFonts w:ascii="Roboto" w:hAnsi="Roboto"/>
+        </w:rPr>
+      </w:pPr>
+      <w:r>
+        <w:rPr>
+          <w:rFonts w:ascii="Roboto" w:hAnsi="Roboto"/>
+        </w:rPr>
+        <w:t>The following table displays the challenges the goal team identified this quarter and recommendations for the center of government on how they could potentially be addressed:</w:t>
+      </w:r>
+    </w:p>
+    <w:tbl>
+      <w:tblPr>
+        <w:tblStyle w:val="TableGrid"/>
+        <w:tblW w:w="0" w:type="auto"/>
+        <w:tblLayout w:type="fixed"/>
+        <w:tblLook w:val="04A0" w:firstRow="1" w:lastRow="0" w:firstColumn="1" w:lastColumn="0" w:noHBand="0" w:noVBand="1"/>
+      </w:tblPr>
+      <w:tblGrid>
+        <w:gridCol w:w="3235"/>
+        <w:gridCol w:w="6115"/>
+      </w:tblGrid>
+      <w:tr>
+        <w:tc>
+          <w:tcPr>
+            <w:tcW w:w="3235" w:type="dxa"/>
+            <w:shd w:val="clear" w:color="auto" w:fill="BFBFBF" w:themeFill="background1" w:themeFillShade="BF"/>
+          </w:tcPr>
+          <w:p>
+            <w:pPr>
+              <w:rPr>
+                <w:rFonts w:ascii="Roboto" w:hAnsi="Roboto"/>
+                <w:b/>
+                <w:bCs/>
+              </w:rPr>
+            </w:pPr>
+            <w:r>
+              <w:rPr>
+                <w:rFonts w:ascii="Roboto" w:hAnsi="Roboto"/>
+                <w:b/>
+                <w:bCs/>
+              </w:rPr>
+              <w:t>Challenge identified</w:t>
+            </w:r>
+          </w:p>
+        </w:tc>
+        <w:tc>
+          <w:tcPr>
+            <w:tcW w:w="6115" w:type="dxa"/>
+            <w:shd w:val="clear" w:color="auto" w:fill="BFBFBF" w:themeFill="background1" w:themeFillShade="BF"/>
+          </w:tcPr>
+          <w:p>
+            <w:pPr>
+              <w:rPr>
+                <w:rFonts w:ascii="Roboto" w:hAnsi="Roboto"/>
+                <w:b/>
+                <w:bCs/>
+              </w:rPr>
+            </w:pPr>
+            <w:r>
+              <w:rPr>
+                <w:rFonts w:ascii="Roboto" w:hAnsi="Roboto"/>
+                <w:b/>
+                <w:bCs/>
+              </w:rPr>
+              <w:t>Recommendation from the center of government</w:t>
+            </w:r>
+          </w:p>
+        </w:tc>
+      </w:tr>
+      <w:tr>
+        <w:tc>
+          <w:tcPr>
+            <w:tcW w:w="9350" w:type="dxa"/>
+            <w:gridSpan w:val="2"/>
+            <w:shd w:val="clear" w:color="auto" w:fill="F2F2F2" w:themeFill="background1" w:themeFillShade="F2"/>
+          </w:tcPr>
+          <w:p>
+            <w:pPr>
+              <w:tabs>
+                <w:tab w:val="left" w:pos="3540"/>
+              </w:tabs>
+              <w:rPr>
+                <w:rFonts w:ascii="Roboto" w:hAnsi="Roboto"/>
+              </w:rPr>
+            </w:pPr>
+            <w:r>
+              <w:rPr>
+                <w:b/>
+                <w:bCs/>
+              </w:rPr>
+              <w:t xml:space="preserve">{%tr for item in </w:t>
+            </w:r>
+            <w:proofErr w:type="spellStart"/>
+            <w:r>
+              <w:rPr>
+                <w:b/>
+                <w:bCs/>
+              </w:rPr>
+              <w:t>recs</w:t>
+            </w:r>
+            <w:r>
+              <w:rPr>
+                <w:b/>
+                <w:bCs/>
+              </w:rPr>
+              <w:t>_table</w:t>
+            </w:r>
+            <w:proofErr w:type="spellEnd"/>
+            <w:r>
+              <w:rPr>
+                <w:b/>
+                <w:bCs/>
+              </w:rPr>
+              <w:t xml:space="preserve"> %}</w:t>
+            </w:r>
+          </w:p>
+        </w:tc>
+      </w:tr>
+      <w:tr>
+        <w:tc>
+          <w:tcPr>
+            <w:tcW w:w="3235" w:type="dxa"/>
+            <w:shd w:val="clear" w:color="auto" w:fill="F2F2F2" w:themeFill="background1" w:themeFillShade="F2"/>
+          </w:tcPr>
+          <w:p>
+            <w:pPr>
+              <w:rPr>
+                <w:rFonts w:ascii="Roboto" w:hAnsi="Roboto"/>
+              </w:rPr>
+            </w:pPr>
+            <w:proofErr w:type="gramStart"/>
+            <w:r>
+              <w:rPr>
+                <w:rFonts w:ascii="Roboto" w:hAnsi="Roboto"/>
+              </w:rPr>
+              <w:t xml:space="preserve">{{ </w:t>
+            </w:r>
+            <w:proofErr w:type="spellStart"/>
+            <w:r>
+              <w:rPr>
+                <w:rFonts w:ascii="Roboto" w:hAnsi="Roboto"/>
+              </w:rPr>
+              <w:t>item</w:t>
+            </w:r>
+            <w:proofErr w:type="gramEnd"/>
+            <w:r>
+              <w:rPr>
+                <w:rFonts w:ascii="Roboto" w:hAnsi="Roboto"/>
+              </w:rPr>
+              <w:t>.</w:t>
+            </w:r>
+            <w:r>
+              <w:rPr>
+                <w:rFonts w:ascii="Roboto" w:hAnsi="Roboto"/>
+              </w:rPr>
+              <w:t>challenge</w:t>
+            </w:r>
+            <w:proofErr w:type="spellEnd"/>
+            <w:r>
+              <w:rPr>
+                <w:rFonts w:ascii="Roboto" w:hAnsi="Roboto"/>
+              </w:rPr>
+              <w:t xml:space="preserve"> }}</w:t>
+            </w:r>
+          </w:p>
+        </w:tc>
+        <w:tc>
+          <w:tcPr>
+            <w:tcW w:w="6115" w:type="dxa"/>
+            <w:shd w:val="clear" w:color="auto" w:fill="F2F2F2" w:themeFill="background1" w:themeFillShade="F2"/>
+          </w:tcPr>
+          <w:p>
+            <w:pPr>
+              <w:rPr>
+                <w:rFonts w:ascii="Roboto" w:hAnsi="Roboto"/>
+              </w:rPr>
+            </w:pPr>
+            <w:r>
+              <w:rPr>
+                <w:rFonts w:ascii="Roboto" w:hAnsi="Roboto"/>
+              </w:rPr>
+              <w:t xml:space="preserve">{% </w:t>
+            </w:r>
+            <w:r>
+              <w:rPr>
+                <w:rFonts w:ascii="Roboto" w:hAnsi="Roboto"/>
+              </w:rPr>
+              <w:t xml:space="preserve">if </w:t>
+            </w:r>
+            <w:proofErr w:type="spellStart"/>
+            <w:proofErr w:type="gramStart"/>
+            <w:r>
+              <w:rPr>
+                <w:rFonts w:ascii="Roboto" w:hAnsi="Roboto"/>
+              </w:rPr>
+              <w:t>item.recs</w:t>
+            </w:r>
+            <w:proofErr w:type="spellEnd"/>
+            <w:proofErr w:type="gramEnd"/>
+            <w:r>
+              <w:rPr>
+                <w:rFonts w:ascii="Roboto" w:hAnsi="Roboto"/>
+              </w:rPr>
+              <w:t xml:space="preserve"> </w:t>
+            </w:r>
+            <w:r>
+              <w:rPr>
+                <w:rFonts w:ascii="Roboto" w:hAnsi="Roboto"/>
+              </w:rPr>
+              <w:t>%</w:t>
+            </w:r>
+            <w:r>
+              <w:rPr>
+                <w:rFonts w:ascii="Roboto" w:hAnsi="Roboto"/>
+              </w:rPr>
+              <w:t>}</w:t>
+            </w:r>
+          </w:p>
+          <w:p>
+            <w:pPr>
+              <w:rPr>
+                <w:rFonts w:ascii="Roboto" w:hAnsi="Roboto"/>
+              </w:rPr>
+            </w:pPr>
+            <w:r>
+              <w:rPr>
+                <w:rFonts w:ascii="Roboto" w:hAnsi="Roboto"/>
+              </w:rPr>
+              <w:t xml:space="preserve">{%p for rec in </w:t>
+            </w:r>
+            <w:proofErr w:type="spellStart"/>
+            <w:proofErr w:type="gramStart"/>
+            <w:r>
+              <w:rPr>
+                <w:rFonts w:ascii="Roboto" w:hAnsi="Roboto"/>
+              </w:rPr>
+              <w:t>item.recs</w:t>
+            </w:r>
+            <w:proofErr w:type="spellEnd"/>
+            <w:proofErr w:type="gramEnd"/>
+            <w:r>
+              <w:rPr>
+                <w:rFonts w:ascii="Roboto" w:hAnsi="Roboto"/>
+              </w:rPr>
+              <w:t xml:space="preserve"> </w:t>
+            </w:r>
+            <w:r>
+              <w:rPr>
+                <w:rFonts w:ascii="Roboto" w:hAnsi="Roboto"/>
+              </w:rPr>
+              <w:t xml:space="preserve">if </w:t>
+            </w:r>
+            <w:proofErr w:type="spellStart"/>
+            <w:r>
+              <w:rPr>
+                <w:rFonts w:ascii="Roboto" w:hAnsi="Roboto"/>
+              </w:rPr>
+              <w:t>item.recs</w:t>
+            </w:r>
+            <w:proofErr w:type="spellEnd"/>
+            <w:r>
+              <w:rPr>
+                <w:rFonts w:ascii="Roboto" w:hAnsi="Roboto"/>
+              </w:rPr>
+              <w:t xml:space="preserve"> </w:t>
+            </w:r>
+            <w:r>
+              <w:rPr>
+                <w:rFonts w:ascii="Roboto" w:hAnsi="Roboto"/>
+              </w:rPr>
+              <w:t>%}</w:t>
+            </w:r>
+          </w:p>
+          <w:p>
+            <w:pPr>
+              <w:rPr>
+                <w:rFonts w:ascii="Roboto" w:hAnsi="Roboto"/>
+              </w:rPr>
+            </w:pPr>
+            <w:r>
+              <w:rPr>
+                <w:rFonts w:ascii="Roboto" w:hAnsi="Roboto"/>
+              </w:rPr>
+              <w:t>{{</w:t>
+            </w:r>
+            <w:r>
+              <w:rPr>
+                <w:rFonts w:ascii="Roboto" w:hAnsi="Roboto"/>
+              </w:rPr>
+              <w:t>r</w:t>
+            </w:r>
+            <w:r>
+              <w:rPr>
+                <w:rFonts w:ascii="Roboto" w:hAnsi="Roboto"/>
+              </w:rPr>
+              <w:t xml:space="preserve"> </w:t>
+            </w:r>
+            <w:proofErr w:type="gramStart"/>
+            <w:r>
+              <w:rPr>
+                <w:rFonts w:ascii="Roboto" w:hAnsi="Roboto"/>
+              </w:rPr>
+              <w:t xml:space="preserve">rec.name </w:t>
+            </w:r>
+            <w:r>
+              <w:rPr>
+                <w:rFonts w:ascii="Roboto" w:hAnsi="Roboto"/>
+              </w:rPr>
+              <w:t>}</w:t>
+            </w:r>
+            <w:proofErr w:type="gramEnd"/>
+            <w:r>
+              <w:rPr>
+                <w:rFonts w:ascii="Roboto" w:hAnsi="Roboto"/>
+              </w:rPr>
+              <w:t>}</w:t>
+            </w:r>
+            <w:r>
+              <w:rPr>
+                <w:rFonts w:ascii="Roboto" w:hAnsi="Roboto"/>
+              </w:rPr>
+              <w:t>:</w:t>
+            </w:r>
+            <w:r>
+              <w:rPr>
+                <w:rFonts w:ascii="Roboto" w:hAnsi="Roboto"/>
+              </w:rPr>
+              <w:t xml:space="preserve"> {{ </w:t>
+            </w:r>
+            <w:proofErr w:type="spellStart"/>
+            <w:r>
+              <w:rPr>
+                <w:rFonts w:ascii="Roboto" w:hAnsi="Roboto"/>
+              </w:rPr>
+              <w:t>rec.explain</w:t>
+            </w:r>
+            <w:proofErr w:type="spellEnd"/>
+            <w:r>
+              <w:rPr>
+                <w:rFonts w:ascii="Roboto" w:hAnsi="Roboto"/>
+              </w:rPr>
+              <w:t xml:space="preserve"> }}</w:t>
+            </w:r>
+          </w:p>
+          <w:p>
+            <w:pPr>
+              <w:rPr>
+                <w:rFonts w:ascii="Roboto" w:hAnsi="Roboto"/>
+              </w:rPr>
+            </w:pPr>
+            <w:r>
+              <w:rPr>
+                <w:rFonts w:ascii="Roboto" w:hAnsi="Roboto"/>
+              </w:rPr>
+              <w:t xml:space="preserve">{%p </w:t>
+            </w:r>
+            <w:proofErr w:type="spellStart"/>
+            <w:r>
+              <w:rPr>
+                <w:rFonts w:ascii="Roboto" w:hAnsi="Roboto"/>
+              </w:rPr>
+              <w:t>endfor</w:t>
+            </w:r>
+            <w:proofErr w:type="spellEnd"/>
+            <w:r>
+              <w:rPr>
+                <w:rFonts w:ascii="Roboto" w:hAnsi="Roboto"/>
+              </w:rPr>
+              <w:t xml:space="preserve"> %}</w:t>
+            </w:r>
+          </w:p>
+          <w:p>
+            <w:pPr>
+              <w:rPr>
+                <w:rFonts w:ascii="Roboto" w:hAnsi="Roboto"/>
+              </w:rPr>
+            </w:pPr>
+            <w:r>
+              <w:rPr>
+                <w:rFonts w:ascii="Roboto" w:hAnsi="Roboto"/>
+              </w:rPr>
+              <w:t xml:space="preserve">{% endif </w:t>
+            </w:r>
+            <w:r>
+              <w:rPr>
+                <w:rFonts w:ascii="Roboto" w:hAnsi="Roboto"/>
+              </w:rPr>
+              <w:t>%</w:t>
+            </w:r>
+            <w:r>
+              <w:rPr>
+                <w:rFonts w:ascii="Roboto" w:hAnsi="Roboto"/>
+              </w:rPr>
+              <w:t>}</w:t>
+            </w:r>
+          </w:p>
+        </w:tc>
+      </w:tr>
+      <w:tr>
+        <w:tc>
+          <w:tcPr>
+            <w:tcW w:w="9350" w:type="dxa"/>
+            <w:gridSpan w:val="2"/>
+            <w:shd w:val="clear" w:color="auto" w:fill="F2F2F2" w:themeFill="background1" w:themeFillShade="F2"/>
+          </w:tcPr>
+          <w:p>
+            <w:pPr>
+              <w:rPr>
+                <w:rFonts w:ascii="Roboto" w:hAnsi="Roboto"/>
+              </w:rPr>
+            </w:pPr>
+            <w:r>
+              <w:rPr>
+                <w:b/>
+                <w:bCs/>
+              </w:rPr>
+              <w:t xml:space="preserve">{%tr </w:t>
+            </w:r>
+            <w:proofErr w:type="spellStart"/>
+            <w:r>
+              <w:rPr>
+                <w:b/>
+                <w:bCs/>
+              </w:rPr>
+              <w:t>endfor</w:t>
+            </w:r>
+            <w:proofErr w:type="spellEnd"/>
+            <w:r>
+              <w:rPr>
+                <w:b/>
+                <w:bCs/>
+              </w:rPr>
+              <w:t xml:space="preserve"> %}</w:t>
+            </w:r>
+          </w:p>
+        </w:tc>
+      </w:tr>
+    </w:tbl>
+    <w:p>
+      <w:pPr>
+        <w:rPr>
+          <w:rFonts w:ascii="Roboto" w:hAnsi="Roboto"/>
+        </w:rPr>
+      </w:pPr>
     </w:p>
     <w:p>
       <w:pPr>
@@ -473,6 +1011,7 @@
         </w:rPr>
         <w:t xml:space="preserve">{%p if </w:t>
       </w:r>
+      <w:proofErr w:type="spellStart"/>
       <w:r>
         <w:rPr>
           <w:rFonts w:ascii="Roboto" w:hAnsi="Roboto"/>
@@ -491,7 +1030,18 @@
           <w:sz w:val="32"/>
           <w:szCs w:val="32"/>
         </w:rPr>
-        <w:t>assistance_text %}</w:t>
+        <w:t>assistance_text</w:t>
+      </w:r>
+      <w:proofErr w:type="spellEnd"/>
+      <w:r>
+        <w:rPr>
+          <w:rFonts w:ascii="Roboto" w:hAnsi="Roboto"/>
+          <w:b/>
+          <w:bCs/>
+          <w:sz w:val="32"/>
+          <w:szCs w:val="32"/>
+        </w:rPr>
+        <w:t xml:space="preserve"> %}</w:t>
       </w:r>
     </w:p>
     <w:p>
@@ -539,12 +1089,21 @@
         </w:rPr>
         <w:t xml:space="preserve"> </w:t>
       </w:r>
-      <w:r>
-        <w:rPr>
-          <w:rFonts w:ascii="Roboto" w:hAnsi="Roboto"/>
-        </w:rPr>
-        <w:t>group_assistance_text</w:t>
-      </w:r>
+      <w:proofErr w:type="spellStart"/>
+      <w:r>
+        <w:rPr>
+          <w:rFonts w:ascii="Roboto" w:hAnsi="Roboto"/>
+        </w:rPr>
+        <w:t>group_assistance_</w:t>
+      </w:r>
+      <w:proofErr w:type="gramStart"/>
+      <w:r>
+        <w:rPr>
+          <w:rFonts w:ascii="Roboto" w:hAnsi="Roboto"/>
+        </w:rPr>
+        <w:t>text</w:t>
+      </w:r>
+      <w:proofErr w:type="spellEnd"/>
       <w:r>
         <w:rPr>
           <w:rFonts w:ascii="Roboto" w:hAnsi="Roboto"/>
@@ -555,7 +1114,14 @@
         <w:rPr>
           <w:rFonts w:ascii="Roboto" w:hAnsi="Roboto"/>
         </w:rPr>
-        <w:t>}}</w:t>
+        <w:t>}</w:t>
+      </w:r>
+      <w:proofErr w:type="gramEnd"/>
+      <w:r>
+        <w:rPr>
+          <w:rFonts w:ascii="Roboto" w:hAnsi="Roboto"/>
+        </w:rPr>
+        <w:t>}</w:t>
       </w:r>
     </w:p>
     <w:p>
@@ -576,6 +1142,7 @@
           <w:sz w:val="32"/>
           <w:szCs w:val="32"/>
         </w:rPr>
+        <w:lastRenderedPageBreak/>
         <w:t>{%p endif %}</w:t>
       </w:r>
     </w:p>

</xml_diff>

<commit_message>
Change rendered recs to single RichText object
This allows for greater control of the formatting of the the recommendations as a whole.
</commit_message>
<xml_diff>
--- a/src/resources/templates/docx/APG_Summary_Template.docx
+++ b/src/resources/templates/docx/APG_Summary_Template.docx
@@ -16,25 +16,7 @@
           <w:sz w:val="48"/>
           <w:szCs w:val="48"/>
         </w:rPr>
-        <w:t>{{</w:t>
-      </w:r>
-      <w:proofErr w:type="spellStart"/>
-      <w:r>
-        <w:rPr>
-          <w:rFonts w:ascii="Roboto" w:hAnsi="Roboto"/>
-          <w:sz w:val="48"/>
-          <w:szCs w:val="48"/>
-        </w:rPr>
-        <w:t>apg_name</w:t>
-      </w:r>
-      <w:proofErr w:type="spellEnd"/>
-      <w:r>
-        <w:rPr>
-          <w:rFonts w:ascii="Roboto" w:hAnsi="Roboto"/>
-          <w:sz w:val="48"/>
-          <w:szCs w:val="48"/>
-        </w:rPr>
-        <w:t>}}</w:t>
+        <w:t>{{apg_name}}</w:t>
       </w:r>
     </w:p>
     <w:p>
@@ -136,21 +118,7 @@
               <w:rPr>
                 <w:rFonts w:ascii="Roboto" w:hAnsi="Roboto"/>
               </w:rPr>
-              <w:t>{{</w:t>
-            </w:r>
-            <w:proofErr w:type="spellStart"/>
-            <w:r>
-              <w:rPr>
-                <w:rFonts w:ascii="Roboto" w:hAnsi="Roboto"/>
-              </w:rPr>
-              <w:t>speedometer_text</w:t>
-            </w:r>
-            <w:proofErr w:type="spellEnd"/>
-            <w:r>
-              <w:rPr>
-                <w:rFonts w:ascii="Roboto" w:hAnsi="Roboto"/>
-              </w:rPr>
-              <w:t>}}</w:t>
+              <w:t>{{speedometer_text}}</w:t>
             </w:r>
           </w:p>
         </w:tc>
@@ -194,20 +162,94 @@
           <w:sz w:val="32"/>
           <w:szCs w:val="32"/>
         </w:rPr>
+        <w:t>{%p if success_story %}</w:t>
+      </w:r>
+    </w:p>
+    <w:p>
+      <w:pPr>
+        <w:rPr>
+          <w:rFonts w:ascii="Roboto" w:hAnsi="Roboto"/>
+          <w:b/>
+          <w:bCs/>
+          <w:sz w:val="32"/>
+          <w:szCs w:val="32"/>
+        </w:rPr>
+      </w:pPr>
+      <w:r>
+        <w:rPr>
+          <w:rFonts w:ascii="Roboto" w:hAnsi="Roboto"/>
+          <w:b/>
+          <w:bCs/>
+          <w:sz w:val="32"/>
+          <w:szCs w:val="32"/>
+        </w:rPr>
+        <w:t>Biggest win this quarter</w:t>
+      </w:r>
+    </w:p>
+    <w:p>
+      <w:pPr>
+        <w:rPr>
+          <w:rFonts w:ascii="Roboto" w:hAnsi="Roboto"/>
+        </w:rPr>
+      </w:pPr>
+      <w:r>
+        <w:rPr>
+          <w:rFonts w:ascii="Roboto" w:hAnsi="Roboto"/>
+        </w:rPr>
+        <w:t>{{ success_story }}</w:t>
+      </w:r>
+    </w:p>
+    <w:p>
+      <w:pPr>
+        <w:rPr>
+          <w:rFonts w:ascii="Roboto" w:hAnsi="Roboto"/>
+          <w:b/>
+          <w:bCs/>
+          <w:sz w:val="32"/>
+          <w:szCs w:val="32"/>
+        </w:rPr>
+      </w:pPr>
+      <w:r>
+        <w:rPr>
+          <w:rFonts w:ascii="Roboto" w:hAnsi="Roboto"/>
+          <w:b/>
+          <w:bCs/>
+          <w:sz w:val="32"/>
+          <w:szCs w:val="32"/>
+        </w:rPr>
+        <w:t>{%p endif %}</w:t>
+      </w:r>
+    </w:p>
+    <w:p>
+      <w:pPr>
+        <w:rPr>
+          <w:rFonts w:ascii="Roboto" w:hAnsi="Roboto"/>
+          <w:b/>
+          <w:bCs/>
+          <w:sz w:val="32"/>
+          <w:szCs w:val="32"/>
+        </w:rPr>
+      </w:pPr>
+      <w:r>
+        <w:rPr>
+          <w:rFonts w:ascii="Roboto" w:hAnsi="Roboto"/>
+          <w:b/>
+          <w:bCs/>
+          <w:sz w:val="32"/>
+          <w:szCs w:val="32"/>
+        </w:rPr>
         <w:t xml:space="preserve">{%p if </w:t>
       </w:r>
-      <w:proofErr w:type="spellStart"/>
-      <w:r>
-        <w:rPr>
-          <w:rFonts w:ascii="Roboto" w:hAnsi="Roboto"/>
-          <w:b/>
-          <w:bCs/>
-          <w:sz w:val="32"/>
-          <w:szCs w:val="32"/>
-        </w:rPr>
-        <w:t>success_story</w:t>
-      </w:r>
-      <w:proofErr w:type="spellEnd"/>
+      <w:r>
+        <w:rPr>
+          <w:rFonts w:ascii="Roboto" w:hAnsi="Roboto"/>
+          <w:b/>
+          <w:bCs/>
+          <w:sz w:val="32"/>
+          <w:szCs w:val="32"/>
+        </w:rPr>
+        <w:t>blockers_text</w:t>
+      </w:r>
       <w:r>
         <w:rPr>
           <w:rFonts w:ascii="Roboto" w:hAnsi="Roboto"/>
@@ -237,42 +279,44 @@
           <w:sz w:val="32"/>
           <w:szCs w:val="32"/>
         </w:rPr>
-        <w:t>Biggest win this quarter</w:t>
-      </w:r>
-    </w:p>
-    <w:p>
-      <w:pPr>
-        <w:rPr>
-          <w:rFonts w:ascii="Roboto" w:hAnsi="Roboto"/>
-        </w:rPr>
-      </w:pPr>
-      <w:proofErr w:type="gramStart"/>
-      <w:r>
-        <w:rPr>
-          <w:rFonts w:ascii="Roboto" w:hAnsi="Roboto"/>
-        </w:rPr>
-        <w:t xml:space="preserve">{{ </w:t>
-      </w:r>
-      <w:proofErr w:type="spellStart"/>
-      <w:r>
-        <w:rPr>
-          <w:rFonts w:ascii="Roboto" w:hAnsi="Roboto"/>
-        </w:rPr>
-        <w:t>success</w:t>
-      </w:r>
-      <w:proofErr w:type="gramEnd"/>
-      <w:r>
-        <w:rPr>
-          <w:rFonts w:ascii="Roboto" w:hAnsi="Roboto"/>
-        </w:rPr>
-        <w:t>_story</w:t>
-      </w:r>
-      <w:proofErr w:type="spellEnd"/>
-      <w:r>
-        <w:rPr>
-          <w:rFonts w:ascii="Roboto" w:hAnsi="Roboto"/>
-        </w:rPr>
-        <w:t xml:space="preserve"> }}</w:t>
+        <w:t>What’s blocking the goal?</w:t>
+      </w:r>
+    </w:p>
+    <w:p>
+      <w:pPr>
+        <w:rPr>
+          <w:rFonts w:ascii="Roboto" w:hAnsi="Roboto"/>
+        </w:rPr>
+      </w:pPr>
+      <w:r>
+        <w:rPr>
+          <w:rFonts w:ascii="Roboto" w:hAnsi="Roboto"/>
+        </w:rPr>
+        <w:t>{{</w:t>
+      </w:r>
+      <w:r>
+        <w:rPr>
+          <w:rFonts w:ascii="Roboto" w:hAnsi="Roboto"/>
+        </w:rPr>
+        <w:t xml:space="preserve"> </w:t>
+      </w:r>
+      <w:r>
+        <w:rPr>
+          <w:rFonts w:ascii="Roboto" w:hAnsi="Roboto"/>
+        </w:rPr>
+        <w:t>blockers_text</w:t>
+      </w:r>
+      <w:r>
+        <w:rPr>
+          <w:rFonts w:ascii="Roboto" w:hAnsi="Roboto"/>
+        </w:rPr>
+        <w:t xml:space="preserve"> </w:t>
+      </w:r>
+      <w:r>
+        <w:rPr>
+          <w:rFonts w:ascii="Roboto" w:hAnsi="Roboto"/>
+        </w:rPr>
+        <w:t>}}</w:t>
       </w:r>
     </w:p>
     <w:p>
@@ -316,139 +360,6 @@
         </w:rPr>
         <w:t xml:space="preserve">{%p if </w:t>
       </w:r>
-      <w:proofErr w:type="spellStart"/>
-      <w:r>
-        <w:rPr>
-          <w:rFonts w:ascii="Roboto" w:hAnsi="Roboto"/>
-          <w:b/>
-          <w:bCs/>
-          <w:sz w:val="32"/>
-          <w:szCs w:val="32"/>
-        </w:rPr>
-        <w:t>blockers_text</w:t>
-      </w:r>
-      <w:proofErr w:type="spellEnd"/>
-      <w:r>
-        <w:rPr>
-          <w:rFonts w:ascii="Roboto" w:hAnsi="Roboto"/>
-          <w:b/>
-          <w:bCs/>
-          <w:sz w:val="32"/>
-          <w:szCs w:val="32"/>
-        </w:rPr>
-        <w:t xml:space="preserve"> %}</w:t>
-      </w:r>
-    </w:p>
-    <w:p>
-      <w:pPr>
-        <w:rPr>
-          <w:rFonts w:ascii="Roboto" w:hAnsi="Roboto"/>
-          <w:b/>
-          <w:bCs/>
-          <w:sz w:val="32"/>
-          <w:szCs w:val="32"/>
-        </w:rPr>
-      </w:pPr>
-      <w:r>
-        <w:rPr>
-          <w:rFonts w:ascii="Roboto" w:hAnsi="Roboto"/>
-          <w:b/>
-          <w:bCs/>
-          <w:sz w:val="32"/>
-          <w:szCs w:val="32"/>
-        </w:rPr>
-        <w:t>What’s blocking the goal?</w:t>
-      </w:r>
-    </w:p>
-    <w:p>
-      <w:pPr>
-        <w:rPr>
-          <w:rFonts w:ascii="Roboto" w:hAnsi="Roboto"/>
-        </w:rPr>
-      </w:pPr>
-      <w:proofErr w:type="gramStart"/>
-      <w:r>
-        <w:rPr>
-          <w:rFonts w:ascii="Roboto" w:hAnsi="Roboto"/>
-        </w:rPr>
-        <w:t>{{</w:t>
-      </w:r>
-      <w:r>
-        <w:rPr>
-          <w:rFonts w:ascii="Roboto" w:hAnsi="Roboto"/>
-        </w:rPr>
-        <w:t xml:space="preserve"> </w:t>
-      </w:r>
-      <w:proofErr w:type="spellStart"/>
-      <w:r>
-        <w:rPr>
-          <w:rFonts w:ascii="Roboto" w:hAnsi="Roboto"/>
-        </w:rPr>
-        <w:t>blockers</w:t>
-      </w:r>
-      <w:proofErr w:type="gramEnd"/>
-      <w:r>
-        <w:rPr>
-          <w:rFonts w:ascii="Roboto" w:hAnsi="Roboto"/>
-        </w:rPr>
-        <w:t>_text</w:t>
-      </w:r>
-      <w:proofErr w:type="spellEnd"/>
-      <w:r>
-        <w:rPr>
-          <w:rFonts w:ascii="Roboto" w:hAnsi="Roboto"/>
-        </w:rPr>
-        <w:t xml:space="preserve"> </w:t>
-      </w:r>
-      <w:r>
-        <w:rPr>
-          <w:rFonts w:ascii="Roboto" w:hAnsi="Roboto"/>
-        </w:rPr>
-        <w:t>}}</w:t>
-      </w:r>
-    </w:p>
-    <w:p>
-      <w:pPr>
-        <w:rPr>
-          <w:rFonts w:ascii="Roboto" w:hAnsi="Roboto"/>
-          <w:b/>
-          <w:bCs/>
-          <w:sz w:val="32"/>
-          <w:szCs w:val="32"/>
-        </w:rPr>
-      </w:pPr>
-      <w:r>
-        <w:rPr>
-          <w:rFonts w:ascii="Roboto" w:hAnsi="Roboto"/>
-          <w:b/>
-          <w:bCs/>
-          <w:sz w:val="32"/>
-          <w:szCs w:val="32"/>
-        </w:rPr>
-        <w:t>{%p endif %}</w:t>
-      </w:r>
-    </w:p>
-    <w:p>
-      <w:pPr>
-        <w:rPr>
-          <w:rFonts w:ascii="Roboto" w:hAnsi="Roboto"/>
-          <w:b/>
-          <w:bCs/>
-          <w:sz w:val="32"/>
-          <w:szCs w:val="32"/>
-        </w:rPr>
-      </w:pPr>
-      <w:r>
-        <w:rPr>
-          <w:rFonts w:ascii="Roboto" w:hAnsi="Roboto"/>
-          <w:b/>
-          <w:bCs/>
-          <w:sz w:val="32"/>
-          <w:szCs w:val="32"/>
-        </w:rPr>
-        <w:t xml:space="preserve">{%p if </w:t>
-      </w:r>
-      <w:proofErr w:type="spellStart"/>
       <w:r>
         <w:rPr>
           <w:rFonts w:ascii="Roboto" w:hAnsi="Roboto"/>
@@ -459,7 +370,6 @@
         </w:rPr>
         <w:t>recs_table</w:t>
       </w:r>
-      <w:proofErr w:type="spellEnd"/>
       <w:r>
         <w:rPr>
           <w:rFonts w:ascii="Roboto" w:hAnsi="Roboto"/>
@@ -617,7 +527,6 @@
               </w:rPr>
               <w:t xml:space="preserve">{%tr for item in </w:t>
             </w:r>
-            <w:proofErr w:type="spellStart"/>
             <w:r>
               <w:rPr>
                 <w:b/>
@@ -630,15 +539,7 @@
                 <w:b/>
                 <w:bCs/>
               </w:rPr>
-              <w:t>_table</w:t>
-            </w:r>
-            <w:proofErr w:type="spellEnd"/>
-            <w:r>
-              <w:rPr>
-                <w:b/>
-                <w:bCs/>
-              </w:rPr>
-              <w:t xml:space="preserve"> %}</w:t>
+              <w:t>_table %}</w:t>
             </w:r>
           </w:p>
         </w:tc>
@@ -655,39 +556,17 @@
                 <w:rFonts w:ascii="Roboto" w:hAnsi="Roboto"/>
               </w:rPr>
             </w:pPr>
-            <w:proofErr w:type="gramStart"/>
-            <w:r>
-              <w:rPr>
-                <w:rFonts w:ascii="Roboto" w:hAnsi="Roboto"/>
-              </w:rPr>
-              <w:t xml:space="preserve">{{ </w:t>
-            </w:r>
-            <w:proofErr w:type="spellStart"/>
-            <w:r>
-              <w:rPr>
-                <w:rFonts w:ascii="Roboto" w:hAnsi="Roboto"/>
-              </w:rPr>
-              <w:t>item</w:t>
-            </w:r>
-            <w:proofErr w:type="gramEnd"/>
-            <w:r>
-              <w:rPr>
-                <w:rFonts w:ascii="Roboto" w:hAnsi="Roboto"/>
-              </w:rPr>
-              <w:t>.</w:t>
-            </w:r>
-            <w:r>
-              <w:rPr>
-                <w:rFonts w:ascii="Roboto" w:hAnsi="Roboto"/>
-              </w:rPr>
-              <w:t>challenge</w:t>
-            </w:r>
-            <w:proofErr w:type="spellEnd"/>
-            <w:r>
-              <w:rPr>
-                <w:rFonts w:ascii="Roboto" w:hAnsi="Roboto"/>
-              </w:rPr>
-              <w:t xml:space="preserve"> }}</w:t>
+            <w:r>
+              <w:rPr>
+                <w:rFonts w:ascii="Roboto" w:hAnsi="Roboto"/>
+              </w:rPr>
+              <w:t>{{ item.</w:t>
+            </w:r>
+            <w:r>
+              <w:rPr>
+                <w:rFonts w:ascii="Roboto" w:hAnsi="Roboto"/>
+              </w:rPr>
+              <w:t>challenge }}</w:t>
             </w:r>
           </w:p>
         </w:tc>
@@ -712,18 +591,8 @@
               <w:rPr>
                 <w:rFonts w:ascii="Roboto" w:hAnsi="Roboto"/>
               </w:rPr>
-              <w:t xml:space="preserve">if </w:t>
-            </w:r>
-            <w:proofErr w:type="spellStart"/>
-            <w:proofErr w:type="gramStart"/>
-            <w:r>
-              <w:rPr>
-                <w:rFonts w:ascii="Roboto" w:hAnsi="Roboto"/>
-              </w:rPr>
-              <w:t>item.recs</w:t>
-            </w:r>
-            <w:proofErr w:type="spellEnd"/>
-            <w:proofErr w:type="gramEnd"/>
+              <w:t>if item.recs</w:t>
+            </w:r>
             <w:r>
               <w:rPr>
                 <w:rFonts w:ascii="Roboto" w:hAnsi="Roboto"/>
@@ -742,29 +611,24 @@
               </w:rPr>
               <w:t>}</w:t>
             </w:r>
-          </w:p>
-          <w:p>
-            <w:pPr>
-              <w:rPr>
-                <w:rFonts w:ascii="Roboto" w:hAnsi="Roboto"/>
-              </w:rPr>
-            </w:pPr>
-            <w:r>
-              <w:rPr>
-                <w:rFonts w:ascii="Roboto" w:hAnsi="Roboto"/>
-              </w:rPr>
-              <w:t xml:space="preserve">{%p for rec in </w:t>
-            </w:r>
-            <w:proofErr w:type="spellStart"/>
-            <w:proofErr w:type="gramStart"/>
-            <w:r>
-              <w:rPr>
-                <w:rFonts w:ascii="Roboto" w:hAnsi="Roboto"/>
-              </w:rPr>
-              <w:t>item.recs</w:t>
-            </w:r>
-            <w:proofErr w:type="spellEnd"/>
-            <w:proofErr w:type="gramEnd"/>
+            <w:r>
+              <w:rPr>
+                <w:rFonts w:ascii="Roboto" w:hAnsi="Roboto"/>
+              </w:rPr>
+              <w:t>{</w:t>
+            </w:r>
+            <w:r>
+              <w:rPr>
+                <w:rFonts w:ascii="Roboto" w:hAnsi="Roboto"/>
+              </w:rPr>
+              <w:t>{</w:t>
+            </w:r>
+            <w:r>
+              <w:rPr>
+                <w:rFonts w:ascii="Roboto" w:hAnsi="Roboto"/>
+              </w:rPr>
+              <w:t>r</w:t>
+            </w:r>
             <w:r>
               <w:rPr>
                 <w:rFonts w:ascii="Roboto" w:hAnsi="Roboto"/>
@@ -775,16 +639,20 @@
               <w:rPr>
                 <w:rFonts w:ascii="Roboto" w:hAnsi="Roboto"/>
               </w:rPr>
-              <w:t xml:space="preserve">if </w:t>
-            </w:r>
-            <w:proofErr w:type="spellStart"/>
-            <w:r>
-              <w:rPr>
-                <w:rFonts w:ascii="Roboto" w:hAnsi="Roboto"/>
-              </w:rPr>
-              <w:t>item.recs</w:t>
-            </w:r>
-            <w:proofErr w:type="spellEnd"/>
+              <w:t>item.</w:t>
+            </w:r>
+            <w:r>
+              <w:rPr>
+                <w:rFonts w:ascii="Roboto" w:hAnsi="Roboto"/>
+              </w:rPr>
+              <w:t>rec</w:t>
+            </w:r>
+            <w:r>
+              <w:rPr>
+                <w:rFonts w:ascii="Roboto" w:hAnsi="Roboto"/>
+              </w:rPr>
+              <w:t>s</w:t>
+            </w:r>
             <w:r>
               <w:rPr>
                 <w:rFonts w:ascii="Roboto" w:hAnsi="Roboto"/>
@@ -795,113 +663,8 @@
               <w:rPr>
                 <w:rFonts w:ascii="Roboto" w:hAnsi="Roboto"/>
               </w:rPr>
-              <w:t>%}</w:t>
-            </w:r>
-          </w:p>
-          <w:p>
-            <w:pPr>
-              <w:rPr>
-                <w:rFonts w:ascii="Roboto" w:hAnsi="Roboto"/>
-              </w:rPr>
-            </w:pPr>
-            <w:r>
-              <w:rPr>
-                <w:rFonts w:ascii="Roboto" w:hAnsi="Roboto"/>
-              </w:rPr>
-              <w:t>{{</w:t>
-            </w:r>
-            <w:r>
-              <w:rPr>
-                <w:rFonts w:ascii="Roboto" w:hAnsi="Roboto"/>
-              </w:rPr>
-              <w:t>r</w:t>
-            </w:r>
-            <w:r>
-              <w:rPr>
-                <w:rFonts w:ascii="Roboto" w:hAnsi="Roboto"/>
-              </w:rPr>
-              <w:t xml:space="preserve"> </w:t>
-            </w:r>
-            <w:proofErr w:type="gramStart"/>
-            <w:r>
-              <w:rPr>
-                <w:rFonts w:ascii="Roboto" w:hAnsi="Roboto"/>
-              </w:rPr>
-              <w:t xml:space="preserve">rec.name </w:t>
-            </w:r>
-            <w:r>
-              <w:rPr>
-                <w:rFonts w:ascii="Roboto" w:hAnsi="Roboto"/>
-              </w:rPr>
-              <w:t>}</w:t>
-            </w:r>
-            <w:proofErr w:type="gramEnd"/>
-            <w:r>
-              <w:rPr>
-                <w:rFonts w:ascii="Roboto" w:hAnsi="Roboto"/>
-              </w:rPr>
-              <w:t>}</w:t>
-            </w:r>
-            <w:r>
-              <w:rPr>
-                <w:rFonts w:ascii="Roboto" w:hAnsi="Roboto"/>
-              </w:rPr>
-              <w:t>:</w:t>
-            </w:r>
-            <w:r>
-              <w:rPr>
-                <w:rFonts w:ascii="Roboto" w:hAnsi="Roboto"/>
-              </w:rPr>
-              <w:t xml:space="preserve"> {{ </w:t>
-            </w:r>
-            <w:proofErr w:type="spellStart"/>
-            <w:r>
-              <w:rPr>
-                <w:rFonts w:ascii="Roboto" w:hAnsi="Roboto"/>
-              </w:rPr>
-              <w:t>rec.explain</w:t>
-            </w:r>
-            <w:proofErr w:type="spellEnd"/>
-            <w:r>
-              <w:rPr>
-                <w:rFonts w:ascii="Roboto" w:hAnsi="Roboto"/>
-              </w:rPr>
-              <w:t xml:space="preserve"> }}</w:t>
-            </w:r>
-          </w:p>
-          <w:p>
-            <w:pPr>
-              <w:rPr>
-                <w:rFonts w:ascii="Roboto" w:hAnsi="Roboto"/>
-              </w:rPr>
-            </w:pPr>
-            <w:r>
-              <w:rPr>
-                <w:rFonts w:ascii="Roboto" w:hAnsi="Roboto"/>
-              </w:rPr>
-              <w:t xml:space="preserve">{%p </w:t>
-            </w:r>
-            <w:proofErr w:type="spellStart"/>
-            <w:r>
-              <w:rPr>
-                <w:rFonts w:ascii="Roboto" w:hAnsi="Roboto"/>
-              </w:rPr>
-              <w:t>endfor</w:t>
-            </w:r>
-            <w:proofErr w:type="spellEnd"/>
-            <w:r>
-              <w:rPr>
-                <w:rFonts w:ascii="Roboto" w:hAnsi="Roboto"/>
-              </w:rPr>
-              <w:t xml:space="preserve"> %}</w:t>
-            </w:r>
-          </w:p>
-          <w:p>
-            <w:pPr>
-              <w:rPr>
-                <w:rFonts w:ascii="Roboto" w:hAnsi="Roboto"/>
-              </w:rPr>
-            </w:pPr>
+              <w:t>}}</w:t>
+            </w:r>
             <w:r>
               <w:rPr>
                 <w:rFonts w:ascii="Roboto" w:hAnsi="Roboto"/>
@@ -941,23 +704,7 @@
                 <w:b/>
                 <w:bCs/>
               </w:rPr>
-              <w:t xml:space="preserve">{%tr </w:t>
-            </w:r>
-            <w:proofErr w:type="spellStart"/>
-            <w:r>
-              <w:rPr>
-                <w:b/>
-                <w:bCs/>
-              </w:rPr>
-              <w:t>endfor</w:t>
-            </w:r>
-            <w:proofErr w:type="spellEnd"/>
-            <w:r>
-              <w:rPr>
-                <w:b/>
-                <w:bCs/>
-              </w:rPr>
-              <w:t xml:space="preserve"> %}</w:t>
+              <w:t>{%tr endfor %}</w:t>
             </w:r>
           </w:p>
         </w:tc>
@@ -1011,7 +758,6 @@
         </w:rPr>
         <w:t xml:space="preserve">{%p if </w:t>
       </w:r>
-      <w:proofErr w:type="spellStart"/>
       <w:r>
         <w:rPr>
           <w:rFonts w:ascii="Roboto" w:hAnsi="Roboto"/>
@@ -1030,18 +776,7 @@
           <w:sz w:val="32"/>
           <w:szCs w:val="32"/>
         </w:rPr>
-        <w:t>assistance_text</w:t>
-      </w:r>
-      <w:proofErr w:type="spellEnd"/>
-      <w:r>
-        <w:rPr>
-          <w:rFonts w:ascii="Roboto" w:hAnsi="Roboto"/>
-          <w:b/>
-          <w:bCs/>
-          <w:sz w:val="32"/>
-          <w:szCs w:val="32"/>
-        </w:rPr>
-        <w:t xml:space="preserve"> %}</w:t>
+        <w:t>assistance_text %}</w:t>
       </w:r>
     </w:p>
     <w:p>
@@ -1089,21 +824,12 @@
         </w:rPr>
         <w:t xml:space="preserve"> </w:t>
       </w:r>
-      <w:proofErr w:type="spellStart"/>
-      <w:r>
-        <w:rPr>
-          <w:rFonts w:ascii="Roboto" w:hAnsi="Roboto"/>
-        </w:rPr>
-        <w:t>group_assistance_</w:t>
-      </w:r>
-      <w:proofErr w:type="gramStart"/>
-      <w:r>
-        <w:rPr>
-          <w:rFonts w:ascii="Roboto" w:hAnsi="Roboto"/>
-        </w:rPr>
-        <w:t>text</w:t>
-      </w:r>
-      <w:proofErr w:type="spellEnd"/>
+      <w:r>
+        <w:rPr>
+          <w:rFonts w:ascii="Roboto" w:hAnsi="Roboto"/>
+        </w:rPr>
+        <w:t>group_assistance_text</w:t>
+      </w:r>
       <w:r>
         <w:rPr>
           <w:rFonts w:ascii="Roboto" w:hAnsi="Roboto"/>
@@ -1114,35 +840,27 @@
         <w:rPr>
           <w:rFonts w:ascii="Roboto" w:hAnsi="Roboto"/>
         </w:rPr>
-        <w:t>}</w:t>
-      </w:r>
-      <w:proofErr w:type="gramEnd"/>
-      <w:r>
-        <w:rPr>
-          <w:rFonts w:ascii="Roboto" w:hAnsi="Roboto"/>
-        </w:rPr>
-        <w:t>}</w:t>
-      </w:r>
-    </w:p>
-    <w:p>
-      <w:pPr>
-        <w:rPr>
-          <w:rFonts w:ascii="Roboto" w:hAnsi="Roboto"/>
-          <w:b/>
-          <w:bCs/>
-          <w:sz w:val="32"/>
-          <w:szCs w:val="32"/>
-        </w:rPr>
-      </w:pPr>
-      <w:r>
-        <w:rPr>
-          <w:rFonts w:ascii="Roboto" w:hAnsi="Roboto"/>
-          <w:b/>
-          <w:bCs/>
-          <w:sz w:val="32"/>
-          <w:szCs w:val="32"/>
-        </w:rPr>
-        <w:lastRenderedPageBreak/>
+        <w:t>}}</w:t>
+      </w:r>
+    </w:p>
+    <w:p>
+      <w:pPr>
+        <w:rPr>
+          <w:rFonts w:ascii="Roboto" w:hAnsi="Roboto"/>
+          <w:b/>
+          <w:bCs/>
+          <w:sz w:val="32"/>
+          <w:szCs w:val="32"/>
+        </w:rPr>
+      </w:pPr>
+      <w:r>
+        <w:rPr>
+          <w:rFonts w:ascii="Roboto" w:hAnsi="Roboto"/>
+          <w:b/>
+          <w:bCs/>
+          <w:sz w:val="32"/>
+          <w:szCs w:val="32"/>
+        </w:rPr>
         <w:t>{%p endif %}</w:t>
       </w:r>
     </w:p>

</xml_diff>

<commit_message>
Increase margins of recommendations table
</commit_message>
<xml_diff>
--- a/src/resources/templates/docx/APG_Summary_Template.docx
+++ b/src/resources/templates/docx/APG_Summary_Template.docx
@@ -16,7 +16,25 @@
           <w:sz w:val="48"/>
           <w:szCs w:val="48"/>
         </w:rPr>
-        <w:t>{{apg_name}}</w:t>
+        <w:t>{{</w:t>
+      </w:r>
+      <w:proofErr w:type="spellStart"/>
+      <w:r>
+        <w:rPr>
+          <w:rFonts w:ascii="Roboto" w:hAnsi="Roboto"/>
+          <w:sz w:val="48"/>
+          <w:szCs w:val="48"/>
+        </w:rPr>
+        <w:t>apg_name</w:t>
+      </w:r>
+      <w:proofErr w:type="spellEnd"/>
+      <w:r>
+        <w:rPr>
+          <w:rFonts w:ascii="Roboto" w:hAnsi="Roboto"/>
+          <w:sz w:val="48"/>
+          <w:szCs w:val="48"/>
+        </w:rPr>
+        <w:t>}}</w:t>
       </w:r>
     </w:p>
     <w:p>
@@ -118,7 +136,21 @@
               <w:rPr>
                 <w:rFonts w:ascii="Roboto" w:hAnsi="Roboto"/>
               </w:rPr>
-              <w:t>{{speedometer_text}}</w:t>
+              <w:t>{{</w:t>
+            </w:r>
+            <w:proofErr w:type="spellStart"/>
+            <w:r>
+              <w:rPr>
+                <w:rFonts w:ascii="Roboto" w:hAnsi="Roboto"/>
+              </w:rPr>
+              <w:t>speedometer_text</w:t>
+            </w:r>
+            <w:proofErr w:type="spellEnd"/>
+            <w:r>
+              <w:rPr>
+                <w:rFonts w:ascii="Roboto" w:hAnsi="Roboto"/>
+              </w:rPr>
+              <w:t>}}</w:t>
             </w:r>
           </w:p>
         </w:tc>
@@ -162,7 +194,29 @@
           <w:sz w:val="32"/>
           <w:szCs w:val="32"/>
         </w:rPr>
-        <w:t>{%p if success_story %}</w:t>
+        <w:t xml:space="preserve">{%p if </w:t>
+      </w:r>
+      <w:proofErr w:type="spellStart"/>
+      <w:r>
+        <w:rPr>
+          <w:rFonts w:ascii="Roboto" w:hAnsi="Roboto"/>
+          <w:b/>
+          <w:bCs/>
+          <w:sz w:val="32"/>
+          <w:szCs w:val="32"/>
+        </w:rPr>
+        <w:t>success_story</w:t>
+      </w:r>
+      <w:proofErr w:type="spellEnd"/>
+      <w:r>
+        <w:rPr>
+          <w:rFonts w:ascii="Roboto" w:hAnsi="Roboto"/>
+          <w:b/>
+          <w:bCs/>
+          <w:sz w:val="32"/>
+          <w:szCs w:val="32"/>
+        </w:rPr>
+        <w:t xml:space="preserve"> %}</w:t>
       </w:r>
     </w:p>
     <w:p>
@@ -192,11 +246,33 @@
           <w:rFonts w:ascii="Roboto" w:hAnsi="Roboto"/>
         </w:rPr>
       </w:pPr>
-      <w:r>
-        <w:rPr>
-          <w:rFonts w:ascii="Roboto" w:hAnsi="Roboto"/>
-        </w:rPr>
-        <w:t>{{ success_story }}</w:t>
+      <w:proofErr w:type="gramStart"/>
+      <w:r>
+        <w:rPr>
+          <w:rFonts w:ascii="Roboto" w:hAnsi="Roboto"/>
+        </w:rPr>
+        <w:t xml:space="preserve">{{ </w:t>
+      </w:r>
+      <w:proofErr w:type="spellStart"/>
+      <w:r>
+        <w:rPr>
+          <w:rFonts w:ascii="Roboto" w:hAnsi="Roboto"/>
+        </w:rPr>
+        <w:t>success</w:t>
+      </w:r>
+      <w:proofErr w:type="gramEnd"/>
+      <w:r>
+        <w:rPr>
+          <w:rFonts w:ascii="Roboto" w:hAnsi="Roboto"/>
+        </w:rPr>
+        <w:t>_story</w:t>
+      </w:r>
+      <w:proofErr w:type="spellEnd"/>
+      <w:r>
+        <w:rPr>
+          <w:rFonts w:ascii="Roboto" w:hAnsi="Roboto"/>
+        </w:rPr>
+        <w:t xml:space="preserve"> }}</w:t>
       </w:r>
     </w:p>
     <w:p>
@@ -240,6 +316,7 @@
         </w:rPr>
         <w:t xml:space="preserve">{%p if </w:t>
       </w:r>
+      <w:proofErr w:type="spellStart"/>
       <w:r>
         <w:rPr>
           <w:rFonts w:ascii="Roboto" w:hAnsi="Roboto"/>
@@ -250,6 +327,7 @@
         </w:rPr>
         <w:t>blockers_text</w:t>
       </w:r>
+      <w:proofErr w:type="spellEnd"/>
       <w:r>
         <w:rPr>
           <w:rFonts w:ascii="Roboto" w:hAnsi="Roboto"/>
@@ -288,6 +366,7 @@
           <w:rFonts w:ascii="Roboto" w:hAnsi="Roboto"/>
         </w:rPr>
       </w:pPr>
+      <w:proofErr w:type="gramStart"/>
       <w:r>
         <w:rPr>
           <w:rFonts w:ascii="Roboto" w:hAnsi="Roboto"/>
@@ -300,12 +379,21 @@
         </w:rPr>
         <w:t xml:space="preserve"> </w:t>
       </w:r>
-      <w:r>
-        <w:rPr>
-          <w:rFonts w:ascii="Roboto" w:hAnsi="Roboto"/>
-        </w:rPr>
-        <w:t>blockers_text</w:t>
-      </w:r>
+      <w:proofErr w:type="spellStart"/>
+      <w:r>
+        <w:rPr>
+          <w:rFonts w:ascii="Roboto" w:hAnsi="Roboto"/>
+        </w:rPr>
+        <w:t>blockers</w:t>
+      </w:r>
+      <w:proofErr w:type="gramEnd"/>
+      <w:r>
+        <w:rPr>
+          <w:rFonts w:ascii="Roboto" w:hAnsi="Roboto"/>
+        </w:rPr>
+        <w:t>_text</w:t>
+      </w:r>
+      <w:proofErr w:type="spellEnd"/>
       <w:r>
         <w:rPr>
           <w:rFonts w:ascii="Roboto" w:hAnsi="Roboto"/>
@@ -360,6 +448,7 @@
         </w:rPr>
         <w:t xml:space="preserve">{%p if </w:t>
       </w:r>
+      <w:proofErr w:type="spellStart"/>
       <w:r>
         <w:rPr>
           <w:rFonts w:ascii="Roboto" w:hAnsi="Roboto"/>
@@ -370,6 +459,7 @@
         </w:rPr>
         <w:t>recs_table</w:t>
       </w:r>
+      <w:proofErr w:type="spellEnd"/>
       <w:r>
         <w:rPr>
           <w:rFonts w:ascii="Roboto" w:hAnsi="Roboto"/>
@@ -450,6 +540,10 @@
         <w:tblStyle w:val="TableGrid"/>
         <w:tblW w:w="0" w:type="auto"/>
         <w:tblLayout w:type="fixed"/>
+        <w:tblCellMar>
+          <w:top w:w="29" w:type="dxa"/>
+          <w:bottom w:w="29" w:type="dxa"/>
+        </w:tblCellMar>
         <w:tblLook w:val="04A0" w:firstRow="1" w:lastRow="0" w:firstColumn="1" w:lastColumn="0" w:noHBand="0" w:noVBand="1"/>
       </w:tblPr>
       <w:tblGrid>
@@ -522,13 +616,16 @@
             </w:pPr>
             <w:r>
               <w:rPr>
+                <w:rFonts w:ascii="Roboto" w:hAnsi="Roboto"/>
                 <w:b/>
                 <w:bCs/>
               </w:rPr>
               <w:t xml:space="preserve">{%tr for item in </w:t>
             </w:r>
-            <w:r>
-              <w:rPr>
+            <w:proofErr w:type="spellStart"/>
+            <w:r>
+              <w:rPr>
+                <w:rFonts w:ascii="Roboto" w:hAnsi="Roboto"/>
                 <w:b/>
                 <w:bCs/>
               </w:rPr>
@@ -536,10 +633,20 @@
             </w:r>
             <w:r>
               <w:rPr>
+                <w:rFonts w:ascii="Roboto" w:hAnsi="Roboto"/>
                 <w:b/>
                 <w:bCs/>
               </w:rPr>
-              <w:t>_table %}</w:t>
+              <w:t>_table</w:t>
+            </w:r>
+            <w:proofErr w:type="spellEnd"/>
+            <w:r>
+              <w:rPr>
+                <w:rFonts w:ascii="Roboto" w:hAnsi="Roboto"/>
+                <w:b/>
+                <w:bCs/>
+              </w:rPr>
+              <w:t xml:space="preserve"> %}</w:t>
             </w:r>
           </w:p>
         </w:tc>
@@ -556,17 +663,39 @@
                 <w:rFonts w:ascii="Roboto" w:hAnsi="Roboto"/>
               </w:rPr>
             </w:pPr>
-            <w:r>
-              <w:rPr>
-                <w:rFonts w:ascii="Roboto" w:hAnsi="Roboto"/>
-              </w:rPr>
-              <w:t>{{ item.</w:t>
-            </w:r>
-            <w:r>
-              <w:rPr>
-                <w:rFonts w:ascii="Roboto" w:hAnsi="Roboto"/>
-              </w:rPr>
-              <w:t>challenge }}</w:t>
+            <w:proofErr w:type="gramStart"/>
+            <w:r>
+              <w:rPr>
+                <w:rFonts w:ascii="Roboto" w:hAnsi="Roboto"/>
+              </w:rPr>
+              <w:t xml:space="preserve">{{ </w:t>
+            </w:r>
+            <w:proofErr w:type="spellStart"/>
+            <w:r>
+              <w:rPr>
+                <w:rFonts w:ascii="Roboto" w:hAnsi="Roboto"/>
+              </w:rPr>
+              <w:t>item</w:t>
+            </w:r>
+            <w:proofErr w:type="gramEnd"/>
+            <w:r>
+              <w:rPr>
+                <w:rFonts w:ascii="Roboto" w:hAnsi="Roboto"/>
+              </w:rPr>
+              <w:t>.</w:t>
+            </w:r>
+            <w:r>
+              <w:rPr>
+                <w:rFonts w:ascii="Roboto" w:hAnsi="Roboto"/>
+              </w:rPr>
+              <w:t>challenge</w:t>
+            </w:r>
+            <w:proofErr w:type="spellEnd"/>
+            <w:r>
+              <w:rPr>
+                <w:rFonts w:ascii="Roboto" w:hAnsi="Roboto"/>
+              </w:rPr>
+              <w:t xml:space="preserve"> }}</w:t>
             </w:r>
           </w:p>
         </w:tc>
@@ -585,14 +714,18 @@
               <w:rPr>
                 <w:rFonts w:ascii="Roboto" w:hAnsi="Roboto"/>
               </w:rPr>
-              <w:t xml:space="preserve">{% </w:t>
-            </w:r>
-            <w:r>
-              <w:rPr>
-                <w:rFonts w:ascii="Roboto" w:hAnsi="Roboto"/>
-              </w:rPr>
-              <w:t>if item.recs</w:t>
-            </w:r>
+              <w:t xml:space="preserve">{% if </w:t>
+            </w:r>
+            <w:proofErr w:type="spellStart"/>
+            <w:proofErr w:type="gramStart"/>
+            <w:r>
+              <w:rPr>
+                <w:rFonts w:ascii="Roboto" w:hAnsi="Roboto"/>
+              </w:rPr>
+              <w:t>item.recs</w:t>
+            </w:r>
+            <w:proofErr w:type="spellEnd"/>
+            <w:proofErr w:type="gramEnd"/>
             <w:r>
               <w:rPr>
                 <w:rFonts w:ascii="Roboto" w:hAnsi="Roboto"/>
@@ -635,6 +768,7 @@
               </w:rPr>
               <w:t xml:space="preserve"> </w:t>
             </w:r>
+            <w:proofErr w:type="spellStart"/>
             <w:r>
               <w:rPr>
                 <w:rFonts w:ascii="Roboto" w:hAnsi="Roboto"/>
@@ -653,6 +787,7 @@
               </w:rPr>
               <w:t>s</w:t>
             </w:r>
+            <w:proofErr w:type="spellEnd"/>
             <w:r>
               <w:rPr>
                 <w:rFonts w:ascii="Roboto" w:hAnsi="Roboto"/>
@@ -701,10 +836,29 @@
             </w:pPr>
             <w:r>
               <w:rPr>
+                <w:rFonts w:ascii="Roboto" w:hAnsi="Roboto"/>
                 <w:b/>
                 <w:bCs/>
               </w:rPr>
-              <w:t>{%tr endfor %}</w:t>
+              <w:t xml:space="preserve">{%tr </w:t>
+            </w:r>
+            <w:proofErr w:type="spellStart"/>
+            <w:r>
+              <w:rPr>
+                <w:rFonts w:ascii="Roboto" w:hAnsi="Roboto"/>
+                <w:b/>
+                <w:bCs/>
+              </w:rPr>
+              <w:t>endfor</w:t>
+            </w:r>
+            <w:proofErr w:type="spellEnd"/>
+            <w:r>
+              <w:rPr>
+                <w:rFonts w:ascii="Roboto" w:hAnsi="Roboto"/>
+                <w:b/>
+                <w:bCs/>
+              </w:rPr>
+              <w:t xml:space="preserve"> %}</w:t>
             </w:r>
           </w:p>
         </w:tc>
@@ -758,6 +912,7 @@
         </w:rPr>
         <w:t xml:space="preserve">{%p if </w:t>
       </w:r>
+      <w:proofErr w:type="spellStart"/>
       <w:r>
         <w:rPr>
           <w:rFonts w:ascii="Roboto" w:hAnsi="Roboto"/>
@@ -776,7 +931,18 @@
           <w:sz w:val="32"/>
           <w:szCs w:val="32"/>
         </w:rPr>
-        <w:t>assistance_text %}</w:t>
+        <w:t>assistance_text</w:t>
+      </w:r>
+      <w:proofErr w:type="spellEnd"/>
+      <w:r>
+        <w:rPr>
+          <w:rFonts w:ascii="Roboto" w:hAnsi="Roboto"/>
+          <w:b/>
+          <w:bCs/>
+          <w:sz w:val="32"/>
+          <w:szCs w:val="32"/>
+        </w:rPr>
+        <w:t xml:space="preserve"> %}</w:t>
       </w:r>
     </w:p>
     <w:p>
@@ -824,12 +990,21 @@
         </w:rPr>
         <w:t xml:space="preserve"> </w:t>
       </w:r>
-      <w:r>
-        <w:rPr>
-          <w:rFonts w:ascii="Roboto" w:hAnsi="Roboto"/>
-        </w:rPr>
-        <w:t>group_assistance_text</w:t>
-      </w:r>
+      <w:proofErr w:type="spellStart"/>
+      <w:r>
+        <w:rPr>
+          <w:rFonts w:ascii="Roboto" w:hAnsi="Roboto"/>
+        </w:rPr>
+        <w:t>group_assistance_</w:t>
+      </w:r>
+      <w:proofErr w:type="gramStart"/>
+      <w:r>
+        <w:rPr>
+          <w:rFonts w:ascii="Roboto" w:hAnsi="Roboto"/>
+        </w:rPr>
+        <w:t>text</w:t>
+      </w:r>
+      <w:proofErr w:type="spellEnd"/>
       <w:r>
         <w:rPr>
           <w:rFonts w:ascii="Roboto" w:hAnsi="Roboto"/>
@@ -840,7 +1015,14 @@
         <w:rPr>
           <w:rFonts w:ascii="Roboto" w:hAnsi="Roboto"/>
         </w:rPr>
-        <w:t>}}</w:t>
+        <w:t>}</w:t>
+      </w:r>
+      <w:proofErr w:type="gramEnd"/>
+      <w:r>
+        <w:rPr>
+          <w:rFonts w:ascii="Roboto" w:hAnsi="Roboto"/>
+        </w:rPr>
+        <w:t>}</w:t>
       </w:r>
     </w:p>
     <w:p>

</xml_diff>

<commit_message>
Convert recommendations to table, remove list of challenges (#86)
* Change `get_recommendations_for_challenge()` to return a DataFrame

DataFrame is more applicable to generating a table than a list of dictionaries, is easier to work with.

* Remove challenge bullets from APG summary, add recommendations table

* Dynamically fill recommendations table

* Change rendered recs to single RichText object

This allows for greater control of the formatting of the the recommendations as a whole.

* Add comments to recs table function

* Move rec text block retrieval to `text_templates.py`

* Increase margins of recommendations table

* Move resetting of index for recommendations df to function definition

This means that any DataFrame returned will not appear as a slice of the larger spreadsheet of recommendations for challenges, but rather as a unique DataFrame of recommendations, as desired.
</commit_message>
<xml_diff>
--- a/src/resources/templates/docx/APG_Summary_Template.docx
+++ b/src/resources/templates/docx/APG_Summary_Template.docx
@@ -16,7 +16,25 @@
           <w:sz w:val="48"/>
           <w:szCs w:val="48"/>
         </w:rPr>
-        <w:t>{{apg_name}}</w:t>
+        <w:t>{{</w:t>
+      </w:r>
+      <w:proofErr w:type="spellStart"/>
+      <w:r>
+        <w:rPr>
+          <w:rFonts w:ascii="Roboto" w:hAnsi="Roboto"/>
+          <w:sz w:val="48"/>
+          <w:szCs w:val="48"/>
+        </w:rPr>
+        <w:t>apg_name</w:t>
+      </w:r>
+      <w:proofErr w:type="spellEnd"/>
+      <w:r>
+        <w:rPr>
+          <w:rFonts w:ascii="Roboto" w:hAnsi="Roboto"/>
+          <w:sz w:val="48"/>
+          <w:szCs w:val="48"/>
+        </w:rPr>
+        <w:t>}}</w:t>
       </w:r>
     </w:p>
     <w:p>
@@ -118,7 +136,21 @@
               <w:rPr>
                 <w:rFonts w:ascii="Roboto" w:hAnsi="Roboto"/>
               </w:rPr>
-              <w:t>{{speedometer_text}}</w:t>
+              <w:t>{{</w:t>
+            </w:r>
+            <w:proofErr w:type="spellStart"/>
+            <w:r>
+              <w:rPr>
+                <w:rFonts w:ascii="Roboto" w:hAnsi="Roboto"/>
+              </w:rPr>
+              <w:t>speedometer_text</w:t>
+            </w:r>
+            <w:proofErr w:type="spellEnd"/>
+            <w:r>
+              <w:rPr>
+                <w:rFonts w:ascii="Roboto" w:hAnsi="Roboto"/>
+              </w:rPr>
+              <w:t>}}</w:t>
             </w:r>
           </w:p>
         </w:tc>
@@ -162,7 +194,29 @@
           <w:sz w:val="32"/>
           <w:szCs w:val="32"/>
         </w:rPr>
-        <w:t>{%p if success_story %}</w:t>
+        <w:t xml:space="preserve">{%p if </w:t>
+      </w:r>
+      <w:proofErr w:type="spellStart"/>
+      <w:r>
+        <w:rPr>
+          <w:rFonts w:ascii="Roboto" w:hAnsi="Roboto"/>
+          <w:b/>
+          <w:bCs/>
+          <w:sz w:val="32"/>
+          <w:szCs w:val="32"/>
+        </w:rPr>
+        <w:t>success_story</w:t>
+      </w:r>
+      <w:proofErr w:type="spellEnd"/>
+      <w:r>
+        <w:rPr>
+          <w:rFonts w:ascii="Roboto" w:hAnsi="Roboto"/>
+          <w:b/>
+          <w:bCs/>
+          <w:sz w:val="32"/>
+          <w:szCs w:val="32"/>
+        </w:rPr>
+        <w:t xml:space="preserve"> %}</w:t>
       </w:r>
     </w:p>
     <w:p>
@@ -192,11 +246,33 @@
           <w:rFonts w:ascii="Roboto" w:hAnsi="Roboto"/>
         </w:rPr>
       </w:pPr>
-      <w:r>
-        <w:rPr>
-          <w:rFonts w:ascii="Roboto" w:hAnsi="Roboto"/>
-        </w:rPr>
-        <w:t>{{ success_story }}</w:t>
+      <w:proofErr w:type="gramStart"/>
+      <w:r>
+        <w:rPr>
+          <w:rFonts w:ascii="Roboto" w:hAnsi="Roboto"/>
+        </w:rPr>
+        <w:t xml:space="preserve">{{ </w:t>
+      </w:r>
+      <w:proofErr w:type="spellStart"/>
+      <w:r>
+        <w:rPr>
+          <w:rFonts w:ascii="Roboto" w:hAnsi="Roboto"/>
+        </w:rPr>
+        <w:t>success</w:t>
+      </w:r>
+      <w:proofErr w:type="gramEnd"/>
+      <w:r>
+        <w:rPr>
+          <w:rFonts w:ascii="Roboto" w:hAnsi="Roboto"/>
+        </w:rPr>
+        <w:t>_story</w:t>
+      </w:r>
+      <w:proofErr w:type="spellEnd"/>
+      <w:r>
+        <w:rPr>
+          <w:rFonts w:ascii="Roboto" w:hAnsi="Roboto"/>
+        </w:rPr>
+        <w:t xml:space="preserve"> }}</w:t>
       </w:r>
     </w:p>
     <w:p>
@@ -240,6 +316,7 @@
         </w:rPr>
         <w:t xml:space="preserve">{%p if </w:t>
       </w:r>
+      <w:proofErr w:type="spellStart"/>
       <w:r>
         <w:rPr>
           <w:rFonts w:ascii="Roboto" w:hAnsi="Roboto"/>
@@ -250,6 +327,7 @@
         </w:rPr>
         <w:t>blockers_text</w:t>
       </w:r>
+      <w:proofErr w:type="spellEnd"/>
       <w:r>
         <w:rPr>
           <w:rFonts w:ascii="Roboto" w:hAnsi="Roboto"/>
@@ -288,6 +366,7 @@
           <w:rFonts w:ascii="Roboto" w:hAnsi="Roboto"/>
         </w:rPr>
       </w:pPr>
+      <w:proofErr w:type="gramStart"/>
       <w:r>
         <w:rPr>
           <w:rFonts w:ascii="Roboto" w:hAnsi="Roboto"/>
@@ -300,12 +379,21 @@
         </w:rPr>
         <w:t xml:space="preserve"> </w:t>
       </w:r>
-      <w:r>
-        <w:rPr>
-          <w:rFonts w:ascii="Roboto" w:hAnsi="Roboto"/>
-        </w:rPr>
-        <w:t>blockers_text</w:t>
-      </w:r>
+      <w:proofErr w:type="spellStart"/>
+      <w:r>
+        <w:rPr>
+          <w:rFonts w:ascii="Roboto" w:hAnsi="Roboto"/>
+        </w:rPr>
+        <w:t>blockers</w:t>
+      </w:r>
+      <w:proofErr w:type="gramEnd"/>
+      <w:r>
+        <w:rPr>
+          <w:rFonts w:ascii="Roboto" w:hAnsi="Roboto"/>
+        </w:rPr>
+        <w:t>_text</w:t>
+      </w:r>
+      <w:proofErr w:type="spellEnd"/>
       <w:r>
         <w:rPr>
           <w:rFonts w:ascii="Roboto" w:hAnsi="Roboto"/>
@@ -358,7 +446,29 @@
           <w:sz w:val="32"/>
           <w:szCs w:val="32"/>
         </w:rPr>
-        <w:t>{%p if challenge_bullets %}</w:t>
+        <w:t xml:space="preserve">{%p if </w:t>
+      </w:r>
+      <w:proofErr w:type="spellStart"/>
+      <w:r>
+        <w:rPr>
+          <w:rFonts w:ascii="Roboto" w:hAnsi="Roboto"/>
+          <w:b/>
+          <w:bCs/>
+          <w:sz w:val="32"/>
+          <w:szCs w:val="32"/>
+        </w:rPr>
+        <w:t>recs_table</w:t>
+      </w:r>
+      <w:proofErr w:type="spellEnd"/>
+      <w:r>
+        <w:rPr>
+          <w:rFonts w:ascii="Roboto" w:hAnsi="Roboto"/>
+          <w:b/>
+          <w:bCs/>
+          <w:sz w:val="32"/>
+          <w:szCs w:val="32"/>
+        </w:rPr>
+        <w:t xml:space="preserve"> %}</w:t>
       </w:r>
     </w:p>
     <w:p>
@@ -414,23 +524,352 @@
     </w:p>
     <w:p>
       <w:pPr>
-        <w:pStyle w:val="ListParagraph"/>
-        <w:numPr>
-          <w:ilvl w:val="0"/>
-          <w:numId w:val="2"/>
-        </w:numPr>
-        <w:rPr>
-          <w:rFonts w:ascii="Roboto" w:hAnsi="Roboto"/>
-          <w:b/>
-          <w:bCs/>
-        </w:rPr>
-      </w:pPr>
-      <w:r>
-        <w:rPr>
-          <w:rFonts w:ascii="Roboto" w:hAnsi="Roboto"/>
-        </w:rPr>
-        <w:t>{{r challenge_bullets}}</w:t>
-      </w:r>
+        <w:rPr>
+          <w:rFonts w:ascii="Roboto" w:hAnsi="Roboto"/>
+        </w:rPr>
+      </w:pPr>
+      <w:r>
+        <w:rPr>
+          <w:rFonts w:ascii="Roboto" w:hAnsi="Roboto"/>
+        </w:rPr>
+        <w:t>The following table displays the challenges the goal team identified this quarter and recommendations for the center of government on how they could potentially be addressed:</w:t>
+      </w:r>
+    </w:p>
+    <w:tbl>
+      <w:tblPr>
+        <w:tblStyle w:val="TableGrid"/>
+        <w:tblW w:w="0" w:type="auto"/>
+        <w:tblLayout w:type="fixed"/>
+        <w:tblCellMar>
+          <w:top w:w="29" w:type="dxa"/>
+          <w:bottom w:w="29" w:type="dxa"/>
+        </w:tblCellMar>
+        <w:tblLook w:val="04A0" w:firstRow="1" w:lastRow="0" w:firstColumn="1" w:lastColumn="0" w:noHBand="0" w:noVBand="1"/>
+      </w:tblPr>
+      <w:tblGrid>
+        <w:gridCol w:w="3235"/>
+        <w:gridCol w:w="6115"/>
+      </w:tblGrid>
+      <w:tr>
+        <w:tc>
+          <w:tcPr>
+            <w:tcW w:w="3235" w:type="dxa"/>
+            <w:shd w:val="clear" w:color="auto" w:fill="BFBFBF" w:themeFill="background1" w:themeFillShade="BF"/>
+          </w:tcPr>
+          <w:p>
+            <w:pPr>
+              <w:rPr>
+                <w:rFonts w:ascii="Roboto" w:hAnsi="Roboto"/>
+                <w:b/>
+                <w:bCs/>
+              </w:rPr>
+            </w:pPr>
+            <w:r>
+              <w:rPr>
+                <w:rFonts w:ascii="Roboto" w:hAnsi="Roboto"/>
+                <w:b/>
+                <w:bCs/>
+              </w:rPr>
+              <w:t>Challenge identified</w:t>
+            </w:r>
+          </w:p>
+        </w:tc>
+        <w:tc>
+          <w:tcPr>
+            <w:tcW w:w="6115" w:type="dxa"/>
+            <w:shd w:val="clear" w:color="auto" w:fill="BFBFBF" w:themeFill="background1" w:themeFillShade="BF"/>
+          </w:tcPr>
+          <w:p>
+            <w:pPr>
+              <w:rPr>
+                <w:rFonts w:ascii="Roboto" w:hAnsi="Roboto"/>
+                <w:b/>
+                <w:bCs/>
+              </w:rPr>
+            </w:pPr>
+            <w:r>
+              <w:rPr>
+                <w:rFonts w:ascii="Roboto" w:hAnsi="Roboto"/>
+                <w:b/>
+                <w:bCs/>
+              </w:rPr>
+              <w:t>Recommendation from the center of government</w:t>
+            </w:r>
+          </w:p>
+        </w:tc>
+      </w:tr>
+      <w:tr>
+        <w:tc>
+          <w:tcPr>
+            <w:tcW w:w="9350" w:type="dxa"/>
+            <w:gridSpan w:val="2"/>
+            <w:shd w:val="clear" w:color="auto" w:fill="F2F2F2" w:themeFill="background1" w:themeFillShade="F2"/>
+          </w:tcPr>
+          <w:p>
+            <w:pPr>
+              <w:tabs>
+                <w:tab w:val="left" w:pos="3540"/>
+              </w:tabs>
+              <w:rPr>
+                <w:rFonts w:ascii="Roboto" w:hAnsi="Roboto"/>
+              </w:rPr>
+            </w:pPr>
+            <w:r>
+              <w:rPr>
+                <w:rFonts w:ascii="Roboto" w:hAnsi="Roboto"/>
+                <w:b/>
+                <w:bCs/>
+              </w:rPr>
+              <w:t xml:space="preserve">{%tr for item in </w:t>
+            </w:r>
+            <w:proofErr w:type="spellStart"/>
+            <w:r>
+              <w:rPr>
+                <w:rFonts w:ascii="Roboto" w:hAnsi="Roboto"/>
+                <w:b/>
+                <w:bCs/>
+              </w:rPr>
+              <w:t>recs</w:t>
+            </w:r>
+            <w:r>
+              <w:rPr>
+                <w:rFonts w:ascii="Roboto" w:hAnsi="Roboto"/>
+                <w:b/>
+                <w:bCs/>
+              </w:rPr>
+              <w:t>_table</w:t>
+            </w:r>
+            <w:proofErr w:type="spellEnd"/>
+            <w:r>
+              <w:rPr>
+                <w:rFonts w:ascii="Roboto" w:hAnsi="Roboto"/>
+                <w:b/>
+                <w:bCs/>
+              </w:rPr>
+              <w:t xml:space="preserve"> %}</w:t>
+            </w:r>
+          </w:p>
+        </w:tc>
+      </w:tr>
+      <w:tr>
+        <w:tc>
+          <w:tcPr>
+            <w:tcW w:w="3235" w:type="dxa"/>
+            <w:shd w:val="clear" w:color="auto" w:fill="F2F2F2" w:themeFill="background1" w:themeFillShade="F2"/>
+          </w:tcPr>
+          <w:p>
+            <w:pPr>
+              <w:rPr>
+                <w:rFonts w:ascii="Roboto" w:hAnsi="Roboto"/>
+              </w:rPr>
+            </w:pPr>
+            <w:proofErr w:type="gramStart"/>
+            <w:r>
+              <w:rPr>
+                <w:rFonts w:ascii="Roboto" w:hAnsi="Roboto"/>
+              </w:rPr>
+              <w:t xml:space="preserve">{{ </w:t>
+            </w:r>
+            <w:proofErr w:type="spellStart"/>
+            <w:r>
+              <w:rPr>
+                <w:rFonts w:ascii="Roboto" w:hAnsi="Roboto"/>
+              </w:rPr>
+              <w:t>item</w:t>
+            </w:r>
+            <w:proofErr w:type="gramEnd"/>
+            <w:r>
+              <w:rPr>
+                <w:rFonts w:ascii="Roboto" w:hAnsi="Roboto"/>
+              </w:rPr>
+              <w:t>.</w:t>
+            </w:r>
+            <w:r>
+              <w:rPr>
+                <w:rFonts w:ascii="Roboto" w:hAnsi="Roboto"/>
+              </w:rPr>
+              <w:t>challenge</w:t>
+            </w:r>
+            <w:proofErr w:type="spellEnd"/>
+            <w:r>
+              <w:rPr>
+                <w:rFonts w:ascii="Roboto" w:hAnsi="Roboto"/>
+              </w:rPr>
+              <w:t xml:space="preserve"> }}</w:t>
+            </w:r>
+          </w:p>
+        </w:tc>
+        <w:tc>
+          <w:tcPr>
+            <w:tcW w:w="6115" w:type="dxa"/>
+            <w:shd w:val="clear" w:color="auto" w:fill="F2F2F2" w:themeFill="background1" w:themeFillShade="F2"/>
+          </w:tcPr>
+          <w:p>
+            <w:pPr>
+              <w:rPr>
+                <w:rFonts w:ascii="Roboto" w:hAnsi="Roboto"/>
+              </w:rPr>
+            </w:pPr>
+            <w:r>
+              <w:rPr>
+                <w:rFonts w:ascii="Roboto" w:hAnsi="Roboto"/>
+              </w:rPr>
+              <w:t xml:space="preserve">{% if </w:t>
+            </w:r>
+            <w:proofErr w:type="spellStart"/>
+            <w:proofErr w:type="gramStart"/>
+            <w:r>
+              <w:rPr>
+                <w:rFonts w:ascii="Roboto" w:hAnsi="Roboto"/>
+              </w:rPr>
+              <w:t>item.recs</w:t>
+            </w:r>
+            <w:proofErr w:type="spellEnd"/>
+            <w:proofErr w:type="gramEnd"/>
+            <w:r>
+              <w:rPr>
+                <w:rFonts w:ascii="Roboto" w:hAnsi="Roboto"/>
+              </w:rPr>
+              <w:t xml:space="preserve"> </w:t>
+            </w:r>
+            <w:r>
+              <w:rPr>
+                <w:rFonts w:ascii="Roboto" w:hAnsi="Roboto"/>
+              </w:rPr>
+              <w:t>%</w:t>
+            </w:r>
+            <w:r>
+              <w:rPr>
+                <w:rFonts w:ascii="Roboto" w:hAnsi="Roboto"/>
+              </w:rPr>
+              <w:t>}</w:t>
+            </w:r>
+            <w:r>
+              <w:rPr>
+                <w:rFonts w:ascii="Roboto" w:hAnsi="Roboto"/>
+              </w:rPr>
+              <w:t>{</w:t>
+            </w:r>
+            <w:r>
+              <w:rPr>
+                <w:rFonts w:ascii="Roboto" w:hAnsi="Roboto"/>
+              </w:rPr>
+              <w:t>{</w:t>
+            </w:r>
+            <w:r>
+              <w:rPr>
+                <w:rFonts w:ascii="Roboto" w:hAnsi="Roboto"/>
+              </w:rPr>
+              <w:t>r</w:t>
+            </w:r>
+            <w:r>
+              <w:rPr>
+                <w:rFonts w:ascii="Roboto" w:hAnsi="Roboto"/>
+              </w:rPr>
+              <w:t xml:space="preserve"> </w:t>
+            </w:r>
+            <w:proofErr w:type="spellStart"/>
+            <w:r>
+              <w:rPr>
+                <w:rFonts w:ascii="Roboto" w:hAnsi="Roboto"/>
+              </w:rPr>
+              <w:t>item.</w:t>
+            </w:r>
+            <w:r>
+              <w:rPr>
+                <w:rFonts w:ascii="Roboto" w:hAnsi="Roboto"/>
+              </w:rPr>
+              <w:t>rec</w:t>
+            </w:r>
+            <w:r>
+              <w:rPr>
+                <w:rFonts w:ascii="Roboto" w:hAnsi="Roboto"/>
+              </w:rPr>
+              <w:t>s</w:t>
+            </w:r>
+            <w:proofErr w:type="spellEnd"/>
+            <w:r>
+              <w:rPr>
+                <w:rFonts w:ascii="Roboto" w:hAnsi="Roboto"/>
+              </w:rPr>
+              <w:t xml:space="preserve"> </w:t>
+            </w:r>
+            <w:r>
+              <w:rPr>
+                <w:rFonts w:ascii="Roboto" w:hAnsi="Roboto"/>
+              </w:rPr>
+              <w:t>}}</w:t>
+            </w:r>
+            <w:r>
+              <w:rPr>
+                <w:rFonts w:ascii="Roboto" w:hAnsi="Roboto"/>
+              </w:rPr>
+              <w:t xml:space="preserve">{% endif </w:t>
+            </w:r>
+            <w:r>
+              <w:rPr>
+                <w:rFonts w:ascii="Roboto" w:hAnsi="Roboto"/>
+              </w:rPr>
+              <w:t>%</w:t>
+            </w:r>
+            <w:r>
+              <w:rPr>
+                <w:rFonts w:ascii="Roboto" w:hAnsi="Roboto"/>
+              </w:rPr>
+              <w:t>}</w:t>
+            </w:r>
+          </w:p>
+        </w:tc>
+      </w:tr>
+      <w:tr>
+        <w:tc>
+          <w:tcPr>
+            <w:tcW w:w="9350" w:type="dxa"/>
+            <w:gridSpan w:val="2"/>
+            <w:shd w:val="clear" w:color="auto" w:fill="F2F2F2" w:themeFill="background1" w:themeFillShade="F2"/>
+          </w:tcPr>
+          <w:p>
+            <w:pPr>
+              <w:rPr>
+                <w:rFonts w:ascii="Roboto" w:hAnsi="Roboto"/>
+              </w:rPr>
+            </w:pPr>
+            <w:r>
+              <w:rPr>
+                <w:rFonts w:ascii="Roboto" w:hAnsi="Roboto"/>
+                <w:b/>
+                <w:bCs/>
+              </w:rPr>
+              <w:t xml:space="preserve">{%tr </w:t>
+            </w:r>
+            <w:proofErr w:type="spellStart"/>
+            <w:r>
+              <w:rPr>
+                <w:rFonts w:ascii="Roboto" w:hAnsi="Roboto"/>
+                <w:b/>
+                <w:bCs/>
+              </w:rPr>
+              <w:t>endfor</w:t>
+            </w:r>
+            <w:proofErr w:type="spellEnd"/>
+            <w:r>
+              <w:rPr>
+                <w:rFonts w:ascii="Roboto" w:hAnsi="Roboto"/>
+                <w:b/>
+                <w:bCs/>
+              </w:rPr>
+              <w:t xml:space="preserve"> %}</w:t>
+            </w:r>
+          </w:p>
+        </w:tc>
+      </w:tr>
+    </w:tbl>
+    <w:p>
+      <w:pPr>
+        <w:rPr>
+          <w:rFonts w:ascii="Roboto" w:hAnsi="Roboto"/>
+        </w:rPr>
+      </w:pPr>
     </w:p>
     <w:p>
       <w:pPr>
@@ -473,6 +912,7 @@
         </w:rPr>
         <w:t xml:space="preserve">{%p if </w:t>
       </w:r>
+      <w:proofErr w:type="spellStart"/>
       <w:r>
         <w:rPr>
           <w:rFonts w:ascii="Roboto" w:hAnsi="Roboto"/>
@@ -491,7 +931,18 @@
           <w:sz w:val="32"/>
           <w:szCs w:val="32"/>
         </w:rPr>
-        <w:t>assistance_text %}</w:t>
+        <w:t>assistance_text</w:t>
+      </w:r>
+      <w:proofErr w:type="spellEnd"/>
+      <w:r>
+        <w:rPr>
+          <w:rFonts w:ascii="Roboto" w:hAnsi="Roboto"/>
+          <w:b/>
+          <w:bCs/>
+          <w:sz w:val="32"/>
+          <w:szCs w:val="32"/>
+        </w:rPr>
+        <w:t xml:space="preserve"> %}</w:t>
       </w:r>
     </w:p>
     <w:p>
@@ -539,12 +990,21 @@
         </w:rPr>
         <w:t xml:space="preserve"> </w:t>
       </w:r>
-      <w:r>
-        <w:rPr>
-          <w:rFonts w:ascii="Roboto" w:hAnsi="Roboto"/>
-        </w:rPr>
-        <w:t>group_assistance_text</w:t>
-      </w:r>
+      <w:proofErr w:type="spellStart"/>
+      <w:r>
+        <w:rPr>
+          <w:rFonts w:ascii="Roboto" w:hAnsi="Roboto"/>
+        </w:rPr>
+        <w:t>group_assistance_</w:t>
+      </w:r>
+      <w:proofErr w:type="gramStart"/>
+      <w:r>
+        <w:rPr>
+          <w:rFonts w:ascii="Roboto" w:hAnsi="Roboto"/>
+        </w:rPr>
+        <w:t>text</w:t>
+      </w:r>
+      <w:proofErr w:type="spellEnd"/>
       <w:r>
         <w:rPr>
           <w:rFonts w:ascii="Roboto" w:hAnsi="Roboto"/>
@@ -555,7 +1015,14 @@
         <w:rPr>
           <w:rFonts w:ascii="Roboto" w:hAnsi="Roboto"/>
         </w:rPr>
-        <w:t>}}</w:t>
+        <w:t>}</w:t>
+      </w:r>
+      <w:proofErr w:type="gramEnd"/>
+      <w:r>
+        <w:rPr>
+          <w:rFonts w:ascii="Roboto" w:hAnsi="Roboto"/>
+        </w:rPr>
+        <w:t>}</w:t>
       </w:r>
     </w:p>
     <w:p>

</xml_diff>

<commit_message>
Include section for common challenges/themes across APGs
</commit_message>
<xml_diff>
--- a/src/resources/templates/docx/APG_Summary_Template.docx
+++ b/src/resources/templates/docx/APG_Summary_Template.docx
@@ -16,25 +16,7 @@
           <w:sz w:val="48"/>
           <w:szCs w:val="48"/>
         </w:rPr>
-        <w:t>{{</w:t>
-      </w:r>
-      <w:proofErr w:type="spellStart"/>
-      <w:r>
-        <w:rPr>
-          <w:rFonts w:ascii="Roboto" w:hAnsi="Roboto"/>
-          <w:sz w:val="48"/>
-          <w:szCs w:val="48"/>
-        </w:rPr>
-        <w:t>apg_name</w:t>
-      </w:r>
-      <w:proofErr w:type="spellEnd"/>
-      <w:r>
-        <w:rPr>
-          <w:rFonts w:ascii="Roboto" w:hAnsi="Roboto"/>
-          <w:sz w:val="48"/>
-          <w:szCs w:val="48"/>
-        </w:rPr>
-        <w:t>}}</w:t>
+        <w:t>{{apg_name}}</w:t>
       </w:r>
     </w:p>
     <w:p>
@@ -136,21 +118,7 @@
               <w:rPr>
                 <w:rFonts w:ascii="Roboto" w:hAnsi="Roboto"/>
               </w:rPr>
-              <w:t>{{</w:t>
-            </w:r>
-            <w:proofErr w:type="spellStart"/>
-            <w:r>
-              <w:rPr>
-                <w:rFonts w:ascii="Roboto" w:hAnsi="Roboto"/>
-              </w:rPr>
-              <w:t>speedometer_text</w:t>
-            </w:r>
-            <w:proofErr w:type="spellEnd"/>
-            <w:r>
-              <w:rPr>
-                <w:rFonts w:ascii="Roboto" w:hAnsi="Roboto"/>
-              </w:rPr>
-              <w:t>}}</w:t>
+              <w:t>{{speedometer_text}}</w:t>
             </w:r>
           </w:p>
         </w:tc>
@@ -194,20 +162,94 @@
           <w:sz w:val="32"/>
           <w:szCs w:val="32"/>
         </w:rPr>
+        <w:t>{%p if success_story %}</w:t>
+      </w:r>
+    </w:p>
+    <w:p>
+      <w:pPr>
+        <w:rPr>
+          <w:rFonts w:ascii="Roboto" w:hAnsi="Roboto"/>
+          <w:b/>
+          <w:bCs/>
+          <w:sz w:val="32"/>
+          <w:szCs w:val="32"/>
+        </w:rPr>
+      </w:pPr>
+      <w:r>
+        <w:rPr>
+          <w:rFonts w:ascii="Roboto" w:hAnsi="Roboto"/>
+          <w:b/>
+          <w:bCs/>
+          <w:sz w:val="32"/>
+          <w:szCs w:val="32"/>
+        </w:rPr>
+        <w:t>Biggest win this quarter</w:t>
+      </w:r>
+    </w:p>
+    <w:p>
+      <w:pPr>
+        <w:rPr>
+          <w:rFonts w:ascii="Roboto" w:hAnsi="Roboto"/>
+        </w:rPr>
+      </w:pPr>
+      <w:r>
+        <w:rPr>
+          <w:rFonts w:ascii="Roboto" w:hAnsi="Roboto"/>
+        </w:rPr>
+        <w:t>{{ success_story }}</w:t>
+      </w:r>
+    </w:p>
+    <w:p>
+      <w:pPr>
+        <w:rPr>
+          <w:rFonts w:ascii="Roboto" w:hAnsi="Roboto"/>
+          <w:b/>
+          <w:bCs/>
+          <w:sz w:val="32"/>
+          <w:szCs w:val="32"/>
+        </w:rPr>
+      </w:pPr>
+      <w:r>
+        <w:rPr>
+          <w:rFonts w:ascii="Roboto" w:hAnsi="Roboto"/>
+          <w:b/>
+          <w:bCs/>
+          <w:sz w:val="32"/>
+          <w:szCs w:val="32"/>
+        </w:rPr>
+        <w:t>{%p endif %}</w:t>
+      </w:r>
+    </w:p>
+    <w:p>
+      <w:pPr>
+        <w:rPr>
+          <w:rFonts w:ascii="Roboto" w:hAnsi="Roboto"/>
+          <w:b/>
+          <w:bCs/>
+          <w:sz w:val="32"/>
+          <w:szCs w:val="32"/>
+        </w:rPr>
+      </w:pPr>
+      <w:r>
+        <w:rPr>
+          <w:rFonts w:ascii="Roboto" w:hAnsi="Roboto"/>
+          <w:b/>
+          <w:bCs/>
+          <w:sz w:val="32"/>
+          <w:szCs w:val="32"/>
+        </w:rPr>
         <w:t xml:space="preserve">{%p if </w:t>
       </w:r>
-      <w:proofErr w:type="spellStart"/>
-      <w:r>
-        <w:rPr>
-          <w:rFonts w:ascii="Roboto" w:hAnsi="Roboto"/>
-          <w:b/>
-          <w:bCs/>
-          <w:sz w:val="32"/>
-          <w:szCs w:val="32"/>
-        </w:rPr>
-        <w:t>success_story</w:t>
-      </w:r>
-      <w:proofErr w:type="spellEnd"/>
+      <w:r>
+        <w:rPr>
+          <w:rFonts w:ascii="Roboto" w:hAnsi="Roboto"/>
+          <w:b/>
+          <w:bCs/>
+          <w:sz w:val="32"/>
+          <w:szCs w:val="32"/>
+        </w:rPr>
+        <w:t>blockers_text</w:t>
+      </w:r>
       <w:r>
         <w:rPr>
           <w:rFonts w:ascii="Roboto" w:hAnsi="Roboto"/>
@@ -237,42 +279,44 @@
           <w:sz w:val="32"/>
           <w:szCs w:val="32"/>
         </w:rPr>
-        <w:t>Biggest win this quarter</w:t>
-      </w:r>
-    </w:p>
-    <w:p>
-      <w:pPr>
-        <w:rPr>
-          <w:rFonts w:ascii="Roboto" w:hAnsi="Roboto"/>
-        </w:rPr>
-      </w:pPr>
-      <w:proofErr w:type="gramStart"/>
-      <w:r>
-        <w:rPr>
-          <w:rFonts w:ascii="Roboto" w:hAnsi="Roboto"/>
-        </w:rPr>
-        <w:t xml:space="preserve">{{ </w:t>
-      </w:r>
-      <w:proofErr w:type="spellStart"/>
-      <w:r>
-        <w:rPr>
-          <w:rFonts w:ascii="Roboto" w:hAnsi="Roboto"/>
-        </w:rPr>
-        <w:t>success</w:t>
-      </w:r>
-      <w:proofErr w:type="gramEnd"/>
-      <w:r>
-        <w:rPr>
-          <w:rFonts w:ascii="Roboto" w:hAnsi="Roboto"/>
-        </w:rPr>
-        <w:t>_story</w:t>
-      </w:r>
-      <w:proofErr w:type="spellEnd"/>
-      <w:r>
-        <w:rPr>
-          <w:rFonts w:ascii="Roboto" w:hAnsi="Roboto"/>
-        </w:rPr>
-        <w:t xml:space="preserve"> }}</w:t>
+        <w:t>What’s blocking the goal?</w:t>
+      </w:r>
+    </w:p>
+    <w:p>
+      <w:pPr>
+        <w:rPr>
+          <w:rFonts w:ascii="Roboto" w:hAnsi="Roboto"/>
+        </w:rPr>
+      </w:pPr>
+      <w:r>
+        <w:rPr>
+          <w:rFonts w:ascii="Roboto" w:hAnsi="Roboto"/>
+        </w:rPr>
+        <w:t>{{</w:t>
+      </w:r>
+      <w:r>
+        <w:rPr>
+          <w:rFonts w:ascii="Roboto" w:hAnsi="Roboto"/>
+        </w:rPr>
+        <w:t xml:space="preserve"> </w:t>
+      </w:r>
+      <w:r>
+        <w:rPr>
+          <w:rFonts w:ascii="Roboto" w:hAnsi="Roboto"/>
+        </w:rPr>
+        <w:t>blockers_text</w:t>
+      </w:r>
+      <w:r>
+        <w:rPr>
+          <w:rFonts w:ascii="Roboto" w:hAnsi="Roboto"/>
+        </w:rPr>
+        <w:t xml:space="preserve"> </w:t>
+      </w:r>
+      <w:r>
+        <w:rPr>
+          <w:rFonts w:ascii="Roboto" w:hAnsi="Roboto"/>
+        </w:rPr>
+        <w:t>}}</w:t>
       </w:r>
     </w:p>
     <w:p>
@@ -316,139 +360,6 @@
         </w:rPr>
         <w:t xml:space="preserve">{%p if </w:t>
       </w:r>
-      <w:proofErr w:type="spellStart"/>
-      <w:r>
-        <w:rPr>
-          <w:rFonts w:ascii="Roboto" w:hAnsi="Roboto"/>
-          <w:b/>
-          <w:bCs/>
-          <w:sz w:val="32"/>
-          <w:szCs w:val="32"/>
-        </w:rPr>
-        <w:t>blockers_text</w:t>
-      </w:r>
-      <w:proofErr w:type="spellEnd"/>
-      <w:r>
-        <w:rPr>
-          <w:rFonts w:ascii="Roboto" w:hAnsi="Roboto"/>
-          <w:b/>
-          <w:bCs/>
-          <w:sz w:val="32"/>
-          <w:szCs w:val="32"/>
-        </w:rPr>
-        <w:t xml:space="preserve"> %}</w:t>
-      </w:r>
-    </w:p>
-    <w:p>
-      <w:pPr>
-        <w:rPr>
-          <w:rFonts w:ascii="Roboto" w:hAnsi="Roboto"/>
-          <w:b/>
-          <w:bCs/>
-          <w:sz w:val="32"/>
-          <w:szCs w:val="32"/>
-        </w:rPr>
-      </w:pPr>
-      <w:r>
-        <w:rPr>
-          <w:rFonts w:ascii="Roboto" w:hAnsi="Roboto"/>
-          <w:b/>
-          <w:bCs/>
-          <w:sz w:val="32"/>
-          <w:szCs w:val="32"/>
-        </w:rPr>
-        <w:t>What’s blocking the goal?</w:t>
-      </w:r>
-    </w:p>
-    <w:p>
-      <w:pPr>
-        <w:rPr>
-          <w:rFonts w:ascii="Roboto" w:hAnsi="Roboto"/>
-        </w:rPr>
-      </w:pPr>
-      <w:proofErr w:type="gramStart"/>
-      <w:r>
-        <w:rPr>
-          <w:rFonts w:ascii="Roboto" w:hAnsi="Roboto"/>
-        </w:rPr>
-        <w:t>{{</w:t>
-      </w:r>
-      <w:r>
-        <w:rPr>
-          <w:rFonts w:ascii="Roboto" w:hAnsi="Roboto"/>
-        </w:rPr>
-        <w:t xml:space="preserve"> </w:t>
-      </w:r>
-      <w:proofErr w:type="spellStart"/>
-      <w:r>
-        <w:rPr>
-          <w:rFonts w:ascii="Roboto" w:hAnsi="Roboto"/>
-        </w:rPr>
-        <w:t>blockers</w:t>
-      </w:r>
-      <w:proofErr w:type="gramEnd"/>
-      <w:r>
-        <w:rPr>
-          <w:rFonts w:ascii="Roboto" w:hAnsi="Roboto"/>
-        </w:rPr>
-        <w:t>_text</w:t>
-      </w:r>
-      <w:proofErr w:type="spellEnd"/>
-      <w:r>
-        <w:rPr>
-          <w:rFonts w:ascii="Roboto" w:hAnsi="Roboto"/>
-        </w:rPr>
-        <w:t xml:space="preserve"> </w:t>
-      </w:r>
-      <w:r>
-        <w:rPr>
-          <w:rFonts w:ascii="Roboto" w:hAnsi="Roboto"/>
-        </w:rPr>
-        <w:t>}}</w:t>
-      </w:r>
-    </w:p>
-    <w:p>
-      <w:pPr>
-        <w:rPr>
-          <w:rFonts w:ascii="Roboto" w:hAnsi="Roboto"/>
-          <w:b/>
-          <w:bCs/>
-          <w:sz w:val="32"/>
-          <w:szCs w:val="32"/>
-        </w:rPr>
-      </w:pPr>
-      <w:r>
-        <w:rPr>
-          <w:rFonts w:ascii="Roboto" w:hAnsi="Roboto"/>
-          <w:b/>
-          <w:bCs/>
-          <w:sz w:val="32"/>
-          <w:szCs w:val="32"/>
-        </w:rPr>
-        <w:t>{%p endif %}</w:t>
-      </w:r>
-    </w:p>
-    <w:p>
-      <w:pPr>
-        <w:rPr>
-          <w:rFonts w:ascii="Roboto" w:hAnsi="Roboto"/>
-          <w:b/>
-          <w:bCs/>
-          <w:sz w:val="32"/>
-          <w:szCs w:val="32"/>
-        </w:rPr>
-      </w:pPr>
-      <w:r>
-        <w:rPr>
-          <w:rFonts w:ascii="Roboto" w:hAnsi="Roboto"/>
-          <w:b/>
-          <w:bCs/>
-          <w:sz w:val="32"/>
-          <w:szCs w:val="32"/>
-        </w:rPr>
-        <w:t xml:space="preserve">{%p if </w:t>
-      </w:r>
-      <w:proofErr w:type="spellStart"/>
       <w:r>
         <w:rPr>
           <w:rFonts w:ascii="Roboto" w:hAnsi="Roboto"/>
@@ -459,7 +370,6 @@
         </w:rPr>
         <w:t>recs_table</w:t>
       </w:r>
-      <w:proofErr w:type="spellEnd"/>
       <w:r>
         <w:rPr>
           <w:rFonts w:ascii="Roboto" w:hAnsi="Roboto"/>
@@ -622,7 +532,6 @@
               </w:rPr>
               <w:t xml:space="preserve">{%tr for item in </w:t>
             </w:r>
-            <w:proofErr w:type="spellStart"/>
             <w:r>
               <w:rPr>
                 <w:rFonts w:ascii="Roboto" w:hAnsi="Roboto"/>
@@ -637,16 +546,7 @@
                 <w:b/>
                 <w:bCs/>
               </w:rPr>
-              <w:t>_table</w:t>
-            </w:r>
-            <w:proofErr w:type="spellEnd"/>
-            <w:r>
-              <w:rPr>
-                <w:rFonts w:ascii="Roboto" w:hAnsi="Roboto"/>
-                <w:b/>
-                <w:bCs/>
-              </w:rPr>
-              <w:t xml:space="preserve"> %}</w:t>
+              <w:t>_table %}</w:t>
             </w:r>
           </w:p>
         </w:tc>
@@ -663,39 +563,17 @@
                 <w:rFonts w:ascii="Roboto" w:hAnsi="Roboto"/>
               </w:rPr>
             </w:pPr>
-            <w:proofErr w:type="gramStart"/>
-            <w:r>
-              <w:rPr>
-                <w:rFonts w:ascii="Roboto" w:hAnsi="Roboto"/>
-              </w:rPr>
-              <w:t xml:space="preserve">{{ </w:t>
-            </w:r>
-            <w:proofErr w:type="spellStart"/>
-            <w:r>
-              <w:rPr>
-                <w:rFonts w:ascii="Roboto" w:hAnsi="Roboto"/>
-              </w:rPr>
-              <w:t>item</w:t>
-            </w:r>
-            <w:proofErr w:type="gramEnd"/>
-            <w:r>
-              <w:rPr>
-                <w:rFonts w:ascii="Roboto" w:hAnsi="Roboto"/>
-              </w:rPr>
-              <w:t>.</w:t>
-            </w:r>
-            <w:r>
-              <w:rPr>
-                <w:rFonts w:ascii="Roboto" w:hAnsi="Roboto"/>
-              </w:rPr>
-              <w:t>challenge</w:t>
-            </w:r>
-            <w:proofErr w:type="spellEnd"/>
-            <w:r>
-              <w:rPr>
-                <w:rFonts w:ascii="Roboto" w:hAnsi="Roboto"/>
-              </w:rPr>
-              <w:t xml:space="preserve"> }}</w:t>
+            <w:r>
+              <w:rPr>
+                <w:rFonts w:ascii="Roboto" w:hAnsi="Roboto"/>
+              </w:rPr>
+              <w:t>{{ item.</w:t>
+            </w:r>
+            <w:r>
+              <w:rPr>
+                <w:rFonts w:ascii="Roboto" w:hAnsi="Roboto"/>
+              </w:rPr>
+              <w:t>challenge }}</w:t>
             </w:r>
           </w:p>
         </w:tc>
@@ -714,18 +592,8 @@
               <w:rPr>
                 <w:rFonts w:ascii="Roboto" w:hAnsi="Roboto"/>
               </w:rPr>
-              <w:t xml:space="preserve">{% if </w:t>
-            </w:r>
-            <w:proofErr w:type="spellStart"/>
-            <w:proofErr w:type="gramStart"/>
-            <w:r>
-              <w:rPr>
-                <w:rFonts w:ascii="Roboto" w:hAnsi="Roboto"/>
-              </w:rPr>
-              <w:t>item.recs</w:t>
-            </w:r>
-            <w:proofErr w:type="spellEnd"/>
-            <w:proofErr w:type="gramEnd"/>
+              <w:t>{% if item.recs</w:t>
+            </w:r>
             <w:r>
               <w:rPr>
                 <w:rFonts w:ascii="Roboto" w:hAnsi="Roboto"/>
@@ -768,7 +636,6 @@
               </w:rPr>
               <w:t xml:space="preserve"> </w:t>
             </w:r>
-            <w:proofErr w:type="spellStart"/>
             <w:r>
               <w:rPr>
                 <w:rFonts w:ascii="Roboto" w:hAnsi="Roboto"/>
@@ -787,7 +654,6 @@
               </w:rPr>
               <w:t>s</w:t>
             </w:r>
-            <w:proofErr w:type="spellEnd"/>
             <w:r>
               <w:rPr>
                 <w:rFonts w:ascii="Roboto" w:hAnsi="Roboto"/>
@@ -840,25 +706,7 @@
                 <w:b/>
                 <w:bCs/>
               </w:rPr>
-              <w:t xml:space="preserve">{%tr </w:t>
-            </w:r>
-            <w:proofErr w:type="spellStart"/>
-            <w:r>
-              <w:rPr>
-                <w:rFonts w:ascii="Roboto" w:hAnsi="Roboto"/>
-                <w:b/>
-                <w:bCs/>
-              </w:rPr>
-              <w:t>endfor</w:t>
-            </w:r>
-            <w:proofErr w:type="spellEnd"/>
-            <w:r>
-              <w:rPr>
-                <w:rFonts w:ascii="Roboto" w:hAnsi="Roboto"/>
-                <w:b/>
-                <w:bCs/>
-              </w:rPr>
-              <w:t xml:space="preserve"> %}</w:t>
+              <w:t>{%tr endfor %}</w:t>
             </w:r>
           </w:p>
         </w:tc>
@@ -910,9 +758,80 @@
           <w:sz w:val="32"/>
           <w:szCs w:val="32"/>
         </w:rPr>
+        <w:t>{%p if theme_challenges_table</w:t>
+      </w:r>
+      <w:r>
+        <w:rPr>
+          <w:rFonts w:ascii="Roboto" w:hAnsi="Roboto"/>
+          <w:b/>
+          <w:bCs/>
+          <w:sz w:val="32"/>
+          <w:szCs w:val="32"/>
+        </w:rPr>
+        <w:t xml:space="preserve"> %p}</w:t>
+      </w:r>
+    </w:p>
+    <w:p>
+      <w:pPr>
+        <w:rPr>
+          <w:rFonts w:ascii="Roboto" w:hAnsi="Roboto"/>
+          <w:b/>
+          <w:bCs/>
+          <w:sz w:val="32"/>
+          <w:szCs w:val="32"/>
+        </w:rPr>
+      </w:pPr>
+      <w:r>
+        <w:rPr>
+          <w:rFonts w:ascii="Roboto" w:hAnsi="Roboto"/>
+          <w:b/>
+          <w:bCs/>
+          <w:sz w:val="32"/>
+          <w:szCs w:val="32"/>
+        </w:rPr>
+        <w:t>APG teams with same goals and challenges</w:t>
+      </w:r>
+    </w:p>
+    <w:p>
+      <w:pPr>
+        <w:rPr>
+          <w:rFonts w:ascii="Roboto" w:hAnsi="Roboto"/>
+        </w:rPr>
+      </w:pPr>
+      <w:r>
+        <w:rPr>
+          <w:rFonts w:ascii="Roboto" w:hAnsi="Roboto"/>
+        </w:rPr>
+        <w:t>Looking to receive guidance on helping the challenges that this APG team reported this quarter? Consider reaching out to another APG team that is focusing on the same priority of the Biden-Harris agenda and</w:t>
+      </w:r>
+      <w:r>
+        <w:rPr>
+          <w:rFonts w:ascii="Roboto" w:hAnsi="Roboto"/>
+        </w:rPr>
+        <w:t xml:space="preserve"> reported the same challenge this quarter:</w:t>
+      </w:r>
+    </w:p>
+    <w:p>
+      <w:pPr>
+        <w:rPr>
+          <w:rFonts w:ascii="Roboto" w:hAnsi="Roboto"/>
+          <w:b/>
+          <w:bCs/>
+          <w:sz w:val="32"/>
+          <w:szCs w:val="32"/>
+        </w:rPr>
+      </w:pPr>
+      <w:r>
+        <w:rPr>
+          <w:rFonts w:ascii="Roboto" w:hAnsi="Roboto"/>
+          <w:b/>
+          <w:bCs/>
+          <w:sz w:val="32"/>
+          <w:szCs w:val="32"/>
+        </w:rPr>
+        <w:lastRenderedPageBreak/>
         <w:t xml:space="preserve">{%p if </w:t>
       </w:r>
-      <w:proofErr w:type="spellStart"/>
       <w:r>
         <w:rPr>
           <w:rFonts w:ascii="Roboto" w:hAnsi="Roboto"/>
@@ -931,18 +850,7 @@
           <w:sz w:val="32"/>
           <w:szCs w:val="32"/>
         </w:rPr>
-        <w:t>assistance_text</w:t>
-      </w:r>
-      <w:proofErr w:type="spellEnd"/>
-      <w:r>
-        <w:rPr>
-          <w:rFonts w:ascii="Roboto" w:hAnsi="Roboto"/>
-          <w:b/>
-          <w:bCs/>
-          <w:sz w:val="32"/>
-          <w:szCs w:val="32"/>
-        </w:rPr>
-        <w:t xml:space="preserve"> %}</w:t>
+        <w:t>assistance_text %}</w:t>
       </w:r>
     </w:p>
     <w:p>
@@ -976,6 +884,19 @@
         <w:rPr>
           <w:rFonts w:ascii="Roboto" w:hAnsi="Roboto"/>
         </w:rPr>
+        <w:t>The APG team requested assistance from the following groups:</w:t>
+      </w:r>
+    </w:p>
+    <w:p>
+      <w:pPr>
+        <w:rPr>
+          <w:rFonts w:ascii="Roboto" w:hAnsi="Roboto"/>
+        </w:rPr>
+      </w:pPr>
+      <w:r>
+        <w:rPr>
+          <w:rFonts w:ascii="Roboto" w:hAnsi="Roboto"/>
+        </w:rPr>
         <w:t>{{</w:t>
       </w:r>
       <w:r>
@@ -990,21 +911,12 @@
         </w:rPr>
         <w:t xml:space="preserve"> </w:t>
       </w:r>
-      <w:proofErr w:type="spellStart"/>
-      <w:r>
-        <w:rPr>
-          <w:rFonts w:ascii="Roboto" w:hAnsi="Roboto"/>
-        </w:rPr>
-        <w:t>group_assistance_</w:t>
-      </w:r>
-      <w:proofErr w:type="gramStart"/>
-      <w:r>
-        <w:rPr>
-          <w:rFonts w:ascii="Roboto" w:hAnsi="Roboto"/>
-        </w:rPr>
-        <w:t>text</w:t>
-      </w:r>
-      <w:proofErr w:type="spellEnd"/>
+      <w:r>
+        <w:rPr>
+          <w:rFonts w:ascii="Roboto" w:hAnsi="Roboto"/>
+        </w:rPr>
+        <w:t>group_assistance_text</w:t>
+      </w:r>
       <w:r>
         <w:rPr>
           <w:rFonts w:ascii="Roboto" w:hAnsi="Roboto"/>
@@ -1015,14 +927,7 @@
         <w:rPr>
           <w:rFonts w:ascii="Roboto" w:hAnsi="Roboto"/>
         </w:rPr>
-        <w:t>}</w:t>
-      </w:r>
-      <w:proofErr w:type="gramEnd"/>
-      <w:r>
-        <w:rPr>
-          <w:rFonts w:ascii="Roboto" w:hAnsi="Roboto"/>
-        </w:rPr>
-        <w:t>}</w:t>
+        <w:t>}}</w:t>
       </w:r>
     </w:p>
     <w:p>

</xml_diff>

<commit_message>
Implement dynamic filling of common APG teams table
</commit_message>
<xml_diff>
--- a/src/resources/templates/docx/APG_Summary_Template.docx
+++ b/src/resources/templates/docx/APG_Summary_Template.docx
@@ -768,7 +768,7 @@
           <w:sz w:val="32"/>
           <w:szCs w:val="32"/>
         </w:rPr>
-        <w:t xml:space="preserve"> %p}</w:t>
+        <w:t xml:space="preserve"> %}</w:t>
       </w:r>
     </w:p>
     <w:p>
@@ -811,25 +811,363 @@
         <w:t xml:space="preserve"> reported the same challenge this quarter:</w:t>
       </w:r>
     </w:p>
-    <w:p>
-      <w:pPr>
-        <w:rPr>
-          <w:rFonts w:ascii="Roboto" w:hAnsi="Roboto"/>
-          <w:b/>
-          <w:bCs/>
-          <w:sz w:val="32"/>
-          <w:szCs w:val="32"/>
-        </w:rPr>
-      </w:pPr>
-      <w:r>
-        <w:rPr>
-          <w:rFonts w:ascii="Roboto" w:hAnsi="Roboto"/>
-          <w:b/>
-          <w:bCs/>
-          <w:sz w:val="32"/>
-          <w:szCs w:val="32"/>
-        </w:rPr>
-        <w:lastRenderedPageBreak/>
+    <w:tbl>
+      <w:tblPr>
+        <w:tblStyle w:val="TableGrid"/>
+        <w:tblW w:w="0" w:type="auto"/>
+        <w:tblCellMar>
+          <w:top w:w="29" w:type="dxa"/>
+          <w:bottom w:w="29" w:type="dxa"/>
+        </w:tblCellMar>
+        <w:tblLook w:val="04A0" w:firstRow="1" w:lastRow="0" w:firstColumn="1" w:lastColumn="0" w:noHBand="0" w:noVBand="1"/>
+      </w:tblPr>
+      <w:tblGrid>
+        <w:gridCol w:w="3116"/>
+        <w:gridCol w:w="3117"/>
+        <w:gridCol w:w="3117"/>
+      </w:tblGrid>
+      <w:tr>
+        <w:tc>
+          <w:tcPr>
+            <w:tcW w:w="3116" w:type="dxa"/>
+            <w:tcBorders>
+              <w:top w:val="single" w:sz="4" w:space="0" w:color="auto"/>
+              <w:left w:val="single" w:sz="4" w:space="0" w:color="auto"/>
+              <w:bottom w:val="single" w:sz="4" w:space="0" w:color="auto"/>
+              <w:right w:val="single" w:sz="4" w:space="0" w:color="auto"/>
+            </w:tcBorders>
+            <w:shd w:val="clear" w:color="auto" w:fill="BFBFBF" w:themeFill="background1" w:themeFillShade="BF"/>
+            <w:hideMark/>
+          </w:tcPr>
+          <w:p>
+            <w:pPr>
+              <w:rPr>
+                <w:rFonts w:ascii="Roboto" w:hAnsi="Roboto"/>
+                <w:b/>
+                <w:bCs/>
+              </w:rPr>
+            </w:pPr>
+            <w:r>
+              <w:rPr>
+                <w:rFonts w:ascii="Roboto" w:hAnsi="Roboto"/>
+                <w:b/>
+                <w:bCs/>
+              </w:rPr>
+              <w:lastRenderedPageBreak/>
+              <w:t>Theme</w:t>
+            </w:r>
+          </w:p>
+        </w:tc>
+        <w:tc>
+          <w:tcPr>
+            <w:tcW w:w="3117" w:type="dxa"/>
+            <w:tcBorders>
+              <w:top w:val="single" w:sz="4" w:space="0" w:color="auto"/>
+              <w:left w:val="single" w:sz="4" w:space="0" w:color="auto"/>
+              <w:bottom w:val="single" w:sz="4" w:space="0" w:color="auto"/>
+              <w:right w:val="single" w:sz="4" w:space="0" w:color="auto"/>
+            </w:tcBorders>
+            <w:shd w:val="clear" w:color="auto" w:fill="BFBFBF" w:themeFill="background1" w:themeFillShade="BF"/>
+            <w:hideMark/>
+          </w:tcPr>
+          <w:p>
+            <w:pPr>
+              <w:rPr>
+                <w:rFonts w:ascii="Roboto" w:hAnsi="Roboto"/>
+                <w:b/>
+                <w:bCs/>
+              </w:rPr>
+            </w:pPr>
+            <w:r>
+              <w:rPr>
+                <w:rFonts w:ascii="Roboto" w:hAnsi="Roboto"/>
+                <w:b/>
+                <w:bCs/>
+              </w:rPr>
+              <w:t>Agency</w:t>
+            </w:r>
+          </w:p>
+        </w:tc>
+        <w:tc>
+          <w:tcPr>
+            <w:tcW w:w="3117" w:type="dxa"/>
+            <w:tcBorders>
+              <w:top w:val="single" w:sz="4" w:space="0" w:color="auto"/>
+              <w:left w:val="single" w:sz="4" w:space="0" w:color="auto"/>
+              <w:bottom w:val="single" w:sz="4" w:space="0" w:color="auto"/>
+              <w:right w:val="single" w:sz="4" w:space="0" w:color="auto"/>
+            </w:tcBorders>
+            <w:shd w:val="clear" w:color="auto" w:fill="BFBFBF" w:themeFill="background1" w:themeFillShade="BF"/>
+            <w:hideMark/>
+          </w:tcPr>
+          <w:p>
+            <w:pPr>
+              <w:rPr>
+                <w:rFonts w:ascii="Roboto" w:hAnsi="Roboto"/>
+                <w:b/>
+                <w:bCs/>
+              </w:rPr>
+            </w:pPr>
+            <w:r>
+              <w:rPr>
+                <w:rFonts w:ascii="Roboto" w:hAnsi="Roboto"/>
+                <w:b/>
+                <w:bCs/>
+              </w:rPr>
+              <w:t>APG Team</w:t>
+            </w:r>
+          </w:p>
+        </w:tc>
+      </w:tr>
+      <w:tr>
+        <w:tc>
+          <w:tcPr>
+            <w:tcW w:w="9350" w:type="dxa"/>
+            <w:gridSpan w:val="3"/>
+            <w:tcBorders>
+              <w:top w:val="single" w:sz="4" w:space="0" w:color="auto"/>
+              <w:left w:val="single" w:sz="4" w:space="0" w:color="auto"/>
+              <w:bottom w:val="single" w:sz="4" w:space="0" w:color="auto"/>
+              <w:right w:val="single" w:sz="4" w:space="0" w:color="auto"/>
+            </w:tcBorders>
+            <w:shd w:val="clear" w:color="auto" w:fill="F2F2F2" w:themeFill="background1" w:themeFillShade="F2"/>
+            <w:hideMark/>
+          </w:tcPr>
+          <w:p>
+            <w:pPr>
+              <w:rPr>
+                <w:rFonts w:ascii="Roboto" w:hAnsi="Roboto"/>
+              </w:rPr>
+            </w:pPr>
+            <w:r>
+              <w:rPr>
+                <w:rFonts w:ascii="Roboto" w:hAnsi="Roboto"/>
+                <w:b/>
+                <w:bCs/>
+              </w:rPr>
+              <w:t>{%tr for item in theme_challenges_table %}</w:t>
+            </w:r>
+          </w:p>
+        </w:tc>
+      </w:tr>
+      <w:tr>
+        <w:tc>
+          <w:tcPr>
+            <w:tcW w:w="9350" w:type="dxa"/>
+            <w:gridSpan w:val="3"/>
+            <w:tcBorders>
+              <w:top w:val="single" w:sz="4" w:space="0" w:color="auto"/>
+              <w:left w:val="single" w:sz="4" w:space="0" w:color="auto"/>
+              <w:bottom w:val="single" w:sz="4" w:space="0" w:color="auto"/>
+              <w:right w:val="single" w:sz="4" w:space="0" w:color="auto"/>
+            </w:tcBorders>
+            <w:shd w:val="clear" w:color="auto" w:fill="F2F2F2" w:themeFill="background1" w:themeFillShade="F2"/>
+          </w:tcPr>
+          <w:p>
+            <w:pPr>
+              <w:rPr>
+                <w:rFonts w:ascii="Roboto" w:hAnsi="Roboto"/>
+              </w:rPr>
+            </w:pPr>
+            <w:r>
+              <w:rPr>
+                <w:rFonts w:ascii="Roboto" w:hAnsi="Roboto"/>
+                <w:b/>
+                <w:bCs/>
+              </w:rPr>
+              <w:t>{%tr for common_team in item.common_teams %}</w:t>
+            </w:r>
+          </w:p>
+        </w:tc>
+      </w:tr>
+      <w:tr>
+        <w:tc>
+          <w:tcPr>
+            <w:tcW w:w="3116" w:type="dxa"/>
+            <w:tcBorders>
+              <w:top w:val="single" w:sz="4" w:space="0" w:color="auto"/>
+              <w:left w:val="single" w:sz="4" w:space="0" w:color="auto"/>
+              <w:bottom w:val="single" w:sz="4" w:space="0" w:color="auto"/>
+              <w:right w:val="single" w:sz="4" w:space="0" w:color="auto"/>
+            </w:tcBorders>
+            <w:shd w:val="clear" w:color="auto" w:fill="F2F2F2" w:themeFill="background1" w:themeFillShade="F2"/>
+            <w:hideMark/>
+          </w:tcPr>
+          <w:p>
+            <w:pPr>
+              <w:rPr>
+                <w:rFonts w:ascii="Roboto" w:hAnsi="Roboto"/>
+              </w:rPr>
+            </w:pPr>
+            <w:r>
+              <w:rPr>
+                <w:rFonts w:ascii="Roboto" w:hAnsi="Roboto"/>
+              </w:rPr>
+              <w:t>{% vm %} {{ item.theme }}</w:t>
+            </w:r>
+          </w:p>
+        </w:tc>
+        <w:tc>
+          <w:tcPr>
+            <w:tcW w:w="3117" w:type="dxa"/>
+            <w:tcBorders>
+              <w:top w:val="single" w:sz="4" w:space="0" w:color="auto"/>
+              <w:left w:val="single" w:sz="4" w:space="0" w:color="auto"/>
+              <w:bottom w:val="single" w:sz="4" w:space="0" w:color="auto"/>
+              <w:right w:val="single" w:sz="4" w:space="0" w:color="auto"/>
+            </w:tcBorders>
+            <w:shd w:val="clear" w:color="auto" w:fill="F2F2F2" w:themeFill="background1" w:themeFillShade="F2"/>
+            <w:hideMark/>
+          </w:tcPr>
+          <w:p>
+            <w:pPr>
+              <w:rPr>
+                <w:rFonts w:ascii="Roboto" w:hAnsi="Roboto"/>
+              </w:rPr>
+            </w:pPr>
+            <w:r>
+              <w:rPr>
+                <w:rFonts w:ascii="Roboto" w:hAnsi="Roboto"/>
+              </w:rPr>
+              <w:t>{{ common_team.agency }}</w:t>
+            </w:r>
+          </w:p>
+        </w:tc>
+        <w:tc>
+          <w:tcPr>
+            <w:tcW w:w="3117" w:type="dxa"/>
+            <w:tcBorders>
+              <w:top w:val="single" w:sz="4" w:space="0" w:color="auto"/>
+              <w:left w:val="single" w:sz="4" w:space="0" w:color="auto"/>
+              <w:bottom w:val="single" w:sz="4" w:space="0" w:color="auto"/>
+              <w:right w:val="single" w:sz="4" w:space="0" w:color="auto"/>
+            </w:tcBorders>
+            <w:shd w:val="clear" w:color="auto" w:fill="F2F2F2" w:themeFill="background1" w:themeFillShade="F2"/>
+            <w:hideMark/>
+          </w:tcPr>
+          <w:p>
+            <w:pPr>
+              <w:rPr>
+                <w:rFonts w:ascii="Roboto" w:hAnsi="Roboto"/>
+              </w:rPr>
+            </w:pPr>
+            <w:r>
+              <w:rPr>
+                <w:rFonts w:ascii="Roboto" w:hAnsi="Roboto"/>
+              </w:rPr>
+              <w:t>{{ common_team.apg }}</w:t>
+            </w:r>
+          </w:p>
+        </w:tc>
+      </w:tr>
+      <w:tr>
+        <w:tc>
+          <w:tcPr>
+            <w:tcW w:w="9350" w:type="dxa"/>
+            <w:gridSpan w:val="3"/>
+            <w:tcBorders>
+              <w:top w:val="single" w:sz="4" w:space="0" w:color="auto"/>
+              <w:left w:val="single" w:sz="4" w:space="0" w:color="auto"/>
+              <w:bottom w:val="single" w:sz="4" w:space="0" w:color="auto"/>
+              <w:right w:val="single" w:sz="4" w:space="0" w:color="auto"/>
+            </w:tcBorders>
+            <w:shd w:val="clear" w:color="auto" w:fill="F2F2F2" w:themeFill="background1" w:themeFillShade="F2"/>
+          </w:tcPr>
+          <w:p>
+            <w:pPr>
+              <w:rPr>
+                <w:rFonts w:ascii="Roboto" w:hAnsi="Roboto"/>
+              </w:rPr>
+            </w:pPr>
+            <w:r>
+              <w:rPr>
+                <w:rFonts w:ascii="Roboto" w:hAnsi="Roboto"/>
+                <w:b/>
+                <w:bCs/>
+              </w:rPr>
+              <w:t>{%tr endfor %}</w:t>
+            </w:r>
+          </w:p>
+        </w:tc>
+      </w:tr>
+      <w:tr>
+        <w:tc>
+          <w:tcPr>
+            <w:tcW w:w="9350" w:type="dxa"/>
+            <w:gridSpan w:val="3"/>
+            <w:tcBorders>
+              <w:top w:val="single" w:sz="4" w:space="0" w:color="auto"/>
+              <w:left w:val="single" w:sz="4" w:space="0" w:color="auto"/>
+              <w:bottom w:val="single" w:sz="4" w:space="0" w:color="auto"/>
+              <w:right w:val="single" w:sz="4" w:space="0" w:color="auto"/>
+            </w:tcBorders>
+            <w:shd w:val="clear" w:color="auto" w:fill="F2F2F2" w:themeFill="background1" w:themeFillShade="F2"/>
+            <w:hideMark/>
+          </w:tcPr>
+          <w:p>
+            <w:pPr>
+              <w:rPr>
+                <w:rFonts w:ascii="Roboto" w:hAnsi="Roboto"/>
+              </w:rPr>
+            </w:pPr>
+            <w:r>
+              <w:rPr>
+                <w:rFonts w:ascii="Roboto" w:hAnsi="Roboto"/>
+                <w:b/>
+                <w:bCs/>
+              </w:rPr>
+              <w:t>{%tr endfor %}</w:t>
+            </w:r>
+          </w:p>
+        </w:tc>
+      </w:tr>
+    </w:tbl>
+    <w:p>
+      <w:pPr>
+        <w:rPr>
+          <w:rFonts w:ascii="Roboto" w:hAnsi="Roboto"/>
+        </w:rPr>
+      </w:pPr>
+    </w:p>
+    <w:p>
+      <w:pPr>
+        <w:rPr>
+          <w:rFonts w:ascii="Roboto" w:hAnsi="Roboto"/>
+          <w:b/>
+          <w:bCs/>
+          <w:sz w:val="32"/>
+          <w:szCs w:val="32"/>
+        </w:rPr>
+      </w:pPr>
+      <w:r>
+        <w:rPr>
+          <w:rFonts w:ascii="Roboto" w:hAnsi="Roboto"/>
+          <w:b/>
+          <w:bCs/>
+          <w:sz w:val="32"/>
+          <w:szCs w:val="32"/>
+        </w:rPr>
+        <w:t>{%p endif %}</w:t>
+      </w:r>
+    </w:p>
+    <w:p>
+      <w:pPr>
+        <w:rPr>
+          <w:rFonts w:ascii="Roboto" w:hAnsi="Roboto"/>
+          <w:b/>
+          <w:bCs/>
+          <w:sz w:val="32"/>
+          <w:szCs w:val="32"/>
+        </w:rPr>
+      </w:pPr>
+      <w:r>
+        <w:rPr>
+          <w:rFonts w:ascii="Roboto" w:hAnsi="Roboto"/>
+          <w:b/>
+          <w:bCs/>
+          <w:sz w:val="32"/>
+          <w:szCs w:val="32"/>
+        </w:rPr>
         <w:t xml:space="preserve">{%p if </w:t>
       </w:r>
       <w:r>
@@ -959,6 +1297,56 @@
     </w:sectPr>
   </w:body>
 </w:document>
+</file>
+
+<file path=word/endnotes.xml><?xml version="1.0" encoding="utf-8"?>
+<w:endnotes xmlns:wpc="http://schemas.microsoft.com/office/word/2010/wordprocessingCanvas" xmlns:cx="http://schemas.microsoft.com/office/drawing/2014/chartex" xmlns:cx1="http://schemas.microsoft.com/office/drawing/2015/9/8/chartex" xmlns:cx2="http://schemas.microsoft.com/office/drawing/2015/10/21/chartex" xmlns:cx3="http://schemas.microsoft.com/office/drawing/2016/5/9/chartex" xmlns:cx4="http://schemas.microsoft.com/office/drawing/2016/5/10/chartex" xmlns:cx5="http://schemas.microsoft.com/office/drawing/2016/5/11/chartex" xmlns:cx6="http://schemas.microsoft.com/office/drawing/2016/5/12/chartex" xmlns:cx7="http://schemas.microsoft.com/office/drawing/2016/5/13/chartex" xmlns:cx8="http://schemas.microsoft.com/office/drawing/2016/5/14/chartex" xmlns:mc="http://schemas.openxmlformats.org/markup-compatibility/2006" xmlns:aink="http://schemas.microsoft.com/office/drawing/2016/ink" xmlns:am3d="http://schemas.microsoft.com/office/drawing/2017/model3d" xmlns:o="urn:schemas-microsoft-com:office:office" xmlns:r="http://schemas.openxmlformats.org/officeDocument/2006/relationships" xmlns:m="http://schemas.openxmlformats.org/officeDocument/2006/math" xmlns:v="urn:schemas-microsoft-com:vml" xmlns:wp14="http://schemas.microsoft.com/office/word/2010/wordprocessingDrawing" xmlns:wp="http://schemas.openxmlformats.org/drawingml/2006/wordprocessingDrawing" xmlns:w10="urn:schemas-microsoft-com:office:word" xmlns:w="http://schemas.openxmlformats.org/wordprocessingml/2006/main" xmlns:w14="http://schemas.microsoft.com/office/word/2010/wordml" xmlns:w15="http://schemas.microsoft.com/office/word/2012/wordml" xmlns:w16cex="http://schemas.microsoft.com/office/word/2018/wordml/cex" xmlns:w16cid="http://schemas.microsoft.com/office/word/2016/wordml/cid" xmlns:w16="http://schemas.microsoft.com/office/word/2018/wordml" xmlns:w16sdtdh="http://schemas.microsoft.com/office/word/2020/wordml/sdtdatahash" xmlns:w16se="http://schemas.microsoft.com/office/word/2015/wordml/symex" xmlns:wpg="http://schemas.microsoft.com/office/word/2010/wordprocessingGroup" xmlns:wpi="http://schemas.microsoft.com/office/word/2010/wordprocessingInk" xmlns:wne="http://schemas.microsoft.com/office/word/2006/wordml" xmlns:wps="http://schemas.microsoft.com/office/word/2010/wordprocessingShape" mc:Ignorable="w14 w15 w16se w16cid w16 w16cex w16sdtdh wp14">
+  <w:endnote w:type="separator" w:id="-1">
+    <w:p>
+      <w:pPr>
+        <w:spacing w:after="0" w:line="240" w:lineRule="auto"/>
+      </w:pPr>
+      <w:r>
+        <w:separator/>
+      </w:r>
+    </w:p>
+  </w:endnote>
+  <w:endnote w:type="continuationSeparator" w:id="0">
+    <w:p>
+      <w:pPr>
+        <w:spacing w:after="0" w:line="240" w:lineRule="auto"/>
+      </w:pPr>
+      <w:r>
+        <w:continuationSeparator/>
+      </w:r>
+    </w:p>
+  </w:endnote>
+</w:endnotes>
+</file>
+
+<file path=word/footnotes.xml><?xml version="1.0" encoding="utf-8"?>
+<w:footnotes xmlns:wpc="http://schemas.microsoft.com/office/word/2010/wordprocessingCanvas" xmlns:cx="http://schemas.microsoft.com/office/drawing/2014/chartex" xmlns:cx1="http://schemas.microsoft.com/office/drawing/2015/9/8/chartex" xmlns:cx2="http://schemas.microsoft.com/office/drawing/2015/10/21/chartex" xmlns:cx3="http://schemas.microsoft.com/office/drawing/2016/5/9/chartex" xmlns:cx4="http://schemas.microsoft.com/office/drawing/2016/5/10/chartex" xmlns:cx5="http://schemas.microsoft.com/office/drawing/2016/5/11/chartex" xmlns:cx6="http://schemas.microsoft.com/office/drawing/2016/5/12/chartex" xmlns:cx7="http://schemas.microsoft.com/office/drawing/2016/5/13/chartex" xmlns:cx8="http://schemas.microsoft.com/office/drawing/2016/5/14/chartex" xmlns:mc="http://schemas.openxmlformats.org/markup-compatibility/2006" xmlns:aink="http://schemas.microsoft.com/office/drawing/2016/ink" xmlns:am3d="http://schemas.microsoft.com/office/drawing/2017/model3d" xmlns:o="urn:schemas-microsoft-com:office:office" xmlns:r="http://schemas.openxmlformats.org/officeDocument/2006/relationships" xmlns:m="http://schemas.openxmlformats.org/officeDocument/2006/math" xmlns:v="urn:schemas-microsoft-com:vml" xmlns:wp14="http://schemas.microsoft.com/office/word/2010/wordprocessingDrawing" xmlns:wp="http://schemas.openxmlformats.org/drawingml/2006/wordprocessingDrawing" xmlns:w10="urn:schemas-microsoft-com:office:word" xmlns:w="http://schemas.openxmlformats.org/wordprocessingml/2006/main" xmlns:w14="http://schemas.microsoft.com/office/word/2010/wordml" xmlns:w15="http://schemas.microsoft.com/office/word/2012/wordml" xmlns:w16cex="http://schemas.microsoft.com/office/word/2018/wordml/cex" xmlns:w16cid="http://schemas.microsoft.com/office/word/2016/wordml/cid" xmlns:w16="http://schemas.microsoft.com/office/word/2018/wordml" xmlns:w16sdtdh="http://schemas.microsoft.com/office/word/2020/wordml/sdtdatahash" xmlns:w16se="http://schemas.microsoft.com/office/word/2015/wordml/symex" xmlns:wpg="http://schemas.microsoft.com/office/word/2010/wordprocessingGroup" xmlns:wpi="http://schemas.microsoft.com/office/word/2010/wordprocessingInk" xmlns:wne="http://schemas.microsoft.com/office/word/2006/wordml" xmlns:wps="http://schemas.microsoft.com/office/word/2010/wordprocessingShape" mc:Ignorable="w14 w15 w16se w16cid w16 w16cex w16sdtdh wp14">
+  <w:footnote w:type="separator" w:id="-1">
+    <w:p>
+      <w:pPr>
+        <w:spacing w:after="0" w:line="240" w:lineRule="auto"/>
+      </w:pPr>
+      <w:r>
+        <w:separator/>
+      </w:r>
+    </w:p>
+  </w:footnote>
+  <w:footnote w:type="continuationSeparator" w:id="0">
+    <w:p>
+      <w:pPr>
+        <w:spacing w:after="0" w:line="240" w:lineRule="auto"/>
+      </w:pPr>
+      <w:r>
+        <w:continuationSeparator/>
+      </w:r>
+    </w:p>
+  </w:footnote>
+</w:footnotes>
 </file>
 
 <file path=word/numbering.xml><?xml version="1.0" encoding="utf-8"?>
@@ -1596,7 +1984,7 @@
   <w:style w:type="paragraph" w:default="1" w:styleId="Normal">
     <w:name w:val="Normal"/>
     <w:qFormat/>
-    <w:rsid w:val="004A4ED7"/>
+    <w:rsid w:val="00CD3DB7"/>
   </w:style>
   <w:style w:type="character" w:default="1" w:styleId="DefaultParagraphFont">
     <w:name w:val="Default Paragraph Font"/>
@@ -1673,6 +2061,50 @@
       <w:sz w:val="18"/>
       <w:szCs w:val="18"/>
     </w:rPr>
+  </w:style>
+  <w:style w:type="paragraph" w:styleId="Header">
+    <w:name w:val="header"/>
+    <w:basedOn w:val="Normal"/>
+    <w:link w:val="HeaderChar"/>
+    <w:uiPriority w:val="99"/>
+    <w:unhideWhenUsed/>
+    <w:rsid w:val="00EC7464"/>
+    <w:pPr>
+      <w:tabs>
+        <w:tab w:val="center" w:pos="4680"/>
+        <w:tab w:val="right" w:pos="9360"/>
+      </w:tabs>
+      <w:spacing w:after="0" w:line="240" w:lineRule="auto"/>
+    </w:pPr>
+  </w:style>
+  <w:style w:type="character" w:customStyle="1" w:styleId="HeaderChar">
+    <w:name w:val="Header Char"/>
+    <w:basedOn w:val="DefaultParagraphFont"/>
+    <w:link w:val="Header"/>
+    <w:uiPriority w:val="99"/>
+    <w:rsid w:val="00EC7464"/>
+  </w:style>
+  <w:style w:type="paragraph" w:styleId="Footer">
+    <w:name w:val="footer"/>
+    <w:basedOn w:val="Normal"/>
+    <w:link w:val="FooterChar"/>
+    <w:uiPriority w:val="99"/>
+    <w:unhideWhenUsed/>
+    <w:rsid w:val="00EC7464"/>
+    <w:pPr>
+      <w:tabs>
+        <w:tab w:val="center" w:pos="4680"/>
+        <w:tab w:val="right" w:pos="9360"/>
+      </w:tabs>
+      <w:spacing w:after="0" w:line="240" w:lineRule="auto"/>
+    </w:pPr>
+  </w:style>
+  <w:style w:type="character" w:customStyle="1" w:styleId="FooterChar">
+    <w:name w:val="Footer Char"/>
+    <w:basedOn w:val="DefaultParagraphFont"/>
+    <w:link w:val="Footer"/>
+    <w:uiPriority w:val="99"/>
+    <w:rsid w:val="00EC7464"/>
   </w:style>
 </w:styles>
 </file>

</xml_diff>

<commit_message>
Create common challenges table for every challenge
A table is now rendered for every challenge for a given APG team rather than the singular table introduced in the previous commit.
</commit_message>
<xml_diff>
--- a/src/resources/templates/docx/APG_Summary_Template.docx
+++ b/src/resources/templates/docx/APG_Summary_Template.docx
@@ -768,6 +768,16 @@
           <w:sz w:val="32"/>
           <w:szCs w:val="32"/>
         </w:rPr>
+        <w:t>s</w:t>
+      </w:r>
+      <w:r>
+        <w:rPr>
+          <w:rFonts w:ascii="Roboto" w:hAnsi="Roboto"/>
+          <w:b/>
+          <w:bCs/>
+          <w:sz w:val="32"/>
+          <w:szCs w:val="32"/>
+        </w:rPr>
         <w:t xml:space="preserve"> %}</w:t>
       </w:r>
     </w:p>
@@ -808,13 +818,77 @@
         <w:rPr>
           <w:rFonts w:ascii="Roboto" w:hAnsi="Roboto"/>
         </w:rPr>
-        <w:t xml:space="preserve"> reported the same challenge this quarter:</w:t>
+        <w:t xml:space="preserve"> reported the same challenge this quarter</w:t>
+      </w:r>
+      <w:r>
+        <w:rPr>
+          <w:rFonts w:ascii="Roboto" w:hAnsi="Roboto"/>
+        </w:rPr>
+        <w:t>.</w:t>
+      </w:r>
+    </w:p>
+    <w:p>
+      <w:pPr>
+        <w:rPr>
+          <w:rFonts w:ascii="Roboto" w:hAnsi="Roboto"/>
+        </w:rPr>
+      </w:pPr>
+      <w:r>
+        <w:rPr>
+          <w:rFonts w:ascii="Roboto" w:hAnsi="Roboto"/>
+        </w:rPr>
+        <w:lastRenderedPageBreak/>
+        <w:t>Each of the tables below show the APG teams that are looking to address the same challenge as the {{ apg_name }} team:</w:t>
+      </w:r>
+    </w:p>
+    <w:p>
+      <w:pPr>
+        <w:rPr>
+          <w:rFonts w:ascii="Roboto" w:hAnsi="Roboto"/>
+        </w:rPr>
+      </w:pPr>
+      <w:r>
+        <w:rPr>
+          <w:rFonts w:ascii="Roboto" w:hAnsi="Roboto"/>
+        </w:rPr>
+        <w:t xml:space="preserve">{% for </w:t>
+      </w:r>
+      <w:r>
+        <w:rPr>
+          <w:rFonts w:ascii="Roboto" w:hAnsi="Roboto"/>
+        </w:rPr>
+        <w:t>table_dict</w:t>
+      </w:r>
+      <w:r>
+        <w:rPr>
+          <w:rFonts w:ascii="Roboto" w:hAnsi="Roboto"/>
+        </w:rPr>
+        <w:t xml:space="preserve"> in </w:t>
+      </w:r>
+      <w:r>
+        <w:rPr>
+          <w:rFonts w:ascii="Roboto" w:hAnsi="Roboto"/>
+        </w:rPr>
+        <w:t>theme_challenges_table</w:t>
+      </w:r>
+      <w:r>
+        <w:rPr>
+          <w:rFonts w:ascii="Roboto" w:hAnsi="Roboto"/>
+        </w:rPr>
+        <w:t>s</w:t>
+      </w:r>
+      <w:r>
+        <w:rPr>
+          <w:rFonts w:ascii="Roboto" w:hAnsi="Roboto"/>
+        </w:rPr>
+        <w:t xml:space="preserve"> %}</w:t>
       </w:r>
     </w:p>
     <w:tbl>
       <w:tblPr>
         <w:tblStyle w:val="TableGrid"/>
         <w:tblW w:w="0" w:type="auto"/>
+        <w:tblLayout w:type="fixed"/>
         <w:tblCellMar>
           <w:top w:w="29" w:type="dxa"/>
           <w:bottom w:w="29" w:type="dxa"/>
@@ -822,14 +896,81 @@
         <w:tblLook w:val="04A0" w:firstRow="1" w:lastRow="0" w:firstColumn="1" w:lastColumn="0" w:noHBand="0" w:noVBand="1"/>
       </w:tblPr>
       <w:tblGrid>
-        <w:gridCol w:w="3116"/>
-        <w:gridCol w:w="3117"/>
-        <w:gridCol w:w="3117"/>
+        <w:gridCol w:w="2155"/>
+        <w:gridCol w:w="1980"/>
+        <w:gridCol w:w="5215"/>
       </w:tblGrid>
       <w:tr>
         <w:tc>
           <w:tcPr>
-            <w:tcW w:w="3116" w:type="dxa"/>
+            <w:tcW w:w="9350" w:type="dxa"/>
+            <w:gridSpan w:val="3"/>
+            <w:tcBorders>
+              <w:top w:val="single" w:sz="4" w:space="0" w:color="auto"/>
+              <w:left w:val="single" w:sz="4" w:space="0" w:color="auto"/>
+              <w:bottom w:val="single" w:sz="4" w:space="0" w:color="auto"/>
+              <w:right w:val="single" w:sz="4" w:space="0" w:color="auto"/>
+            </w:tcBorders>
+            <w:shd w:val="clear" w:color="auto" w:fill="67B5CE"/>
+          </w:tcPr>
+          <w:p>
+            <w:pPr>
+              <w:jc w:val="center"/>
+              <w:rPr>
+                <w:rFonts w:ascii="Roboto" w:hAnsi="Roboto"/>
+                <w:b/>
+                <w:bCs/>
+                <w:sz w:val="36"/>
+                <w:szCs w:val="36"/>
+              </w:rPr>
+            </w:pPr>
+            <w:r>
+              <w:rPr>
+                <w:rFonts w:ascii="Roboto" w:hAnsi="Roboto"/>
+                <w:b/>
+                <w:bCs/>
+                <w:sz w:val="36"/>
+                <w:szCs w:val="36"/>
+              </w:rPr>
+              <w:t>{{ table</w:t>
+            </w:r>
+            <w:r>
+              <w:rPr>
+                <w:rFonts w:ascii="Roboto" w:hAnsi="Roboto"/>
+                <w:b/>
+                <w:bCs/>
+                <w:sz w:val="36"/>
+                <w:szCs w:val="36"/>
+              </w:rPr>
+              <w:t>_dict</w:t>
+            </w:r>
+            <w:r>
+              <w:rPr>
+                <w:rFonts w:ascii="Roboto" w:hAnsi="Roboto"/>
+                <w:b/>
+                <w:bCs/>
+                <w:sz w:val="36"/>
+                <w:szCs w:val="36"/>
+              </w:rPr>
+              <w:t>.challenge</w:t>
+            </w:r>
+            <w:r>
+              <w:rPr>
+                <w:rFonts w:ascii="Roboto" w:hAnsi="Roboto"/>
+                <w:b/>
+                <w:bCs/>
+                <w:sz w:val="36"/>
+                <w:szCs w:val="36"/>
+              </w:rPr>
+              <w:t xml:space="preserve"> }}</w:t>
+            </w:r>
+          </w:p>
+        </w:tc>
+      </w:tr>
+      <w:tr>
+        <w:tc>
+          <w:tcPr>
+            <w:tcW w:w="2155" w:type="dxa"/>
             <w:tcBorders>
               <w:top w:val="single" w:sz="4" w:space="0" w:color="auto"/>
               <w:left w:val="single" w:sz="4" w:space="0" w:color="auto"/>
@@ -853,14 +994,13 @@
                 <w:b/>
                 <w:bCs/>
               </w:rPr>
-              <w:lastRenderedPageBreak/>
               <w:t>Theme</w:t>
             </w:r>
           </w:p>
         </w:tc>
         <w:tc>
           <w:tcPr>
-            <w:tcW w:w="3117" w:type="dxa"/>
+            <w:tcW w:w="1980" w:type="dxa"/>
             <w:tcBorders>
               <w:top w:val="single" w:sz="4" w:space="0" w:color="auto"/>
               <w:left w:val="single" w:sz="4" w:space="0" w:color="auto"/>
@@ -890,7 +1030,7 @@
         </w:tc>
         <w:tc>
           <w:tcPr>
-            <w:tcW w:w="3117" w:type="dxa"/>
+            <w:tcW w:w="5215" w:type="dxa"/>
             <w:tcBorders>
               <w:top w:val="single" w:sz="4" w:space="0" w:color="auto"/>
               <w:left w:val="single" w:sz="4" w:space="0" w:color="auto"/>
@@ -945,7 +1085,31 @@
                 <w:b/>
                 <w:bCs/>
               </w:rPr>
-              <w:t>{%tr for item in theme_challenges_table %}</w:t>
+              <w:t xml:space="preserve">{%tr for item in </w:t>
+            </w:r>
+            <w:r>
+              <w:rPr>
+                <w:rFonts w:ascii="Roboto" w:hAnsi="Roboto"/>
+                <w:b/>
+                <w:bCs/>
+              </w:rPr>
+              <w:t>table_dict.</w:t>
+            </w:r>
+            <w:r>
+              <w:rPr>
+                <w:rFonts w:ascii="Roboto" w:hAnsi="Roboto"/>
+                <w:b/>
+                <w:bCs/>
+              </w:rPr>
+              <w:t>table</w:t>
+            </w:r>
+            <w:r>
+              <w:rPr>
+                <w:rFonts w:ascii="Roboto" w:hAnsi="Roboto"/>
+                <w:b/>
+                <w:bCs/>
+              </w:rPr>
+              <w:t xml:space="preserve"> %}</w:t>
             </w:r>
           </w:p>
         </w:tc>
@@ -983,7 +1147,7 @@
       <w:tr>
         <w:tc>
           <w:tcPr>
-            <w:tcW w:w="3116" w:type="dxa"/>
+            <w:tcW w:w="2155" w:type="dxa"/>
             <w:tcBorders>
               <w:top w:val="single" w:sz="4" w:space="0" w:color="auto"/>
               <w:left w:val="single" w:sz="4" w:space="0" w:color="auto"/>
@@ -1009,7 +1173,7 @@
         </w:tc>
         <w:tc>
           <w:tcPr>
-            <w:tcW w:w="3117" w:type="dxa"/>
+            <w:tcW w:w="1980" w:type="dxa"/>
             <w:tcBorders>
               <w:top w:val="single" w:sz="4" w:space="0" w:color="auto"/>
               <w:left w:val="single" w:sz="4" w:space="0" w:color="auto"/>
@@ -1035,7 +1199,7 @@
         </w:tc>
         <w:tc>
           <w:tcPr>
-            <w:tcW w:w="3117" w:type="dxa"/>
+            <w:tcW w:w="5215" w:type="dxa"/>
             <w:tcBorders>
               <w:top w:val="single" w:sz="4" w:space="0" w:color="auto"/>
               <w:left w:val="single" w:sz="4" w:space="0" w:color="auto"/>
@@ -1128,6 +1292,12 @@
           <w:rFonts w:ascii="Roboto" w:hAnsi="Roboto"/>
         </w:rPr>
       </w:pPr>
+      <w:r>
+        <w:rPr>
+          <w:rFonts w:ascii="Roboto" w:hAnsi="Roboto"/>
+        </w:rPr>
+        <w:t>{% endfor %}</w:t>
+      </w:r>
     </w:p>
     <w:p>
       <w:pPr>

</xml_diff>

<commit_message>
Modify dimensions of common themes/challenges table
Reduces the length of the document, improves readability.
</commit_message>
<xml_diff>
--- a/src/resources/templates/docx/APG_Summary_Template.docx
+++ b/src/resources/templates/docx/APG_Summary_Template.docx
@@ -16,7 +16,25 @@
           <w:sz w:val="48"/>
           <w:szCs w:val="48"/>
         </w:rPr>
-        <w:t>{{apg_name}}</w:t>
+        <w:t>{{</w:t>
+      </w:r>
+      <w:proofErr w:type="spellStart"/>
+      <w:r>
+        <w:rPr>
+          <w:rFonts w:ascii="Roboto" w:hAnsi="Roboto"/>
+          <w:sz w:val="48"/>
+          <w:szCs w:val="48"/>
+        </w:rPr>
+        <w:t>apg_name</w:t>
+      </w:r>
+      <w:proofErr w:type="spellEnd"/>
+      <w:r>
+        <w:rPr>
+          <w:rFonts w:ascii="Roboto" w:hAnsi="Roboto"/>
+          <w:sz w:val="48"/>
+          <w:szCs w:val="48"/>
+        </w:rPr>
+        <w:t>}}</w:t>
       </w:r>
     </w:p>
     <w:p>
@@ -118,7 +136,21 @@
               <w:rPr>
                 <w:rFonts w:ascii="Roboto" w:hAnsi="Roboto"/>
               </w:rPr>
-              <w:t>{{speedometer_text}}</w:t>
+              <w:t>{{</w:t>
+            </w:r>
+            <w:proofErr w:type="spellStart"/>
+            <w:r>
+              <w:rPr>
+                <w:rFonts w:ascii="Roboto" w:hAnsi="Roboto"/>
+              </w:rPr>
+              <w:t>speedometer_text</w:t>
+            </w:r>
+            <w:proofErr w:type="spellEnd"/>
+            <w:r>
+              <w:rPr>
+                <w:rFonts w:ascii="Roboto" w:hAnsi="Roboto"/>
+              </w:rPr>
+              <w:t>}}</w:t>
             </w:r>
           </w:p>
         </w:tc>
@@ -162,7 +194,29 @@
           <w:sz w:val="32"/>
           <w:szCs w:val="32"/>
         </w:rPr>
-        <w:t>{%p if success_story %}</w:t>
+        <w:t xml:space="preserve">{%p if </w:t>
+      </w:r>
+      <w:proofErr w:type="spellStart"/>
+      <w:r>
+        <w:rPr>
+          <w:rFonts w:ascii="Roboto" w:hAnsi="Roboto"/>
+          <w:b/>
+          <w:bCs/>
+          <w:sz w:val="32"/>
+          <w:szCs w:val="32"/>
+        </w:rPr>
+        <w:t>success_story</w:t>
+      </w:r>
+      <w:proofErr w:type="spellEnd"/>
+      <w:r>
+        <w:rPr>
+          <w:rFonts w:ascii="Roboto" w:hAnsi="Roboto"/>
+          <w:b/>
+          <w:bCs/>
+          <w:sz w:val="32"/>
+          <w:szCs w:val="32"/>
+        </w:rPr>
+        <w:t xml:space="preserve"> %}</w:t>
       </w:r>
     </w:p>
     <w:p>
@@ -192,11 +246,33 @@
           <w:rFonts w:ascii="Roboto" w:hAnsi="Roboto"/>
         </w:rPr>
       </w:pPr>
-      <w:r>
-        <w:rPr>
-          <w:rFonts w:ascii="Roboto" w:hAnsi="Roboto"/>
-        </w:rPr>
-        <w:t>{{ success_story }}</w:t>
+      <w:proofErr w:type="gramStart"/>
+      <w:r>
+        <w:rPr>
+          <w:rFonts w:ascii="Roboto" w:hAnsi="Roboto"/>
+        </w:rPr>
+        <w:t xml:space="preserve">{{ </w:t>
+      </w:r>
+      <w:proofErr w:type="spellStart"/>
+      <w:r>
+        <w:rPr>
+          <w:rFonts w:ascii="Roboto" w:hAnsi="Roboto"/>
+        </w:rPr>
+        <w:t>success</w:t>
+      </w:r>
+      <w:proofErr w:type="gramEnd"/>
+      <w:r>
+        <w:rPr>
+          <w:rFonts w:ascii="Roboto" w:hAnsi="Roboto"/>
+        </w:rPr>
+        <w:t>_story</w:t>
+      </w:r>
+      <w:proofErr w:type="spellEnd"/>
+      <w:r>
+        <w:rPr>
+          <w:rFonts w:ascii="Roboto" w:hAnsi="Roboto"/>
+        </w:rPr>
+        <w:t xml:space="preserve"> }}</w:t>
       </w:r>
     </w:p>
     <w:p>
@@ -240,6 +316,7 @@
         </w:rPr>
         <w:t xml:space="preserve">{%p if </w:t>
       </w:r>
+      <w:proofErr w:type="spellStart"/>
       <w:r>
         <w:rPr>
           <w:rFonts w:ascii="Roboto" w:hAnsi="Roboto"/>
@@ -250,6 +327,7 @@
         </w:rPr>
         <w:t>blockers_text</w:t>
       </w:r>
+      <w:proofErr w:type="spellEnd"/>
       <w:r>
         <w:rPr>
           <w:rFonts w:ascii="Roboto" w:hAnsi="Roboto"/>
@@ -288,6 +366,7 @@
           <w:rFonts w:ascii="Roboto" w:hAnsi="Roboto"/>
         </w:rPr>
       </w:pPr>
+      <w:proofErr w:type="gramStart"/>
       <w:r>
         <w:rPr>
           <w:rFonts w:ascii="Roboto" w:hAnsi="Roboto"/>
@@ -300,12 +379,21 @@
         </w:rPr>
         <w:t xml:space="preserve"> </w:t>
       </w:r>
-      <w:r>
-        <w:rPr>
-          <w:rFonts w:ascii="Roboto" w:hAnsi="Roboto"/>
-        </w:rPr>
-        <w:t>blockers_text</w:t>
-      </w:r>
+      <w:proofErr w:type="spellStart"/>
+      <w:r>
+        <w:rPr>
+          <w:rFonts w:ascii="Roboto" w:hAnsi="Roboto"/>
+        </w:rPr>
+        <w:t>blockers</w:t>
+      </w:r>
+      <w:proofErr w:type="gramEnd"/>
+      <w:r>
+        <w:rPr>
+          <w:rFonts w:ascii="Roboto" w:hAnsi="Roboto"/>
+        </w:rPr>
+        <w:t>_text</w:t>
+      </w:r>
+      <w:proofErr w:type="spellEnd"/>
       <w:r>
         <w:rPr>
           <w:rFonts w:ascii="Roboto" w:hAnsi="Roboto"/>
@@ -360,6 +448,7 @@
         </w:rPr>
         <w:t xml:space="preserve">{%p if </w:t>
       </w:r>
+      <w:proofErr w:type="spellStart"/>
       <w:r>
         <w:rPr>
           <w:rFonts w:ascii="Roboto" w:hAnsi="Roboto"/>
@@ -370,6 +459,7 @@
         </w:rPr>
         <w:t>recs_table</w:t>
       </w:r>
+      <w:proofErr w:type="spellEnd"/>
       <w:r>
         <w:rPr>
           <w:rFonts w:ascii="Roboto" w:hAnsi="Roboto"/>
@@ -532,6 +622,7 @@
               </w:rPr>
               <w:t xml:space="preserve">{%tr for item in </w:t>
             </w:r>
+            <w:proofErr w:type="spellStart"/>
             <w:r>
               <w:rPr>
                 <w:rFonts w:ascii="Roboto" w:hAnsi="Roboto"/>
@@ -546,7 +637,16 @@
                 <w:b/>
                 <w:bCs/>
               </w:rPr>
-              <w:t>_table %}</w:t>
+              <w:t>_table</w:t>
+            </w:r>
+            <w:proofErr w:type="spellEnd"/>
+            <w:r>
+              <w:rPr>
+                <w:rFonts w:ascii="Roboto" w:hAnsi="Roboto"/>
+                <w:b/>
+                <w:bCs/>
+              </w:rPr>
+              <w:t xml:space="preserve"> %}</w:t>
             </w:r>
           </w:p>
         </w:tc>
@@ -563,17 +663,39 @@
                 <w:rFonts w:ascii="Roboto" w:hAnsi="Roboto"/>
               </w:rPr>
             </w:pPr>
-            <w:r>
-              <w:rPr>
-                <w:rFonts w:ascii="Roboto" w:hAnsi="Roboto"/>
-              </w:rPr>
-              <w:t>{{ item.</w:t>
-            </w:r>
-            <w:r>
-              <w:rPr>
-                <w:rFonts w:ascii="Roboto" w:hAnsi="Roboto"/>
-              </w:rPr>
-              <w:t>challenge }}</w:t>
+            <w:proofErr w:type="gramStart"/>
+            <w:r>
+              <w:rPr>
+                <w:rFonts w:ascii="Roboto" w:hAnsi="Roboto"/>
+              </w:rPr>
+              <w:t xml:space="preserve">{{ </w:t>
+            </w:r>
+            <w:proofErr w:type="spellStart"/>
+            <w:r>
+              <w:rPr>
+                <w:rFonts w:ascii="Roboto" w:hAnsi="Roboto"/>
+              </w:rPr>
+              <w:t>item</w:t>
+            </w:r>
+            <w:proofErr w:type="gramEnd"/>
+            <w:r>
+              <w:rPr>
+                <w:rFonts w:ascii="Roboto" w:hAnsi="Roboto"/>
+              </w:rPr>
+              <w:t>.</w:t>
+            </w:r>
+            <w:r>
+              <w:rPr>
+                <w:rFonts w:ascii="Roboto" w:hAnsi="Roboto"/>
+              </w:rPr>
+              <w:t>challenge</w:t>
+            </w:r>
+            <w:proofErr w:type="spellEnd"/>
+            <w:r>
+              <w:rPr>
+                <w:rFonts w:ascii="Roboto" w:hAnsi="Roboto"/>
+              </w:rPr>
+              <w:t xml:space="preserve"> }}</w:t>
             </w:r>
           </w:p>
         </w:tc>
@@ -592,8 +714,18 @@
               <w:rPr>
                 <w:rFonts w:ascii="Roboto" w:hAnsi="Roboto"/>
               </w:rPr>
-              <w:t>{% if item.recs</w:t>
-            </w:r>
+              <w:t xml:space="preserve">{% if </w:t>
+            </w:r>
+            <w:proofErr w:type="spellStart"/>
+            <w:proofErr w:type="gramStart"/>
+            <w:r>
+              <w:rPr>
+                <w:rFonts w:ascii="Roboto" w:hAnsi="Roboto"/>
+              </w:rPr>
+              <w:t>item.recs</w:t>
+            </w:r>
+            <w:proofErr w:type="spellEnd"/>
+            <w:proofErr w:type="gramEnd"/>
             <w:r>
               <w:rPr>
                 <w:rFonts w:ascii="Roboto" w:hAnsi="Roboto"/>
@@ -636,6 +768,7 @@
               </w:rPr>
               <w:t xml:space="preserve"> </w:t>
             </w:r>
+            <w:proofErr w:type="spellStart"/>
             <w:r>
               <w:rPr>
                 <w:rFonts w:ascii="Roboto" w:hAnsi="Roboto"/>
@@ -654,6 +787,7 @@
               </w:rPr>
               <w:t>s</w:t>
             </w:r>
+            <w:proofErr w:type="spellEnd"/>
             <w:r>
               <w:rPr>
                 <w:rFonts w:ascii="Roboto" w:hAnsi="Roboto"/>
@@ -706,7 +840,25 @@
                 <w:b/>
                 <w:bCs/>
               </w:rPr>
-              <w:t>{%tr endfor %}</w:t>
+              <w:t xml:space="preserve">{%tr </w:t>
+            </w:r>
+            <w:proofErr w:type="spellStart"/>
+            <w:r>
+              <w:rPr>
+                <w:rFonts w:ascii="Roboto" w:hAnsi="Roboto"/>
+                <w:b/>
+                <w:bCs/>
+              </w:rPr>
+              <w:t>endfor</w:t>
+            </w:r>
+            <w:proofErr w:type="spellEnd"/>
+            <w:r>
+              <w:rPr>
+                <w:rFonts w:ascii="Roboto" w:hAnsi="Roboto"/>
+                <w:b/>
+                <w:bCs/>
+              </w:rPr>
+              <w:t xml:space="preserve"> %}</w:t>
             </w:r>
           </w:p>
         </w:tc>
@@ -758,7 +910,18 @@
           <w:sz w:val="32"/>
           <w:szCs w:val="32"/>
         </w:rPr>
-        <w:t>{%p if theme_challenges_table</w:t>
+        <w:t xml:space="preserve">{%p if </w:t>
+      </w:r>
+      <w:proofErr w:type="spellStart"/>
+      <w:r>
+        <w:rPr>
+          <w:rFonts w:ascii="Roboto" w:hAnsi="Roboto"/>
+          <w:b/>
+          <w:bCs/>
+          <w:sz w:val="32"/>
+          <w:szCs w:val="32"/>
+        </w:rPr>
+        <w:t>theme_challenges_table</w:t>
       </w:r>
       <w:r>
         <w:rPr>
@@ -770,6 +933,7 @@
         </w:rPr>
         <w:t>s</w:t>
       </w:r>
+      <w:proofErr w:type="spellEnd"/>
       <w:r>
         <w:rPr>
           <w:rFonts w:ascii="Roboto" w:hAnsi="Roboto"/>
@@ -838,7 +1002,49 @@
           <w:rFonts w:ascii="Roboto" w:hAnsi="Roboto"/>
         </w:rPr>
         <w:lastRenderedPageBreak/>
-        <w:t>Each of the tables below show the APG teams that are looking to address the same challenge as the {{ apg_name }} team:</w:t>
+        <w:t xml:space="preserve">Each of the tables below show the APG teams that are looking to address the same challenge as the </w:t>
+      </w:r>
+      <w:proofErr w:type="gramStart"/>
+      <w:r>
+        <w:rPr>
+          <w:rFonts w:ascii="Roboto" w:hAnsi="Roboto"/>
+          <w:b/>
+          <w:bCs/>
+        </w:rPr>
+        <w:t xml:space="preserve">{{ </w:t>
+      </w:r>
+      <w:proofErr w:type="spellStart"/>
+      <w:r>
+        <w:rPr>
+          <w:rFonts w:ascii="Roboto" w:hAnsi="Roboto"/>
+          <w:b/>
+          <w:bCs/>
+        </w:rPr>
+        <w:t>apg</w:t>
+      </w:r>
+      <w:proofErr w:type="gramEnd"/>
+      <w:r>
+        <w:rPr>
+          <w:rFonts w:ascii="Roboto" w:hAnsi="Roboto"/>
+          <w:b/>
+          <w:bCs/>
+        </w:rPr>
+        <w:t>_name</w:t>
+      </w:r>
+      <w:proofErr w:type="spellEnd"/>
+      <w:r>
+        <w:rPr>
+          <w:rFonts w:ascii="Roboto" w:hAnsi="Roboto"/>
+          <w:b/>
+          <w:bCs/>
+        </w:rPr>
+        <w:t xml:space="preserve"> }}</w:t>
+      </w:r>
+      <w:r>
+        <w:rPr>
+          <w:rFonts w:ascii="Roboto" w:hAnsi="Roboto"/>
+        </w:rPr>
+        <w:t xml:space="preserve"> team:</w:t>
       </w:r>
     </w:p>
     <w:p>
@@ -853,18 +1059,21 @@
         </w:rPr>
         <w:t xml:space="preserve">{% for </w:t>
       </w:r>
+      <w:proofErr w:type="spellStart"/>
       <w:r>
         <w:rPr>
           <w:rFonts w:ascii="Roboto" w:hAnsi="Roboto"/>
         </w:rPr>
         <w:t>table_dict</w:t>
       </w:r>
+      <w:proofErr w:type="spellEnd"/>
       <w:r>
         <w:rPr>
           <w:rFonts w:ascii="Roboto" w:hAnsi="Roboto"/>
         </w:rPr>
         <w:t xml:space="preserve"> in </w:t>
       </w:r>
+      <w:proofErr w:type="spellStart"/>
       <w:r>
         <w:rPr>
           <w:rFonts w:ascii="Roboto" w:hAnsi="Roboto"/>
@@ -877,6 +1086,7 @@
         </w:rPr>
         <w:t>s</w:t>
       </w:r>
+      <w:proofErr w:type="spellEnd"/>
       <w:r>
         <w:rPr>
           <w:rFonts w:ascii="Roboto" w:hAnsi="Roboto"/>
@@ -896,9 +1106,9 @@
         <w:tblLook w:val="04A0" w:firstRow="1" w:lastRow="0" w:firstColumn="1" w:lastColumn="0" w:noHBand="0" w:noVBand="1"/>
       </w:tblPr>
       <w:tblGrid>
-        <w:gridCol w:w="2155"/>
-        <w:gridCol w:w="1980"/>
-        <w:gridCol w:w="5215"/>
+        <w:gridCol w:w="1345"/>
+        <w:gridCol w:w="1260"/>
+        <w:gridCol w:w="6745"/>
       </w:tblGrid>
       <w:tr>
         <w:tc>
@@ -924,6 +1134,7 @@
                 <w:szCs w:val="36"/>
               </w:rPr>
             </w:pPr>
+            <w:proofErr w:type="gramStart"/>
             <w:r>
               <w:rPr>
                 <w:rFonts w:ascii="Roboto" w:hAnsi="Roboto"/>
@@ -932,8 +1143,9 @@
                 <w:sz w:val="36"/>
                 <w:szCs w:val="36"/>
               </w:rPr>
-              <w:t>{{ table</w:t>
-            </w:r>
+              <w:t xml:space="preserve">{{ </w:t>
+            </w:r>
+            <w:proofErr w:type="spellStart"/>
             <w:r>
               <w:rPr>
                 <w:rFonts w:ascii="Roboto" w:hAnsi="Roboto"/>
@@ -942,8 +1154,9 @@
                 <w:sz w:val="36"/>
                 <w:szCs w:val="36"/>
               </w:rPr>
-              <w:t>_dict</w:t>
-            </w:r>
+              <w:t>table</w:t>
+            </w:r>
+            <w:proofErr w:type="gramEnd"/>
             <w:r>
               <w:rPr>
                 <w:rFonts w:ascii="Roboto" w:hAnsi="Roboto"/>
@@ -952,8 +1165,19 @@
                 <w:sz w:val="36"/>
                 <w:szCs w:val="36"/>
               </w:rPr>
+              <w:t>_dict</w:t>
+            </w:r>
+            <w:r>
+              <w:rPr>
+                <w:rFonts w:ascii="Roboto" w:hAnsi="Roboto"/>
+                <w:b/>
+                <w:bCs/>
+                <w:sz w:val="36"/>
+                <w:szCs w:val="36"/>
+              </w:rPr>
               <w:t>.challenge</w:t>
             </w:r>
+            <w:proofErr w:type="spellEnd"/>
             <w:r>
               <w:rPr>
                 <w:rFonts w:ascii="Roboto" w:hAnsi="Roboto"/>
@@ -970,7 +1194,7 @@
       <w:tr>
         <w:tc>
           <w:tcPr>
-            <w:tcW w:w="2155" w:type="dxa"/>
+            <w:tcW w:w="1345" w:type="dxa"/>
             <w:tcBorders>
               <w:top w:val="single" w:sz="4" w:space="0" w:color="auto"/>
               <w:left w:val="single" w:sz="4" w:space="0" w:color="auto"/>
@@ -1000,7 +1224,7 @@
         </w:tc>
         <w:tc>
           <w:tcPr>
-            <w:tcW w:w="1980" w:type="dxa"/>
+            <w:tcW w:w="1260" w:type="dxa"/>
             <w:tcBorders>
               <w:top w:val="single" w:sz="4" w:space="0" w:color="auto"/>
               <w:left w:val="single" w:sz="4" w:space="0" w:color="auto"/>
@@ -1030,7 +1254,7 @@
         </w:tc>
         <w:tc>
           <w:tcPr>
-            <w:tcW w:w="5215" w:type="dxa"/>
+            <w:tcW w:w="6745" w:type="dxa"/>
             <w:tcBorders>
               <w:top w:val="single" w:sz="4" w:space="0" w:color="auto"/>
               <w:left w:val="single" w:sz="4" w:space="0" w:color="auto"/>
@@ -1087,13 +1311,23 @@
               </w:rPr>
               <w:t xml:space="preserve">{%tr for item in </w:t>
             </w:r>
-            <w:r>
-              <w:rPr>
-                <w:rFonts w:ascii="Roboto" w:hAnsi="Roboto"/>
-                <w:b/>
-                <w:bCs/>
-              </w:rPr>
-              <w:t>table_dict.</w:t>
+            <w:proofErr w:type="spellStart"/>
+            <w:r>
+              <w:rPr>
+                <w:rFonts w:ascii="Roboto" w:hAnsi="Roboto"/>
+                <w:b/>
+                <w:bCs/>
+              </w:rPr>
+              <w:t>table_</w:t>
+            </w:r>
+            <w:proofErr w:type="gramStart"/>
+            <w:r>
+              <w:rPr>
+                <w:rFonts w:ascii="Roboto" w:hAnsi="Roboto"/>
+                <w:b/>
+                <w:bCs/>
+              </w:rPr>
+              <w:t>dict.</w:t>
             </w:r>
             <w:r>
               <w:rPr>
@@ -1103,6 +1337,8 @@
               </w:rPr>
               <w:t>table</w:t>
             </w:r>
+            <w:proofErr w:type="spellEnd"/>
+            <w:proofErr w:type="gramEnd"/>
             <w:r>
               <w:rPr>
                 <w:rFonts w:ascii="Roboto" w:hAnsi="Roboto"/>
@@ -1139,7 +1375,53 @@
                 <w:b/>
                 <w:bCs/>
               </w:rPr>
-              <w:t>{%tr for common_team in item.common_teams %}</w:t>
+              <w:t xml:space="preserve">{%tr for </w:t>
+            </w:r>
+            <w:proofErr w:type="spellStart"/>
+            <w:r>
+              <w:rPr>
+                <w:rFonts w:ascii="Roboto" w:hAnsi="Roboto"/>
+                <w:b/>
+                <w:bCs/>
+              </w:rPr>
+              <w:t>common_team</w:t>
+            </w:r>
+            <w:proofErr w:type="spellEnd"/>
+            <w:r>
+              <w:rPr>
+                <w:rFonts w:ascii="Roboto" w:hAnsi="Roboto"/>
+                <w:b/>
+                <w:bCs/>
+              </w:rPr>
+              <w:t xml:space="preserve"> in </w:t>
+            </w:r>
+            <w:proofErr w:type="spellStart"/>
+            <w:proofErr w:type="gramStart"/>
+            <w:r>
+              <w:rPr>
+                <w:rFonts w:ascii="Roboto" w:hAnsi="Roboto"/>
+                <w:b/>
+                <w:bCs/>
+              </w:rPr>
+              <w:t>item.common</w:t>
+            </w:r>
+            <w:proofErr w:type="gramEnd"/>
+            <w:r>
+              <w:rPr>
+                <w:rFonts w:ascii="Roboto" w:hAnsi="Roboto"/>
+                <w:b/>
+                <w:bCs/>
+              </w:rPr>
+              <w:t>_teams</w:t>
+            </w:r>
+            <w:proofErr w:type="spellEnd"/>
+            <w:r>
+              <w:rPr>
+                <w:rFonts w:ascii="Roboto" w:hAnsi="Roboto"/>
+                <w:b/>
+                <w:bCs/>
+              </w:rPr>
+              <w:t xml:space="preserve"> %}</w:t>
             </w:r>
           </w:p>
         </w:tc>
@@ -1147,7 +1429,7 @@
       <w:tr>
         <w:tc>
           <w:tcPr>
-            <w:tcW w:w="2155" w:type="dxa"/>
+            <w:tcW w:w="1345" w:type="dxa"/>
             <w:tcBorders>
               <w:top w:val="single" w:sz="4" w:space="0" w:color="auto"/>
               <w:left w:val="single" w:sz="4" w:space="0" w:color="auto"/>
@@ -1167,13 +1449,55 @@
               <w:rPr>
                 <w:rFonts w:ascii="Roboto" w:hAnsi="Roboto"/>
               </w:rPr>
-              <w:t>{% vm %} {{ item.theme }}</w:t>
+              <w:t xml:space="preserve">{% </w:t>
+            </w:r>
+            <w:proofErr w:type="spellStart"/>
+            <w:r>
+              <w:rPr>
+                <w:rFonts w:ascii="Roboto" w:hAnsi="Roboto"/>
+              </w:rPr>
+              <w:t>vm</w:t>
+            </w:r>
+            <w:proofErr w:type="spellEnd"/>
+            <w:r>
+              <w:rPr>
+                <w:rFonts w:ascii="Roboto" w:hAnsi="Roboto"/>
+              </w:rPr>
+              <w:t xml:space="preserve"> %} </w:t>
+            </w:r>
+            <w:proofErr w:type="gramStart"/>
+            <w:r>
+              <w:rPr>
+                <w:rFonts w:ascii="Roboto" w:hAnsi="Roboto"/>
+              </w:rPr>
+              <w:t xml:space="preserve">{{ </w:t>
+            </w:r>
+            <w:proofErr w:type="spellStart"/>
+            <w:r>
+              <w:rPr>
+                <w:rFonts w:ascii="Roboto" w:hAnsi="Roboto"/>
+              </w:rPr>
+              <w:t>item</w:t>
+            </w:r>
+            <w:proofErr w:type="gramEnd"/>
+            <w:r>
+              <w:rPr>
+                <w:rFonts w:ascii="Roboto" w:hAnsi="Roboto"/>
+              </w:rPr>
+              <w:t>.theme</w:t>
+            </w:r>
+            <w:proofErr w:type="spellEnd"/>
+            <w:r>
+              <w:rPr>
+                <w:rFonts w:ascii="Roboto" w:hAnsi="Roboto"/>
+              </w:rPr>
+              <w:t xml:space="preserve"> }}</w:t>
             </w:r>
           </w:p>
         </w:tc>
         <w:tc>
           <w:tcPr>
-            <w:tcW w:w="1980" w:type="dxa"/>
+            <w:tcW w:w="1260" w:type="dxa"/>
             <w:tcBorders>
               <w:top w:val="single" w:sz="4" w:space="0" w:color="auto"/>
               <w:left w:val="single" w:sz="4" w:space="0" w:color="auto"/>
@@ -1189,17 +1513,39 @@
                 <w:rFonts w:ascii="Roboto" w:hAnsi="Roboto"/>
               </w:rPr>
             </w:pPr>
-            <w:r>
-              <w:rPr>
-                <w:rFonts w:ascii="Roboto" w:hAnsi="Roboto"/>
-              </w:rPr>
-              <w:t>{{ common_team.agency }}</w:t>
+            <w:proofErr w:type="gramStart"/>
+            <w:r>
+              <w:rPr>
+                <w:rFonts w:ascii="Roboto" w:hAnsi="Roboto"/>
+              </w:rPr>
+              <w:t xml:space="preserve">{{ </w:t>
+            </w:r>
+            <w:proofErr w:type="spellStart"/>
+            <w:r>
+              <w:rPr>
+                <w:rFonts w:ascii="Roboto" w:hAnsi="Roboto"/>
+              </w:rPr>
+              <w:t>common</w:t>
+            </w:r>
+            <w:proofErr w:type="gramEnd"/>
+            <w:r>
+              <w:rPr>
+                <w:rFonts w:ascii="Roboto" w:hAnsi="Roboto"/>
+              </w:rPr>
+              <w:t>_team.agency</w:t>
+            </w:r>
+            <w:proofErr w:type="spellEnd"/>
+            <w:r>
+              <w:rPr>
+                <w:rFonts w:ascii="Roboto" w:hAnsi="Roboto"/>
+              </w:rPr>
+              <w:t xml:space="preserve"> }}</w:t>
             </w:r>
           </w:p>
         </w:tc>
         <w:tc>
           <w:tcPr>
-            <w:tcW w:w="5215" w:type="dxa"/>
+            <w:tcW w:w="6745" w:type="dxa"/>
             <w:tcBorders>
               <w:top w:val="single" w:sz="4" w:space="0" w:color="auto"/>
               <w:left w:val="single" w:sz="4" w:space="0" w:color="auto"/>
@@ -1215,11 +1561,27 @@
                 <w:rFonts w:ascii="Roboto" w:hAnsi="Roboto"/>
               </w:rPr>
             </w:pPr>
-            <w:r>
-              <w:rPr>
-                <w:rFonts w:ascii="Roboto" w:hAnsi="Roboto"/>
-              </w:rPr>
-              <w:t>{{ common_team.apg }}</w:t>
+            <w:proofErr w:type="gramStart"/>
+            <w:r>
+              <w:rPr>
+                <w:rFonts w:ascii="Roboto" w:hAnsi="Roboto"/>
+              </w:rPr>
+              <w:t xml:space="preserve">{{ </w:t>
+            </w:r>
+            <w:proofErr w:type="spellStart"/>
+            <w:r>
+              <w:rPr>
+                <w:rFonts w:ascii="Roboto" w:hAnsi="Roboto"/>
+              </w:rPr>
+              <w:t>common_team.apg</w:t>
+            </w:r>
+            <w:proofErr w:type="spellEnd"/>
+            <w:proofErr w:type="gramEnd"/>
+            <w:r>
+              <w:rPr>
+                <w:rFonts w:ascii="Roboto" w:hAnsi="Roboto"/>
+              </w:rPr>
+              <w:t xml:space="preserve"> }}</w:t>
             </w:r>
           </w:p>
         </w:tc>
@@ -1249,7 +1611,25 @@
                 <w:b/>
                 <w:bCs/>
               </w:rPr>
-              <w:t>{%tr endfor %}</w:t>
+              <w:t xml:space="preserve">{%tr </w:t>
+            </w:r>
+            <w:proofErr w:type="spellStart"/>
+            <w:r>
+              <w:rPr>
+                <w:rFonts w:ascii="Roboto" w:hAnsi="Roboto"/>
+                <w:b/>
+                <w:bCs/>
+              </w:rPr>
+              <w:t>endfor</w:t>
+            </w:r>
+            <w:proofErr w:type="spellEnd"/>
+            <w:r>
+              <w:rPr>
+                <w:rFonts w:ascii="Roboto" w:hAnsi="Roboto"/>
+                <w:b/>
+                <w:bCs/>
+              </w:rPr>
+              <w:t xml:space="preserve"> %}</w:t>
             </w:r>
           </w:p>
         </w:tc>
@@ -1280,7 +1660,25 @@
                 <w:b/>
                 <w:bCs/>
               </w:rPr>
-              <w:t>{%tr endfor %}</w:t>
+              <w:t xml:space="preserve">{%tr </w:t>
+            </w:r>
+            <w:proofErr w:type="spellStart"/>
+            <w:r>
+              <w:rPr>
+                <w:rFonts w:ascii="Roboto" w:hAnsi="Roboto"/>
+                <w:b/>
+                <w:bCs/>
+              </w:rPr>
+              <w:t>endfor</w:t>
+            </w:r>
+            <w:proofErr w:type="spellEnd"/>
+            <w:r>
+              <w:rPr>
+                <w:rFonts w:ascii="Roboto" w:hAnsi="Roboto"/>
+                <w:b/>
+                <w:bCs/>
+              </w:rPr>
+              <w:t xml:space="preserve"> %}</w:t>
             </w:r>
           </w:p>
         </w:tc>
@@ -1296,7 +1694,21 @@
         <w:rPr>
           <w:rFonts w:ascii="Roboto" w:hAnsi="Roboto"/>
         </w:rPr>
-        <w:t>{% endfor %}</w:t>
+        <w:t xml:space="preserve">{% </w:t>
+      </w:r>
+      <w:proofErr w:type="spellStart"/>
+      <w:r>
+        <w:rPr>
+          <w:rFonts w:ascii="Roboto" w:hAnsi="Roboto"/>
+        </w:rPr>
+        <w:t>endfor</w:t>
+      </w:r>
+      <w:proofErr w:type="spellEnd"/>
+      <w:r>
+        <w:rPr>
+          <w:rFonts w:ascii="Roboto" w:hAnsi="Roboto"/>
+        </w:rPr>
+        <w:t xml:space="preserve"> %}</w:t>
       </w:r>
     </w:p>
     <w:p>
@@ -1340,6 +1752,7 @@
         </w:rPr>
         <w:t xml:space="preserve">{%p if </w:t>
       </w:r>
+      <w:proofErr w:type="spellStart"/>
       <w:r>
         <w:rPr>
           <w:rFonts w:ascii="Roboto" w:hAnsi="Roboto"/>
@@ -1358,7 +1771,18 @@
           <w:sz w:val="32"/>
           <w:szCs w:val="32"/>
         </w:rPr>
-        <w:t>assistance_text %}</w:t>
+        <w:t>assistance_text</w:t>
+      </w:r>
+      <w:proofErr w:type="spellEnd"/>
+      <w:r>
+        <w:rPr>
+          <w:rFonts w:ascii="Roboto" w:hAnsi="Roboto"/>
+          <w:b/>
+          <w:bCs/>
+          <w:sz w:val="32"/>
+          <w:szCs w:val="32"/>
+        </w:rPr>
+        <w:t xml:space="preserve"> %}</w:t>
       </w:r>
     </w:p>
     <w:p>
@@ -1419,12 +1843,21 @@
         </w:rPr>
         <w:t xml:space="preserve"> </w:t>
       </w:r>
-      <w:r>
-        <w:rPr>
-          <w:rFonts w:ascii="Roboto" w:hAnsi="Roboto"/>
-        </w:rPr>
-        <w:t>group_assistance_text</w:t>
-      </w:r>
+      <w:proofErr w:type="spellStart"/>
+      <w:r>
+        <w:rPr>
+          <w:rFonts w:ascii="Roboto" w:hAnsi="Roboto"/>
+        </w:rPr>
+        <w:t>group_assistance_</w:t>
+      </w:r>
+      <w:proofErr w:type="gramStart"/>
+      <w:r>
+        <w:rPr>
+          <w:rFonts w:ascii="Roboto" w:hAnsi="Roboto"/>
+        </w:rPr>
+        <w:t>text</w:t>
+      </w:r>
+      <w:proofErr w:type="spellEnd"/>
       <w:r>
         <w:rPr>
           <w:rFonts w:ascii="Roboto" w:hAnsi="Roboto"/>
@@ -1435,7 +1868,14 @@
         <w:rPr>
           <w:rFonts w:ascii="Roboto" w:hAnsi="Roboto"/>
         </w:rPr>
-        <w:t>}}</w:t>
+        <w:t>}</w:t>
+      </w:r>
+      <w:proofErr w:type="gramEnd"/>
+      <w:r>
+        <w:rPr>
+          <w:rFonts w:ascii="Roboto" w:hAnsi="Roboto"/>
+        </w:rPr>
+        <w:t>}</w:t>
       </w:r>
     </w:p>
     <w:p>

</xml_diff>

<commit_message>
Add table connecting to other APG teams with common theme and challenge (#87)
* Add themes constant

* Add method to retrieve themes connected to a passed goal

* Include section for common challenges/themes across APGs

* Create function to retrieve DataFrame of common APG teams

Based on theme and challenge

* Create function that dynamically fills common challenges/theme table

* Implement dynamic filling of common APG teams table

* Create common challenges table for every challenge

A table is now rendered for every challenge for a given APG team rather than the singular table introduced in the previous commit.

* Modify dimensions of common themes/challenges table

Reduces the length of the document, improves readability.
</commit_message>
<xml_diff>
--- a/src/resources/templates/docx/APG_Summary_Template.docx
+++ b/src/resources/templates/docx/APG_Summary_Template.docx
@@ -921,6 +921,846 @@
           <w:sz w:val="32"/>
           <w:szCs w:val="32"/>
         </w:rPr>
+        <w:t>theme_challenges_table</w:t>
+      </w:r>
+      <w:r>
+        <w:rPr>
+          <w:rFonts w:ascii="Roboto" w:hAnsi="Roboto"/>
+          <w:b/>
+          <w:bCs/>
+          <w:sz w:val="32"/>
+          <w:szCs w:val="32"/>
+        </w:rPr>
+        <w:t>s</w:t>
+      </w:r>
+      <w:proofErr w:type="spellEnd"/>
+      <w:r>
+        <w:rPr>
+          <w:rFonts w:ascii="Roboto" w:hAnsi="Roboto"/>
+          <w:b/>
+          <w:bCs/>
+          <w:sz w:val="32"/>
+          <w:szCs w:val="32"/>
+        </w:rPr>
+        <w:t xml:space="preserve"> %}</w:t>
+      </w:r>
+    </w:p>
+    <w:p>
+      <w:pPr>
+        <w:rPr>
+          <w:rFonts w:ascii="Roboto" w:hAnsi="Roboto"/>
+          <w:b/>
+          <w:bCs/>
+          <w:sz w:val="32"/>
+          <w:szCs w:val="32"/>
+        </w:rPr>
+      </w:pPr>
+      <w:r>
+        <w:rPr>
+          <w:rFonts w:ascii="Roboto" w:hAnsi="Roboto"/>
+          <w:b/>
+          <w:bCs/>
+          <w:sz w:val="32"/>
+          <w:szCs w:val="32"/>
+        </w:rPr>
+        <w:t>APG teams with same goals and challenges</w:t>
+      </w:r>
+    </w:p>
+    <w:p>
+      <w:pPr>
+        <w:rPr>
+          <w:rFonts w:ascii="Roboto" w:hAnsi="Roboto"/>
+        </w:rPr>
+      </w:pPr>
+      <w:r>
+        <w:rPr>
+          <w:rFonts w:ascii="Roboto" w:hAnsi="Roboto"/>
+        </w:rPr>
+        <w:t>Looking to receive guidance on helping the challenges that this APG team reported this quarter? Consider reaching out to another APG team that is focusing on the same priority of the Biden-Harris agenda and</w:t>
+      </w:r>
+      <w:r>
+        <w:rPr>
+          <w:rFonts w:ascii="Roboto" w:hAnsi="Roboto"/>
+        </w:rPr>
+        <w:t xml:space="preserve"> reported the same challenge this quarter</w:t>
+      </w:r>
+      <w:r>
+        <w:rPr>
+          <w:rFonts w:ascii="Roboto" w:hAnsi="Roboto"/>
+        </w:rPr>
+        <w:t>.</w:t>
+      </w:r>
+    </w:p>
+    <w:p>
+      <w:pPr>
+        <w:rPr>
+          <w:rFonts w:ascii="Roboto" w:hAnsi="Roboto"/>
+        </w:rPr>
+      </w:pPr>
+      <w:r>
+        <w:rPr>
+          <w:rFonts w:ascii="Roboto" w:hAnsi="Roboto"/>
+        </w:rPr>
+        <w:lastRenderedPageBreak/>
+        <w:t xml:space="preserve">Each of the tables below show the APG teams that are looking to address the same challenge as the </w:t>
+      </w:r>
+      <w:proofErr w:type="gramStart"/>
+      <w:r>
+        <w:rPr>
+          <w:rFonts w:ascii="Roboto" w:hAnsi="Roboto"/>
+          <w:b/>
+          <w:bCs/>
+        </w:rPr>
+        <w:t xml:space="preserve">{{ </w:t>
+      </w:r>
+      <w:proofErr w:type="spellStart"/>
+      <w:r>
+        <w:rPr>
+          <w:rFonts w:ascii="Roboto" w:hAnsi="Roboto"/>
+          <w:b/>
+          <w:bCs/>
+        </w:rPr>
+        <w:t>apg</w:t>
+      </w:r>
+      <w:proofErr w:type="gramEnd"/>
+      <w:r>
+        <w:rPr>
+          <w:rFonts w:ascii="Roboto" w:hAnsi="Roboto"/>
+          <w:b/>
+          <w:bCs/>
+        </w:rPr>
+        <w:t>_name</w:t>
+      </w:r>
+      <w:proofErr w:type="spellEnd"/>
+      <w:r>
+        <w:rPr>
+          <w:rFonts w:ascii="Roboto" w:hAnsi="Roboto"/>
+          <w:b/>
+          <w:bCs/>
+        </w:rPr>
+        <w:t xml:space="preserve"> }}</w:t>
+      </w:r>
+      <w:r>
+        <w:rPr>
+          <w:rFonts w:ascii="Roboto" w:hAnsi="Roboto"/>
+        </w:rPr>
+        <w:t xml:space="preserve"> team:</w:t>
+      </w:r>
+    </w:p>
+    <w:p>
+      <w:pPr>
+        <w:rPr>
+          <w:rFonts w:ascii="Roboto" w:hAnsi="Roboto"/>
+        </w:rPr>
+      </w:pPr>
+      <w:r>
+        <w:rPr>
+          <w:rFonts w:ascii="Roboto" w:hAnsi="Roboto"/>
+        </w:rPr>
+        <w:t xml:space="preserve">{% for </w:t>
+      </w:r>
+      <w:proofErr w:type="spellStart"/>
+      <w:r>
+        <w:rPr>
+          <w:rFonts w:ascii="Roboto" w:hAnsi="Roboto"/>
+        </w:rPr>
+        <w:t>table_dict</w:t>
+      </w:r>
+      <w:proofErr w:type="spellEnd"/>
+      <w:r>
+        <w:rPr>
+          <w:rFonts w:ascii="Roboto" w:hAnsi="Roboto"/>
+        </w:rPr>
+        <w:t xml:space="preserve"> in </w:t>
+      </w:r>
+      <w:proofErr w:type="spellStart"/>
+      <w:r>
+        <w:rPr>
+          <w:rFonts w:ascii="Roboto" w:hAnsi="Roboto"/>
+        </w:rPr>
+        <w:t>theme_challenges_table</w:t>
+      </w:r>
+      <w:r>
+        <w:rPr>
+          <w:rFonts w:ascii="Roboto" w:hAnsi="Roboto"/>
+        </w:rPr>
+        <w:t>s</w:t>
+      </w:r>
+      <w:proofErr w:type="spellEnd"/>
+      <w:r>
+        <w:rPr>
+          <w:rFonts w:ascii="Roboto" w:hAnsi="Roboto"/>
+        </w:rPr>
+        <w:t xml:space="preserve"> %}</w:t>
+      </w:r>
+    </w:p>
+    <w:tbl>
+      <w:tblPr>
+        <w:tblStyle w:val="TableGrid"/>
+        <w:tblW w:w="0" w:type="auto"/>
+        <w:tblLayout w:type="fixed"/>
+        <w:tblCellMar>
+          <w:top w:w="29" w:type="dxa"/>
+          <w:bottom w:w="29" w:type="dxa"/>
+        </w:tblCellMar>
+        <w:tblLook w:val="04A0" w:firstRow="1" w:lastRow="0" w:firstColumn="1" w:lastColumn="0" w:noHBand="0" w:noVBand="1"/>
+      </w:tblPr>
+      <w:tblGrid>
+        <w:gridCol w:w="1345"/>
+        <w:gridCol w:w="1260"/>
+        <w:gridCol w:w="6745"/>
+      </w:tblGrid>
+      <w:tr>
+        <w:tc>
+          <w:tcPr>
+            <w:tcW w:w="9350" w:type="dxa"/>
+            <w:gridSpan w:val="3"/>
+            <w:tcBorders>
+              <w:top w:val="single" w:sz="4" w:space="0" w:color="auto"/>
+              <w:left w:val="single" w:sz="4" w:space="0" w:color="auto"/>
+              <w:bottom w:val="single" w:sz="4" w:space="0" w:color="auto"/>
+              <w:right w:val="single" w:sz="4" w:space="0" w:color="auto"/>
+            </w:tcBorders>
+            <w:shd w:val="clear" w:color="auto" w:fill="67B5CE"/>
+          </w:tcPr>
+          <w:p>
+            <w:pPr>
+              <w:jc w:val="center"/>
+              <w:rPr>
+                <w:rFonts w:ascii="Roboto" w:hAnsi="Roboto"/>
+                <w:b/>
+                <w:bCs/>
+                <w:sz w:val="36"/>
+                <w:szCs w:val="36"/>
+              </w:rPr>
+            </w:pPr>
+            <w:proofErr w:type="gramStart"/>
+            <w:r>
+              <w:rPr>
+                <w:rFonts w:ascii="Roboto" w:hAnsi="Roboto"/>
+                <w:b/>
+                <w:bCs/>
+                <w:sz w:val="36"/>
+                <w:szCs w:val="36"/>
+              </w:rPr>
+              <w:t xml:space="preserve">{{ </w:t>
+            </w:r>
+            <w:proofErr w:type="spellStart"/>
+            <w:r>
+              <w:rPr>
+                <w:rFonts w:ascii="Roboto" w:hAnsi="Roboto"/>
+                <w:b/>
+                <w:bCs/>
+                <w:sz w:val="36"/>
+                <w:szCs w:val="36"/>
+              </w:rPr>
+              <w:t>table</w:t>
+            </w:r>
+            <w:proofErr w:type="gramEnd"/>
+            <w:r>
+              <w:rPr>
+                <w:rFonts w:ascii="Roboto" w:hAnsi="Roboto"/>
+                <w:b/>
+                <w:bCs/>
+                <w:sz w:val="36"/>
+                <w:szCs w:val="36"/>
+              </w:rPr>
+              <w:t>_dict</w:t>
+            </w:r>
+            <w:r>
+              <w:rPr>
+                <w:rFonts w:ascii="Roboto" w:hAnsi="Roboto"/>
+                <w:b/>
+                <w:bCs/>
+                <w:sz w:val="36"/>
+                <w:szCs w:val="36"/>
+              </w:rPr>
+              <w:t>.challenge</w:t>
+            </w:r>
+            <w:proofErr w:type="spellEnd"/>
+            <w:r>
+              <w:rPr>
+                <w:rFonts w:ascii="Roboto" w:hAnsi="Roboto"/>
+                <w:b/>
+                <w:bCs/>
+                <w:sz w:val="36"/>
+                <w:szCs w:val="36"/>
+              </w:rPr>
+              <w:t xml:space="preserve"> }}</w:t>
+            </w:r>
+          </w:p>
+        </w:tc>
+      </w:tr>
+      <w:tr>
+        <w:tc>
+          <w:tcPr>
+            <w:tcW w:w="1345" w:type="dxa"/>
+            <w:tcBorders>
+              <w:top w:val="single" w:sz="4" w:space="0" w:color="auto"/>
+              <w:left w:val="single" w:sz="4" w:space="0" w:color="auto"/>
+              <w:bottom w:val="single" w:sz="4" w:space="0" w:color="auto"/>
+              <w:right w:val="single" w:sz="4" w:space="0" w:color="auto"/>
+            </w:tcBorders>
+            <w:shd w:val="clear" w:color="auto" w:fill="BFBFBF" w:themeFill="background1" w:themeFillShade="BF"/>
+            <w:hideMark/>
+          </w:tcPr>
+          <w:p>
+            <w:pPr>
+              <w:rPr>
+                <w:rFonts w:ascii="Roboto" w:hAnsi="Roboto"/>
+                <w:b/>
+                <w:bCs/>
+              </w:rPr>
+            </w:pPr>
+            <w:r>
+              <w:rPr>
+                <w:rFonts w:ascii="Roboto" w:hAnsi="Roboto"/>
+                <w:b/>
+                <w:bCs/>
+              </w:rPr>
+              <w:t>Theme</w:t>
+            </w:r>
+          </w:p>
+        </w:tc>
+        <w:tc>
+          <w:tcPr>
+            <w:tcW w:w="1260" w:type="dxa"/>
+            <w:tcBorders>
+              <w:top w:val="single" w:sz="4" w:space="0" w:color="auto"/>
+              <w:left w:val="single" w:sz="4" w:space="0" w:color="auto"/>
+              <w:bottom w:val="single" w:sz="4" w:space="0" w:color="auto"/>
+              <w:right w:val="single" w:sz="4" w:space="0" w:color="auto"/>
+            </w:tcBorders>
+            <w:shd w:val="clear" w:color="auto" w:fill="BFBFBF" w:themeFill="background1" w:themeFillShade="BF"/>
+            <w:hideMark/>
+          </w:tcPr>
+          <w:p>
+            <w:pPr>
+              <w:rPr>
+                <w:rFonts w:ascii="Roboto" w:hAnsi="Roboto"/>
+                <w:b/>
+                <w:bCs/>
+              </w:rPr>
+            </w:pPr>
+            <w:r>
+              <w:rPr>
+                <w:rFonts w:ascii="Roboto" w:hAnsi="Roboto"/>
+                <w:b/>
+                <w:bCs/>
+              </w:rPr>
+              <w:t>Agency</w:t>
+            </w:r>
+          </w:p>
+        </w:tc>
+        <w:tc>
+          <w:tcPr>
+            <w:tcW w:w="6745" w:type="dxa"/>
+            <w:tcBorders>
+              <w:top w:val="single" w:sz="4" w:space="0" w:color="auto"/>
+              <w:left w:val="single" w:sz="4" w:space="0" w:color="auto"/>
+              <w:bottom w:val="single" w:sz="4" w:space="0" w:color="auto"/>
+              <w:right w:val="single" w:sz="4" w:space="0" w:color="auto"/>
+            </w:tcBorders>
+            <w:shd w:val="clear" w:color="auto" w:fill="BFBFBF" w:themeFill="background1" w:themeFillShade="BF"/>
+            <w:hideMark/>
+          </w:tcPr>
+          <w:p>
+            <w:pPr>
+              <w:rPr>
+                <w:rFonts w:ascii="Roboto" w:hAnsi="Roboto"/>
+                <w:b/>
+                <w:bCs/>
+              </w:rPr>
+            </w:pPr>
+            <w:r>
+              <w:rPr>
+                <w:rFonts w:ascii="Roboto" w:hAnsi="Roboto"/>
+                <w:b/>
+                <w:bCs/>
+              </w:rPr>
+              <w:t>APG Team</w:t>
+            </w:r>
+          </w:p>
+        </w:tc>
+      </w:tr>
+      <w:tr>
+        <w:tc>
+          <w:tcPr>
+            <w:tcW w:w="9350" w:type="dxa"/>
+            <w:gridSpan w:val="3"/>
+            <w:tcBorders>
+              <w:top w:val="single" w:sz="4" w:space="0" w:color="auto"/>
+              <w:left w:val="single" w:sz="4" w:space="0" w:color="auto"/>
+              <w:bottom w:val="single" w:sz="4" w:space="0" w:color="auto"/>
+              <w:right w:val="single" w:sz="4" w:space="0" w:color="auto"/>
+            </w:tcBorders>
+            <w:shd w:val="clear" w:color="auto" w:fill="F2F2F2" w:themeFill="background1" w:themeFillShade="F2"/>
+            <w:hideMark/>
+          </w:tcPr>
+          <w:p>
+            <w:pPr>
+              <w:rPr>
+                <w:rFonts w:ascii="Roboto" w:hAnsi="Roboto"/>
+              </w:rPr>
+            </w:pPr>
+            <w:r>
+              <w:rPr>
+                <w:rFonts w:ascii="Roboto" w:hAnsi="Roboto"/>
+                <w:b/>
+                <w:bCs/>
+              </w:rPr>
+              <w:t xml:space="preserve">{%tr for item in </w:t>
+            </w:r>
+            <w:proofErr w:type="spellStart"/>
+            <w:r>
+              <w:rPr>
+                <w:rFonts w:ascii="Roboto" w:hAnsi="Roboto"/>
+                <w:b/>
+                <w:bCs/>
+              </w:rPr>
+              <w:t>table_</w:t>
+            </w:r>
+            <w:proofErr w:type="gramStart"/>
+            <w:r>
+              <w:rPr>
+                <w:rFonts w:ascii="Roboto" w:hAnsi="Roboto"/>
+                <w:b/>
+                <w:bCs/>
+              </w:rPr>
+              <w:t>dict.</w:t>
+            </w:r>
+            <w:r>
+              <w:rPr>
+                <w:rFonts w:ascii="Roboto" w:hAnsi="Roboto"/>
+                <w:b/>
+                <w:bCs/>
+              </w:rPr>
+              <w:t>table</w:t>
+            </w:r>
+            <w:proofErr w:type="spellEnd"/>
+            <w:proofErr w:type="gramEnd"/>
+            <w:r>
+              <w:rPr>
+                <w:rFonts w:ascii="Roboto" w:hAnsi="Roboto"/>
+                <w:b/>
+                <w:bCs/>
+              </w:rPr>
+              <w:t xml:space="preserve"> %}</w:t>
+            </w:r>
+          </w:p>
+        </w:tc>
+      </w:tr>
+      <w:tr>
+        <w:tc>
+          <w:tcPr>
+            <w:tcW w:w="9350" w:type="dxa"/>
+            <w:gridSpan w:val="3"/>
+            <w:tcBorders>
+              <w:top w:val="single" w:sz="4" w:space="0" w:color="auto"/>
+              <w:left w:val="single" w:sz="4" w:space="0" w:color="auto"/>
+              <w:bottom w:val="single" w:sz="4" w:space="0" w:color="auto"/>
+              <w:right w:val="single" w:sz="4" w:space="0" w:color="auto"/>
+            </w:tcBorders>
+            <w:shd w:val="clear" w:color="auto" w:fill="F2F2F2" w:themeFill="background1" w:themeFillShade="F2"/>
+          </w:tcPr>
+          <w:p>
+            <w:pPr>
+              <w:rPr>
+                <w:rFonts w:ascii="Roboto" w:hAnsi="Roboto"/>
+              </w:rPr>
+            </w:pPr>
+            <w:r>
+              <w:rPr>
+                <w:rFonts w:ascii="Roboto" w:hAnsi="Roboto"/>
+                <w:b/>
+                <w:bCs/>
+              </w:rPr>
+              <w:t xml:space="preserve">{%tr for </w:t>
+            </w:r>
+            <w:proofErr w:type="spellStart"/>
+            <w:r>
+              <w:rPr>
+                <w:rFonts w:ascii="Roboto" w:hAnsi="Roboto"/>
+                <w:b/>
+                <w:bCs/>
+              </w:rPr>
+              <w:t>common_team</w:t>
+            </w:r>
+            <w:proofErr w:type="spellEnd"/>
+            <w:r>
+              <w:rPr>
+                <w:rFonts w:ascii="Roboto" w:hAnsi="Roboto"/>
+                <w:b/>
+                <w:bCs/>
+              </w:rPr>
+              <w:t xml:space="preserve"> in </w:t>
+            </w:r>
+            <w:proofErr w:type="spellStart"/>
+            <w:proofErr w:type="gramStart"/>
+            <w:r>
+              <w:rPr>
+                <w:rFonts w:ascii="Roboto" w:hAnsi="Roboto"/>
+                <w:b/>
+                <w:bCs/>
+              </w:rPr>
+              <w:t>item.common</w:t>
+            </w:r>
+            <w:proofErr w:type="gramEnd"/>
+            <w:r>
+              <w:rPr>
+                <w:rFonts w:ascii="Roboto" w:hAnsi="Roboto"/>
+                <w:b/>
+                <w:bCs/>
+              </w:rPr>
+              <w:t>_teams</w:t>
+            </w:r>
+            <w:proofErr w:type="spellEnd"/>
+            <w:r>
+              <w:rPr>
+                <w:rFonts w:ascii="Roboto" w:hAnsi="Roboto"/>
+                <w:b/>
+                <w:bCs/>
+              </w:rPr>
+              <w:t xml:space="preserve"> %}</w:t>
+            </w:r>
+          </w:p>
+        </w:tc>
+      </w:tr>
+      <w:tr>
+        <w:tc>
+          <w:tcPr>
+            <w:tcW w:w="1345" w:type="dxa"/>
+            <w:tcBorders>
+              <w:top w:val="single" w:sz="4" w:space="0" w:color="auto"/>
+              <w:left w:val="single" w:sz="4" w:space="0" w:color="auto"/>
+              <w:bottom w:val="single" w:sz="4" w:space="0" w:color="auto"/>
+              <w:right w:val="single" w:sz="4" w:space="0" w:color="auto"/>
+            </w:tcBorders>
+            <w:shd w:val="clear" w:color="auto" w:fill="F2F2F2" w:themeFill="background1" w:themeFillShade="F2"/>
+            <w:hideMark/>
+          </w:tcPr>
+          <w:p>
+            <w:pPr>
+              <w:rPr>
+                <w:rFonts w:ascii="Roboto" w:hAnsi="Roboto"/>
+              </w:rPr>
+            </w:pPr>
+            <w:r>
+              <w:rPr>
+                <w:rFonts w:ascii="Roboto" w:hAnsi="Roboto"/>
+              </w:rPr>
+              <w:t xml:space="preserve">{% </w:t>
+            </w:r>
+            <w:proofErr w:type="spellStart"/>
+            <w:r>
+              <w:rPr>
+                <w:rFonts w:ascii="Roboto" w:hAnsi="Roboto"/>
+              </w:rPr>
+              <w:t>vm</w:t>
+            </w:r>
+            <w:proofErr w:type="spellEnd"/>
+            <w:r>
+              <w:rPr>
+                <w:rFonts w:ascii="Roboto" w:hAnsi="Roboto"/>
+              </w:rPr>
+              <w:t xml:space="preserve"> %} </w:t>
+            </w:r>
+            <w:proofErr w:type="gramStart"/>
+            <w:r>
+              <w:rPr>
+                <w:rFonts w:ascii="Roboto" w:hAnsi="Roboto"/>
+              </w:rPr>
+              <w:t xml:space="preserve">{{ </w:t>
+            </w:r>
+            <w:proofErr w:type="spellStart"/>
+            <w:r>
+              <w:rPr>
+                <w:rFonts w:ascii="Roboto" w:hAnsi="Roboto"/>
+              </w:rPr>
+              <w:t>item</w:t>
+            </w:r>
+            <w:proofErr w:type="gramEnd"/>
+            <w:r>
+              <w:rPr>
+                <w:rFonts w:ascii="Roboto" w:hAnsi="Roboto"/>
+              </w:rPr>
+              <w:t>.theme</w:t>
+            </w:r>
+            <w:proofErr w:type="spellEnd"/>
+            <w:r>
+              <w:rPr>
+                <w:rFonts w:ascii="Roboto" w:hAnsi="Roboto"/>
+              </w:rPr>
+              <w:t xml:space="preserve"> }}</w:t>
+            </w:r>
+          </w:p>
+        </w:tc>
+        <w:tc>
+          <w:tcPr>
+            <w:tcW w:w="1260" w:type="dxa"/>
+            <w:tcBorders>
+              <w:top w:val="single" w:sz="4" w:space="0" w:color="auto"/>
+              <w:left w:val="single" w:sz="4" w:space="0" w:color="auto"/>
+              <w:bottom w:val="single" w:sz="4" w:space="0" w:color="auto"/>
+              <w:right w:val="single" w:sz="4" w:space="0" w:color="auto"/>
+            </w:tcBorders>
+            <w:shd w:val="clear" w:color="auto" w:fill="F2F2F2" w:themeFill="background1" w:themeFillShade="F2"/>
+            <w:hideMark/>
+          </w:tcPr>
+          <w:p>
+            <w:pPr>
+              <w:rPr>
+                <w:rFonts w:ascii="Roboto" w:hAnsi="Roboto"/>
+              </w:rPr>
+            </w:pPr>
+            <w:proofErr w:type="gramStart"/>
+            <w:r>
+              <w:rPr>
+                <w:rFonts w:ascii="Roboto" w:hAnsi="Roboto"/>
+              </w:rPr>
+              <w:t xml:space="preserve">{{ </w:t>
+            </w:r>
+            <w:proofErr w:type="spellStart"/>
+            <w:r>
+              <w:rPr>
+                <w:rFonts w:ascii="Roboto" w:hAnsi="Roboto"/>
+              </w:rPr>
+              <w:t>common</w:t>
+            </w:r>
+            <w:proofErr w:type="gramEnd"/>
+            <w:r>
+              <w:rPr>
+                <w:rFonts w:ascii="Roboto" w:hAnsi="Roboto"/>
+              </w:rPr>
+              <w:t>_team.agency</w:t>
+            </w:r>
+            <w:proofErr w:type="spellEnd"/>
+            <w:r>
+              <w:rPr>
+                <w:rFonts w:ascii="Roboto" w:hAnsi="Roboto"/>
+              </w:rPr>
+              <w:t xml:space="preserve"> }}</w:t>
+            </w:r>
+          </w:p>
+        </w:tc>
+        <w:tc>
+          <w:tcPr>
+            <w:tcW w:w="6745" w:type="dxa"/>
+            <w:tcBorders>
+              <w:top w:val="single" w:sz="4" w:space="0" w:color="auto"/>
+              <w:left w:val="single" w:sz="4" w:space="0" w:color="auto"/>
+              <w:bottom w:val="single" w:sz="4" w:space="0" w:color="auto"/>
+              <w:right w:val="single" w:sz="4" w:space="0" w:color="auto"/>
+            </w:tcBorders>
+            <w:shd w:val="clear" w:color="auto" w:fill="F2F2F2" w:themeFill="background1" w:themeFillShade="F2"/>
+            <w:hideMark/>
+          </w:tcPr>
+          <w:p>
+            <w:pPr>
+              <w:rPr>
+                <w:rFonts w:ascii="Roboto" w:hAnsi="Roboto"/>
+              </w:rPr>
+            </w:pPr>
+            <w:proofErr w:type="gramStart"/>
+            <w:r>
+              <w:rPr>
+                <w:rFonts w:ascii="Roboto" w:hAnsi="Roboto"/>
+              </w:rPr>
+              <w:t xml:space="preserve">{{ </w:t>
+            </w:r>
+            <w:proofErr w:type="spellStart"/>
+            <w:r>
+              <w:rPr>
+                <w:rFonts w:ascii="Roboto" w:hAnsi="Roboto"/>
+              </w:rPr>
+              <w:t>common_team.apg</w:t>
+            </w:r>
+            <w:proofErr w:type="spellEnd"/>
+            <w:proofErr w:type="gramEnd"/>
+            <w:r>
+              <w:rPr>
+                <w:rFonts w:ascii="Roboto" w:hAnsi="Roboto"/>
+              </w:rPr>
+              <w:t xml:space="preserve"> }}</w:t>
+            </w:r>
+          </w:p>
+        </w:tc>
+      </w:tr>
+      <w:tr>
+        <w:tc>
+          <w:tcPr>
+            <w:tcW w:w="9350" w:type="dxa"/>
+            <w:gridSpan w:val="3"/>
+            <w:tcBorders>
+              <w:top w:val="single" w:sz="4" w:space="0" w:color="auto"/>
+              <w:left w:val="single" w:sz="4" w:space="0" w:color="auto"/>
+              <w:bottom w:val="single" w:sz="4" w:space="0" w:color="auto"/>
+              <w:right w:val="single" w:sz="4" w:space="0" w:color="auto"/>
+            </w:tcBorders>
+            <w:shd w:val="clear" w:color="auto" w:fill="F2F2F2" w:themeFill="background1" w:themeFillShade="F2"/>
+          </w:tcPr>
+          <w:p>
+            <w:pPr>
+              <w:rPr>
+                <w:rFonts w:ascii="Roboto" w:hAnsi="Roboto"/>
+              </w:rPr>
+            </w:pPr>
+            <w:r>
+              <w:rPr>
+                <w:rFonts w:ascii="Roboto" w:hAnsi="Roboto"/>
+                <w:b/>
+                <w:bCs/>
+              </w:rPr>
+              <w:t xml:space="preserve">{%tr </w:t>
+            </w:r>
+            <w:proofErr w:type="spellStart"/>
+            <w:r>
+              <w:rPr>
+                <w:rFonts w:ascii="Roboto" w:hAnsi="Roboto"/>
+                <w:b/>
+                <w:bCs/>
+              </w:rPr>
+              <w:t>endfor</w:t>
+            </w:r>
+            <w:proofErr w:type="spellEnd"/>
+            <w:r>
+              <w:rPr>
+                <w:rFonts w:ascii="Roboto" w:hAnsi="Roboto"/>
+                <w:b/>
+                <w:bCs/>
+              </w:rPr>
+              <w:t xml:space="preserve"> %}</w:t>
+            </w:r>
+          </w:p>
+        </w:tc>
+      </w:tr>
+      <w:tr>
+        <w:tc>
+          <w:tcPr>
+            <w:tcW w:w="9350" w:type="dxa"/>
+            <w:gridSpan w:val="3"/>
+            <w:tcBorders>
+              <w:top w:val="single" w:sz="4" w:space="0" w:color="auto"/>
+              <w:left w:val="single" w:sz="4" w:space="0" w:color="auto"/>
+              <w:bottom w:val="single" w:sz="4" w:space="0" w:color="auto"/>
+              <w:right w:val="single" w:sz="4" w:space="0" w:color="auto"/>
+            </w:tcBorders>
+            <w:shd w:val="clear" w:color="auto" w:fill="F2F2F2" w:themeFill="background1" w:themeFillShade="F2"/>
+            <w:hideMark/>
+          </w:tcPr>
+          <w:p>
+            <w:pPr>
+              <w:rPr>
+                <w:rFonts w:ascii="Roboto" w:hAnsi="Roboto"/>
+              </w:rPr>
+            </w:pPr>
+            <w:r>
+              <w:rPr>
+                <w:rFonts w:ascii="Roboto" w:hAnsi="Roboto"/>
+                <w:b/>
+                <w:bCs/>
+              </w:rPr>
+              <w:t xml:space="preserve">{%tr </w:t>
+            </w:r>
+            <w:proofErr w:type="spellStart"/>
+            <w:r>
+              <w:rPr>
+                <w:rFonts w:ascii="Roboto" w:hAnsi="Roboto"/>
+                <w:b/>
+                <w:bCs/>
+              </w:rPr>
+              <w:t>endfor</w:t>
+            </w:r>
+            <w:proofErr w:type="spellEnd"/>
+            <w:r>
+              <w:rPr>
+                <w:rFonts w:ascii="Roboto" w:hAnsi="Roboto"/>
+                <w:b/>
+                <w:bCs/>
+              </w:rPr>
+              <w:t xml:space="preserve"> %}</w:t>
+            </w:r>
+          </w:p>
+        </w:tc>
+      </w:tr>
+    </w:tbl>
+    <w:p>
+      <w:pPr>
+        <w:rPr>
+          <w:rFonts w:ascii="Roboto" w:hAnsi="Roboto"/>
+        </w:rPr>
+      </w:pPr>
+      <w:r>
+        <w:rPr>
+          <w:rFonts w:ascii="Roboto" w:hAnsi="Roboto"/>
+        </w:rPr>
+        <w:t xml:space="preserve">{% </w:t>
+      </w:r>
+      <w:proofErr w:type="spellStart"/>
+      <w:r>
+        <w:rPr>
+          <w:rFonts w:ascii="Roboto" w:hAnsi="Roboto"/>
+        </w:rPr>
+        <w:t>endfor</w:t>
+      </w:r>
+      <w:proofErr w:type="spellEnd"/>
+      <w:r>
+        <w:rPr>
+          <w:rFonts w:ascii="Roboto" w:hAnsi="Roboto"/>
+        </w:rPr>
+        <w:t xml:space="preserve"> %}</w:t>
+      </w:r>
+    </w:p>
+    <w:p>
+      <w:pPr>
+        <w:rPr>
+          <w:rFonts w:ascii="Roboto" w:hAnsi="Roboto"/>
+          <w:b/>
+          <w:bCs/>
+          <w:sz w:val="32"/>
+          <w:szCs w:val="32"/>
+        </w:rPr>
+      </w:pPr>
+      <w:r>
+        <w:rPr>
+          <w:rFonts w:ascii="Roboto" w:hAnsi="Roboto"/>
+          <w:b/>
+          <w:bCs/>
+          <w:sz w:val="32"/>
+          <w:szCs w:val="32"/>
+        </w:rPr>
+        <w:t>{%p endif %}</w:t>
+      </w:r>
+    </w:p>
+    <w:p>
+      <w:pPr>
+        <w:rPr>
+          <w:rFonts w:ascii="Roboto" w:hAnsi="Roboto"/>
+          <w:b/>
+          <w:bCs/>
+          <w:sz w:val="32"/>
+          <w:szCs w:val="32"/>
+        </w:rPr>
+      </w:pPr>
+      <w:r>
+        <w:rPr>
+          <w:rFonts w:ascii="Roboto" w:hAnsi="Roboto"/>
+          <w:b/>
+          <w:bCs/>
+          <w:sz w:val="32"/>
+          <w:szCs w:val="32"/>
+        </w:rPr>
+        <w:t xml:space="preserve">{%p if </w:t>
+      </w:r>
+      <w:proofErr w:type="spellStart"/>
+      <w:r>
+        <w:rPr>
+          <w:rFonts w:ascii="Roboto" w:hAnsi="Roboto"/>
+          <w:b/>
+          <w:bCs/>
+          <w:sz w:val="32"/>
+          <w:szCs w:val="32"/>
+        </w:rPr>
         <w:t>group_</w:t>
       </w:r>
       <w:r>
@@ -964,6 +1804,19 @@
           <w:szCs w:val="32"/>
         </w:rPr>
         <w:t>What groups can help this goal succeed?</w:t>
+      </w:r>
+    </w:p>
+    <w:p>
+      <w:pPr>
+        <w:rPr>
+          <w:rFonts w:ascii="Roboto" w:hAnsi="Roboto"/>
+        </w:rPr>
+      </w:pPr>
+      <w:r>
+        <w:rPr>
+          <w:rFonts w:ascii="Roboto" w:hAnsi="Roboto"/>
+        </w:rPr>
+        <w:t>The APG team requested assistance from the following groups:</w:t>
       </w:r>
     </w:p>
     <w:p>
@@ -1054,6 +1907,56 @@
     </w:sectPr>
   </w:body>
 </w:document>
+</file>
+
+<file path=word/endnotes.xml><?xml version="1.0" encoding="utf-8"?>
+<w:endnotes xmlns:wpc="http://schemas.microsoft.com/office/word/2010/wordprocessingCanvas" xmlns:cx="http://schemas.microsoft.com/office/drawing/2014/chartex" xmlns:cx1="http://schemas.microsoft.com/office/drawing/2015/9/8/chartex" xmlns:cx2="http://schemas.microsoft.com/office/drawing/2015/10/21/chartex" xmlns:cx3="http://schemas.microsoft.com/office/drawing/2016/5/9/chartex" xmlns:cx4="http://schemas.microsoft.com/office/drawing/2016/5/10/chartex" xmlns:cx5="http://schemas.microsoft.com/office/drawing/2016/5/11/chartex" xmlns:cx6="http://schemas.microsoft.com/office/drawing/2016/5/12/chartex" xmlns:cx7="http://schemas.microsoft.com/office/drawing/2016/5/13/chartex" xmlns:cx8="http://schemas.microsoft.com/office/drawing/2016/5/14/chartex" xmlns:mc="http://schemas.openxmlformats.org/markup-compatibility/2006" xmlns:aink="http://schemas.microsoft.com/office/drawing/2016/ink" xmlns:am3d="http://schemas.microsoft.com/office/drawing/2017/model3d" xmlns:o="urn:schemas-microsoft-com:office:office" xmlns:r="http://schemas.openxmlformats.org/officeDocument/2006/relationships" xmlns:m="http://schemas.openxmlformats.org/officeDocument/2006/math" xmlns:v="urn:schemas-microsoft-com:vml" xmlns:wp14="http://schemas.microsoft.com/office/word/2010/wordprocessingDrawing" xmlns:wp="http://schemas.openxmlformats.org/drawingml/2006/wordprocessingDrawing" xmlns:w10="urn:schemas-microsoft-com:office:word" xmlns:w="http://schemas.openxmlformats.org/wordprocessingml/2006/main" xmlns:w14="http://schemas.microsoft.com/office/word/2010/wordml" xmlns:w15="http://schemas.microsoft.com/office/word/2012/wordml" xmlns:w16cex="http://schemas.microsoft.com/office/word/2018/wordml/cex" xmlns:w16cid="http://schemas.microsoft.com/office/word/2016/wordml/cid" xmlns:w16="http://schemas.microsoft.com/office/word/2018/wordml" xmlns:w16sdtdh="http://schemas.microsoft.com/office/word/2020/wordml/sdtdatahash" xmlns:w16se="http://schemas.microsoft.com/office/word/2015/wordml/symex" xmlns:wpg="http://schemas.microsoft.com/office/word/2010/wordprocessingGroup" xmlns:wpi="http://schemas.microsoft.com/office/word/2010/wordprocessingInk" xmlns:wne="http://schemas.microsoft.com/office/word/2006/wordml" xmlns:wps="http://schemas.microsoft.com/office/word/2010/wordprocessingShape" mc:Ignorable="w14 w15 w16se w16cid w16 w16cex w16sdtdh wp14">
+  <w:endnote w:type="separator" w:id="-1">
+    <w:p>
+      <w:pPr>
+        <w:spacing w:after="0" w:line="240" w:lineRule="auto"/>
+      </w:pPr>
+      <w:r>
+        <w:separator/>
+      </w:r>
+    </w:p>
+  </w:endnote>
+  <w:endnote w:type="continuationSeparator" w:id="0">
+    <w:p>
+      <w:pPr>
+        <w:spacing w:after="0" w:line="240" w:lineRule="auto"/>
+      </w:pPr>
+      <w:r>
+        <w:continuationSeparator/>
+      </w:r>
+    </w:p>
+  </w:endnote>
+</w:endnotes>
+</file>
+
+<file path=word/footnotes.xml><?xml version="1.0" encoding="utf-8"?>
+<w:footnotes xmlns:wpc="http://schemas.microsoft.com/office/word/2010/wordprocessingCanvas" xmlns:cx="http://schemas.microsoft.com/office/drawing/2014/chartex" xmlns:cx1="http://schemas.microsoft.com/office/drawing/2015/9/8/chartex" xmlns:cx2="http://schemas.microsoft.com/office/drawing/2015/10/21/chartex" xmlns:cx3="http://schemas.microsoft.com/office/drawing/2016/5/9/chartex" xmlns:cx4="http://schemas.microsoft.com/office/drawing/2016/5/10/chartex" xmlns:cx5="http://schemas.microsoft.com/office/drawing/2016/5/11/chartex" xmlns:cx6="http://schemas.microsoft.com/office/drawing/2016/5/12/chartex" xmlns:cx7="http://schemas.microsoft.com/office/drawing/2016/5/13/chartex" xmlns:cx8="http://schemas.microsoft.com/office/drawing/2016/5/14/chartex" xmlns:mc="http://schemas.openxmlformats.org/markup-compatibility/2006" xmlns:aink="http://schemas.microsoft.com/office/drawing/2016/ink" xmlns:am3d="http://schemas.microsoft.com/office/drawing/2017/model3d" xmlns:o="urn:schemas-microsoft-com:office:office" xmlns:r="http://schemas.openxmlformats.org/officeDocument/2006/relationships" xmlns:m="http://schemas.openxmlformats.org/officeDocument/2006/math" xmlns:v="urn:schemas-microsoft-com:vml" xmlns:wp14="http://schemas.microsoft.com/office/word/2010/wordprocessingDrawing" xmlns:wp="http://schemas.openxmlformats.org/drawingml/2006/wordprocessingDrawing" xmlns:w10="urn:schemas-microsoft-com:office:word" xmlns:w="http://schemas.openxmlformats.org/wordprocessingml/2006/main" xmlns:w14="http://schemas.microsoft.com/office/word/2010/wordml" xmlns:w15="http://schemas.microsoft.com/office/word/2012/wordml" xmlns:w16cex="http://schemas.microsoft.com/office/word/2018/wordml/cex" xmlns:w16cid="http://schemas.microsoft.com/office/word/2016/wordml/cid" xmlns:w16="http://schemas.microsoft.com/office/word/2018/wordml" xmlns:w16sdtdh="http://schemas.microsoft.com/office/word/2020/wordml/sdtdatahash" xmlns:w16se="http://schemas.microsoft.com/office/word/2015/wordml/symex" xmlns:wpg="http://schemas.microsoft.com/office/word/2010/wordprocessingGroup" xmlns:wpi="http://schemas.microsoft.com/office/word/2010/wordprocessingInk" xmlns:wne="http://schemas.microsoft.com/office/word/2006/wordml" xmlns:wps="http://schemas.microsoft.com/office/word/2010/wordprocessingShape" mc:Ignorable="w14 w15 w16se w16cid w16 w16cex w16sdtdh wp14">
+  <w:footnote w:type="separator" w:id="-1">
+    <w:p>
+      <w:pPr>
+        <w:spacing w:after="0" w:line="240" w:lineRule="auto"/>
+      </w:pPr>
+      <w:r>
+        <w:separator/>
+      </w:r>
+    </w:p>
+  </w:footnote>
+  <w:footnote w:type="continuationSeparator" w:id="0">
+    <w:p>
+      <w:pPr>
+        <w:spacing w:after="0" w:line="240" w:lineRule="auto"/>
+      </w:pPr>
+      <w:r>
+        <w:continuationSeparator/>
+      </w:r>
+    </w:p>
+  </w:footnote>
+</w:footnotes>
 </file>
 
 <file path=word/numbering.xml><?xml version="1.0" encoding="utf-8"?>
@@ -1691,7 +2594,7 @@
   <w:style w:type="paragraph" w:default="1" w:styleId="Normal">
     <w:name w:val="Normal"/>
     <w:qFormat/>
-    <w:rsid w:val="004A4ED7"/>
+    <w:rsid w:val="00CD3DB7"/>
   </w:style>
   <w:style w:type="character" w:default="1" w:styleId="DefaultParagraphFont">
     <w:name w:val="Default Paragraph Font"/>
@@ -1768,6 +2671,50 @@
       <w:sz w:val="18"/>
       <w:szCs w:val="18"/>
     </w:rPr>
+  </w:style>
+  <w:style w:type="paragraph" w:styleId="Header">
+    <w:name w:val="header"/>
+    <w:basedOn w:val="Normal"/>
+    <w:link w:val="HeaderChar"/>
+    <w:uiPriority w:val="99"/>
+    <w:unhideWhenUsed/>
+    <w:rsid w:val="00EC7464"/>
+    <w:pPr>
+      <w:tabs>
+        <w:tab w:val="center" w:pos="4680"/>
+        <w:tab w:val="right" w:pos="9360"/>
+      </w:tabs>
+      <w:spacing w:after="0" w:line="240" w:lineRule="auto"/>
+    </w:pPr>
+  </w:style>
+  <w:style w:type="character" w:customStyle="1" w:styleId="HeaderChar">
+    <w:name w:val="Header Char"/>
+    <w:basedOn w:val="DefaultParagraphFont"/>
+    <w:link w:val="Header"/>
+    <w:uiPriority w:val="99"/>
+    <w:rsid w:val="00EC7464"/>
+  </w:style>
+  <w:style w:type="paragraph" w:styleId="Footer">
+    <w:name w:val="footer"/>
+    <w:basedOn w:val="Normal"/>
+    <w:link w:val="FooterChar"/>
+    <w:uiPriority w:val="99"/>
+    <w:unhideWhenUsed/>
+    <w:rsid w:val="00EC7464"/>
+    <w:pPr>
+      <w:tabs>
+        <w:tab w:val="center" w:pos="4680"/>
+        <w:tab w:val="right" w:pos="9360"/>
+      </w:tabs>
+      <w:spacing w:after="0" w:line="240" w:lineRule="auto"/>
+    </w:pPr>
+  </w:style>
+  <w:style w:type="character" w:customStyle="1" w:styleId="FooterChar">
+    <w:name w:val="Footer Char"/>
+    <w:basedOn w:val="DefaultParagraphFont"/>
+    <w:link w:val="Footer"/>
+    <w:uiPriority w:val="99"/>
+    <w:rsid w:val="00EC7464"/>
   </w:style>
 </w:styles>
 </file>

</xml_diff>

<commit_message>
Reword section explaining topic/challenge connection table
</commit_message>
<xml_diff>
--- a/src/resources/templates/docx/APG_Summary_Template.docx
+++ b/src/resources/templates/docx/APG_Summary_Template.docx
@@ -16,25 +16,7 @@
           <w:sz w:val="48"/>
           <w:szCs w:val="48"/>
         </w:rPr>
-        <w:t>{{</w:t>
-      </w:r>
-      <w:proofErr w:type="spellStart"/>
-      <w:r>
-        <w:rPr>
-          <w:rFonts w:ascii="Roboto" w:hAnsi="Roboto"/>
-          <w:sz w:val="48"/>
-          <w:szCs w:val="48"/>
-        </w:rPr>
-        <w:t>apg_name</w:t>
-      </w:r>
-      <w:proofErr w:type="spellEnd"/>
-      <w:r>
-        <w:rPr>
-          <w:rFonts w:ascii="Roboto" w:hAnsi="Roboto"/>
-          <w:sz w:val="48"/>
-          <w:szCs w:val="48"/>
-        </w:rPr>
-        <w:t>}}</w:t>
+        <w:t>{{apg_name}}</w:t>
       </w:r>
     </w:p>
     <w:p>
@@ -136,21 +118,7 @@
               <w:rPr>
                 <w:rFonts w:ascii="Roboto" w:hAnsi="Roboto"/>
               </w:rPr>
-              <w:t>{{</w:t>
-            </w:r>
-            <w:proofErr w:type="spellStart"/>
-            <w:r>
-              <w:rPr>
-                <w:rFonts w:ascii="Roboto" w:hAnsi="Roboto"/>
-              </w:rPr>
-              <w:t>speedometer_text</w:t>
-            </w:r>
-            <w:proofErr w:type="spellEnd"/>
-            <w:r>
-              <w:rPr>
-                <w:rFonts w:ascii="Roboto" w:hAnsi="Roboto"/>
-              </w:rPr>
-              <w:t>}}</w:t>
+              <w:t>{{speedometer_text}}</w:t>
             </w:r>
           </w:p>
         </w:tc>
@@ -194,20 +162,94 @@
           <w:sz w:val="32"/>
           <w:szCs w:val="32"/>
         </w:rPr>
+        <w:t>{%p if success_story %}</w:t>
+      </w:r>
+    </w:p>
+    <w:p>
+      <w:pPr>
+        <w:rPr>
+          <w:rFonts w:ascii="Roboto" w:hAnsi="Roboto"/>
+          <w:b/>
+          <w:bCs/>
+          <w:sz w:val="32"/>
+          <w:szCs w:val="32"/>
+        </w:rPr>
+      </w:pPr>
+      <w:r>
+        <w:rPr>
+          <w:rFonts w:ascii="Roboto" w:hAnsi="Roboto"/>
+          <w:b/>
+          <w:bCs/>
+          <w:sz w:val="32"/>
+          <w:szCs w:val="32"/>
+        </w:rPr>
+        <w:t>Biggest win this quarter</w:t>
+      </w:r>
+    </w:p>
+    <w:p>
+      <w:pPr>
+        <w:rPr>
+          <w:rFonts w:ascii="Roboto" w:hAnsi="Roboto"/>
+        </w:rPr>
+      </w:pPr>
+      <w:r>
+        <w:rPr>
+          <w:rFonts w:ascii="Roboto" w:hAnsi="Roboto"/>
+        </w:rPr>
+        <w:t>{{ success_story }}</w:t>
+      </w:r>
+    </w:p>
+    <w:p>
+      <w:pPr>
+        <w:rPr>
+          <w:rFonts w:ascii="Roboto" w:hAnsi="Roboto"/>
+          <w:b/>
+          <w:bCs/>
+          <w:sz w:val="32"/>
+          <w:szCs w:val="32"/>
+        </w:rPr>
+      </w:pPr>
+      <w:r>
+        <w:rPr>
+          <w:rFonts w:ascii="Roboto" w:hAnsi="Roboto"/>
+          <w:b/>
+          <w:bCs/>
+          <w:sz w:val="32"/>
+          <w:szCs w:val="32"/>
+        </w:rPr>
+        <w:t>{%p endif %}</w:t>
+      </w:r>
+    </w:p>
+    <w:p>
+      <w:pPr>
+        <w:rPr>
+          <w:rFonts w:ascii="Roboto" w:hAnsi="Roboto"/>
+          <w:b/>
+          <w:bCs/>
+          <w:sz w:val="32"/>
+          <w:szCs w:val="32"/>
+        </w:rPr>
+      </w:pPr>
+      <w:r>
+        <w:rPr>
+          <w:rFonts w:ascii="Roboto" w:hAnsi="Roboto"/>
+          <w:b/>
+          <w:bCs/>
+          <w:sz w:val="32"/>
+          <w:szCs w:val="32"/>
+        </w:rPr>
         <w:t xml:space="preserve">{%p if </w:t>
       </w:r>
-      <w:proofErr w:type="spellStart"/>
-      <w:r>
-        <w:rPr>
-          <w:rFonts w:ascii="Roboto" w:hAnsi="Roboto"/>
-          <w:b/>
-          <w:bCs/>
-          <w:sz w:val="32"/>
-          <w:szCs w:val="32"/>
-        </w:rPr>
-        <w:t>success_story</w:t>
-      </w:r>
-      <w:proofErr w:type="spellEnd"/>
+      <w:r>
+        <w:rPr>
+          <w:rFonts w:ascii="Roboto" w:hAnsi="Roboto"/>
+          <w:b/>
+          <w:bCs/>
+          <w:sz w:val="32"/>
+          <w:szCs w:val="32"/>
+        </w:rPr>
+        <w:t>blockers_text</w:t>
+      </w:r>
       <w:r>
         <w:rPr>
           <w:rFonts w:ascii="Roboto" w:hAnsi="Roboto"/>
@@ -237,42 +279,44 @@
           <w:sz w:val="32"/>
           <w:szCs w:val="32"/>
         </w:rPr>
-        <w:t>Biggest win this quarter</w:t>
-      </w:r>
-    </w:p>
-    <w:p>
-      <w:pPr>
-        <w:rPr>
-          <w:rFonts w:ascii="Roboto" w:hAnsi="Roboto"/>
-        </w:rPr>
-      </w:pPr>
-      <w:proofErr w:type="gramStart"/>
-      <w:r>
-        <w:rPr>
-          <w:rFonts w:ascii="Roboto" w:hAnsi="Roboto"/>
-        </w:rPr>
-        <w:t xml:space="preserve">{{ </w:t>
-      </w:r>
-      <w:proofErr w:type="spellStart"/>
-      <w:r>
-        <w:rPr>
-          <w:rFonts w:ascii="Roboto" w:hAnsi="Roboto"/>
-        </w:rPr>
-        <w:t>success</w:t>
-      </w:r>
-      <w:proofErr w:type="gramEnd"/>
-      <w:r>
-        <w:rPr>
-          <w:rFonts w:ascii="Roboto" w:hAnsi="Roboto"/>
-        </w:rPr>
-        <w:t>_story</w:t>
-      </w:r>
-      <w:proofErr w:type="spellEnd"/>
-      <w:r>
-        <w:rPr>
-          <w:rFonts w:ascii="Roboto" w:hAnsi="Roboto"/>
-        </w:rPr>
-        <w:t xml:space="preserve"> }}</w:t>
+        <w:t>What’s blocking the goal?</w:t>
+      </w:r>
+    </w:p>
+    <w:p>
+      <w:pPr>
+        <w:rPr>
+          <w:rFonts w:ascii="Roboto" w:hAnsi="Roboto"/>
+        </w:rPr>
+      </w:pPr>
+      <w:r>
+        <w:rPr>
+          <w:rFonts w:ascii="Roboto" w:hAnsi="Roboto"/>
+        </w:rPr>
+        <w:t>{{</w:t>
+      </w:r>
+      <w:r>
+        <w:rPr>
+          <w:rFonts w:ascii="Roboto" w:hAnsi="Roboto"/>
+        </w:rPr>
+        <w:t xml:space="preserve"> </w:t>
+      </w:r>
+      <w:r>
+        <w:rPr>
+          <w:rFonts w:ascii="Roboto" w:hAnsi="Roboto"/>
+        </w:rPr>
+        <w:t>blockers_text</w:t>
+      </w:r>
+      <w:r>
+        <w:rPr>
+          <w:rFonts w:ascii="Roboto" w:hAnsi="Roboto"/>
+        </w:rPr>
+        <w:t xml:space="preserve"> </w:t>
+      </w:r>
+      <w:r>
+        <w:rPr>
+          <w:rFonts w:ascii="Roboto" w:hAnsi="Roboto"/>
+        </w:rPr>
+        <w:t>}}</w:t>
       </w:r>
     </w:p>
     <w:p>
@@ -316,139 +360,6 @@
         </w:rPr>
         <w:t xml:space="preserve">{%p if </w:t>
       </w:r>
-      <w:proofErr w:type="spellStart"/>
-      <w:r>
-        <w:rPr>
-          <w:rFonts w:ascii="Roboto" w:hAnsi="Roboto"/>
-          <w:b/>
-          <w:bCs/>
-          <w:sz w:val="32"/>
-          <w:szCs w:val="32"/>
-        </w:rPr>
-        <w:t>blockers_text</w:t>
-      </w:r>
-      <w:proofErr w:type="spellEnd"/>
-      <w:r>
-        <w:rPr>
-          <w:rFonts w:ascii="Roboto" w:hAnsi="Roboto"/>
-          <w:b/>
-          <w:bCs/>
-          <w:sz w:val="32"/>
-          <w:szCs w:val="32"/>
-        </w:rPr>
-        <w:t xml:space="preserve"> %}</w:t>
-      </w:r>
-    </w:p>
-    <w:p>
-      <w:pPr>
-        <w:rPr>
-          <w:rFonts w:ascii="Roboto" w:hAnsi="Roboto"/>
-          <w:b/>
-          <w:bCs/>
-          <w:sz w:val="32"/>
-          <w:szCs w:val="32"/>
-        </w:rPr>
-      </w:pPr>
-      <w:r>
-        <w:rPr>
-          <w:rFonts w:ascii="Roboto" w:hAnsi="Roboto"/>
-          <w:b/>
-          <w:bCs/>
-          <w:sz w:val="32"/>
-          <w:szCs w:val="32"/>
-        </w:rPr>
-        <w:t>What’s blocking the goal?</w:t>
-      </w:r>
-    </w:p>
-    <w:p>
-      <w:pPr>
-        <w:rPr>
-          <w:rFonts w:ascii="Roboto" w:hAnsi="Roboto"/>
-        </w:rPr>
-      </w:pPr>
-      <w:proofErr w:type="gramStart"/>
-      <w:r>
-        <w:rPr>
-          <w:rFonts w:ascii="Roboto" w:hAnsi="Roboto"/>
-        </w:rPr>
-        <w:t>{{</w:t>
-      </w:r>
-      <w:r>
-        <w:rPr>
-          <w:rFonts w:ascii="Roboto" w:hAnsi="Roboto"/>
-        </w:rPr>
-        <w:t xml:space="preserve"> </w:t>
-      </w:r>
-      <w:proofErr w:type="spellStart"/>
-      <w:r>
-        <w:rPr>
-          <w:rFonts w:ascii="Roboto" w:hAnsi="Roboto"/>
-        </w:rPr>
-        <w:t>blockers</w:t>
-      </w:r>
-      <w:proofErr w:type="gramEnd"/>
-      <w:r>
-        <w:rPr>
-          <w:rFonts w:ascii="Roboto" w:hAnsi="Roboto"/>
-        </w:rPr>
-        <w:t>_text</w:t>
-      </w:r>
-      <w:proofErr w:type="spellEnd"/>
-      <w:r>
-        <w:rPr>
-          <w:rFonts w:ascii="Roboto" w:hAnsi="Roboto"/>
-        </w:rPr>
-        <w:t xml:space="preserve"> </w:t>
-      </w:r>
-      <w:r>
-        <w:rPr>
-          <w:rFonts w:ascii="Roboto" w:hAnsi="Roboto"/>
-        </w:rPr>
-        <w:t>}}</w:t>
-      </w:r>
-    </w:p>
-    <w:p>
-      <w:pPr>
-        <w:rPr>
-          <w:rFonts w:ascii="Roboto" w:hAnsi="Roboto"/>
-          <w:b/>
-          <w:bCs/>
-          <w:sz w:val="32"/>
-          <w:szCs w:val="32"/>
-        </w:rPr>
-      </w:pPr>
-      <w:r>
-        <w:rPr>
-          <w:rFonts w:ascii="Roboto" w:hAnsi="Roboto"/>
-          <w:b/>
-          <w:bCs/>
-          <w:sz w:val="32"/>
-          <w:szCs w:val="32"/>
-        </w:rPr>
-        <w:t>{%p endif %}</w:t>
-      </w:r>
-    </w:p>
-    <w:p>
-      <w:pPr>
-        <w:rPr>
-          <w:rFonts w:ascii="Roboto" w:hAnsi="Roboto"/>
-          <w:b/>
-          <w:bCs/>
-          <w:sz w:val="32"/>
-          <w:szCs w:val="32"/>
-        </w:rPr>
-      </w:pPr>
-      <w:r>
-        <w:rPr>
-          <w:rFonts w:ascii="Roboto" w:hAnsi="Roboto"/>
-          <w:b/>
-          <w:bCs/>
-          <w:sz w:val="32"/>
-          <w:szCs w:val="32"/>
-        </w:rPr>
-        <w:t xml:space="preserve">{%p if </w:t>
-      </w:r>
-      <w:proofErr w:type="spellStart"/>
       <w:r>
         <w:rPr>
           <w:rFonts w:ascii="Roboto" w:hAnsi="Roboto"/>
@@ -459,7 +370,6 @@
         </w:rPr>
         <w:t>recs_table</w:t>
       </w:r>
-      <w:proofErr w:type="spellEnd"/>
       <w:r>
         <w:rPr>
           <w:rFonts w:ascii="Roboto" w:hAnsi="Roboto"/>
@@ -622,7 +532,6 @@
               </w:rPr>
               <w:t xml:space="preserve">{%tr for item in </w:t>
             </w:r>
-            <w:proofErr w:type="spellStart"/>
             <w:r>
               <w:rPr>
                 <w:rFonts w:ascii="Roboto" w:hAnsi="Roboto"/>
@@ -637,16 +546,7 @@
                 <w:b/>
                 <w:bCs/>
               </w:rPr>
-              <w:t>_table</w:t>
-            </w:r>
-            <w:proofErr w:type="spellEnd"/>
-            <w:r>
-              <w:rPr>
-                <w:rFonts w:ascii="Roboto" w:hAnsi="Roboto"/>
-                <w:b/>
-                <w:bCs/>
-              </w:rPr>
-              <w:t xml:space="preserve"> %}</w:t>
+              <w:t>_table %}</w:t>
             </w:r>
           </w:p>
         </w:tc>
@@ -663,39 +563,17 @@
                 <w:rFonts w:ascii="Roboto" w:hAnsi="Roboto"/>
               </w:rPr>
             </w:pPr>
-            <w:proofErr w:type="gramStart"/>
-            <w:r>
-              <w:rPr>
-                <w:rFonts w:ascii="Roboto" w:hAnsi="Roboto"/>
-              </w:rPr>
-              <w:t xml:space="preserve">{{ </w:t>
-            </w:r>
-            <w:proofErr w:type="spellStart"/>
-            <w:r>
-              <w:rPr>
-                <w:rFonts w:ascii="Roboto" w:hAnsi="Roboto"/>
-              </w:rPr>
-              <w:t>item</w:t>
-            </w:r>
-            <w:proofErr w:type="gramEnd"/>
-            <w:r>
-              <w:rPr>
-                <w:rFonts w:ascii="Roboto" w:hAnsi="Roboto"/>
-              </w:rPr>
-              <w:t>.</w:t>
-            </w:r>
-            <w:r>
-              <w:rPr>
-                <w:rFonts w:ascii="Roboto" w:hAnsi="Roboto"/>
-              </w:rPr>
-              <w:t>challenge</w:t>
-            </w:r>
-            <w:proofErr w:type="spellEnd"/>
-            <w:r>
-              <w:rPr>
-                <w:rFonts w:ascii="Roboto" w:hAnsi="Roboto"/>
-              </w:rPr>
-              <w:t xml:space="preserve"> }}</w:t>
+            <w:r>
+              <w:rPr>
+                <w:rFonts w:ascii="Roboto" w:hAnsi="Roboto"/>
+              </w:rPr>
+              <w:t>{{ item.</w:t>
+            </w:r>
+            <w:r>
+              <w:rPr>
+                <w:rFonts w:ascii="Roboto" w:hAnsi="Roboto"/>
+              </w:rPr>
+              <w:t>challenge }}</w:t>
             </w:r>
           </w:p>
         </w:tc>
@@ -714,18 +592,8 @@
               <w:rPr>
                 <w:rFonts w:ascii="Roboto" w:hAnsi="Roboto"/>
               </w:rPr>
-              <w:t xml:space="preserve">{% if </w:t>
-            </w:r>
-            <w:proofErr w:type="spellStart"/>
-            <w:proofErr w:type="gramStart"/>
-            <w:r>
-              <w:rPr>
-                <w:rFonts w:ascii="Roboto" w:hAnsi="Roboto"/>
-              </w:rPr>
-              <w:t>item.recs</w:t>
-            </w:r>
-            <w:proofErr w:type="spellEnd"/>
-            <w:proofErr w:type="gramEnd"/>
+              <w:t>{% if item.recs</w:t>
+            </w:r>
             <w:r>
               <w:rPr>
                 <w:rFonts w:ascii="Roboto" w:hAnsi="Roboto"/>
@@ -768,7 +636,6 @@
               </w:rPr>
               <w:t xml:space="preserve"> </w:t>
             </w:r>
-            <w:proofErr w:type="spellStart"/>
             <w:r>
               <w:rPr>
                 <w:rFonts w:ascii="Roboto" w:hAnsi="Roboto"/>
@@ -787,7 +654,6 @@
               </w:rPr>
               <w:t>s</w:t>
             </w:r>
-            <w:proofErr w:type="spellEnd"/>
             <w:r>
               <w:rPr>
                 <w:rFonts w:ascii="Roboto" w:hAnsi="Roboto"/>
@@ -840,25 +706,7 @@
                 <w:b/>
                 <w:bCs/>
               </w:rPr>
-              <w:t xml:space="preserve">{%tr </w:t>
-            </w:r>
-            <w:proofErr w:type="spellStart"/>
-            <w:r>
-              <w:rPr>
-                <w:rFonts w:ascii="Roboto" w:hAnsi="Roboto"/>
-                <w:b/>
-                <w:bCs/>
-              </w:rPr>
-              <w:t>endfor</w:t>
-            </w:r>
-            <w:proofErr w:type="spellEnd"/>
-            <w:r>
-              <w:rPr>
-                <w:rFonts w:ascii="Roboto" w:hAnsi="Roboto"/>
-                <w:b/>
-                <w:bCs/>
-              </w:rPr>
-              <w:t xml:space="preserve"> %}</w:t>
+              <w:t>{%tr endfor %}</w:t>
             </w:r>
           </w:p>
         </w:tc>
@@ -910,18 +758,7 @@
           <w:sz w:val="32"/>
           <w:szCs w:val="32"/>
         </w:rPr>
-        <w:t xml:space="preserve">{%p if </w:t>
-      </w:r>
-      <w:proofErr w:type="spellStart"/>
-      <w:r>
-        <w:rPr>
-          <w:rFonts w:ascii="Roboto" w:hAnsi="Roboto"/>
-          <w:b/>
-          <w:bCs/>
-          <w:sz w:val="32"/>
-          <w:szCs w:val="32"/>
-        </w:rPr>
-        <w:t>theme_challenges_table</w:t>
+        <w:t>{%p if theme_challenges_table</w:t>
       </w:r>
       <w:r>
         <w:rPr>
@@ -933,7 +770,6 @@
         </w:rPr>
         <w:t>s</w:t>
       </w:r>
-      <w:proofErr w:type="spellEnd"/>
       <w:r>
         <w:rPr>
           <w:rFonts w:ascii="Roboto" w:hAnsi="Roboto"/>
@@ -963,26 +799,132 @@
           <w:sz w:val="32"/>
           <w:szCs w:val="32"/>
         </w:rPr>
-        <w:t>APG teams with same goals and challenges</w:t>
-      </w:r>
-    </w:p>
-    <w:p>
-      <w:pPr>
-        <w:rPr>
-          <w:rFonts w:ascii="Roboto" w:hAnsi="Roboto"/>
-        </w:rPr>
-      </w:pPr>
-      <w:r>
-        <w:rPr>
-          <w:rFonts w:ascii="Roboto" w:hAnsi="Roboto"/>
-        </w:rPr>
-        <w:t>Looking to receive guidance on helping the challenges that this APG team reported this quarter? Consider reaching out to another APG team that is focusing on the same priority of the Biden-Harris agenda and</w:t>
-      </w:r>
-      <w:r>
-        <w:rPr>
-          <w:rFonts w:ascii="Roboto" w:hAnsi="Roboto"/>
-        </w:rPr>
-        <w:t xml:space="preserve"> reported the same challenge this quarter</w:t>
+        <w:t>APG teams with</w:t>
+      </w:r>
+      <w:r>
+        <w:rPr>
+          <w:rFonts w:ascii="Roboto" w:hAnsi="Roboto"/>
+          <w:b/>
+          <w:bCs/>
+          <w:sz w:val="32"/>
+          <w:szCs w:val="32"/>
+        </w:rPr>
+        <w:t xml:space="preserve"> the</w:t>
+      </w:r>
+      <w:r>
+        <w:rPr>
+          <w:rFonts w:ascii="Roboto" w:hAnsi="Roboto"/>
+          <w:b/>
+          <w:bCs/>
+          <w:sz w:val="32"/>
+          <w:szCs w:val="32"/>
+        </w:rPr>
+        <w:t xml:space="preserve"> same</w:t>
+      </w:r>
+      <w:r>
+        <w:rPr>
+          <w:rFonts w:ascii="Roboto" w:hAnsi="Roboto"/>
+          <w:b/>
+          <w:bCs/>
+          <w:sz w:val="32"/>
+          <w:szCs w:val="32"/>
+        </w:rPr>
+        <w:t xml:space="preserve"> </w:t>
+      </w:r>
+      <w:r>
+        <w:rPr>
+          <w:rFonts w:ascii="Roboto" w:hAnsi="Roboto"/>
+          <w:b/>
+          <w:bCs/>
+          <w:sz w:val="32"/>
+          <w:szCs w:val="32"/>
+        </w:rPr>
+        <w:t>challenges</w:t>
+      </w:r>
+      <w:r>
+        <w:rPr>
+          <w:rFonts w:ascii="Roboto" w:hAnsi="Roboto"/>
+          <w:b/>
+          <w:bCs/>
+          <w:sz w:val="32"/>
+          <w:szCs w:val="32"/>
+        </w:rPr>
+        <w:t xml:space="preserve"> and</w:t>
+      </w:r>
+      <w:r>
+        <w:rPr>
+          <w:rFonts w:ascii="Roboto" w:hAnsi="Roboto"/>
+          <w:b/>
+          <w:bCs/>
+          <w:sz w:val="32"/>
+          <w:szCs w:val="32"/>
+        </w:rPr>
+        <w:t xml:space="preserve"> </w:t>
+      </w:r>
+      <w:r>
+        <w:rPr>
+          <w:rFonts w:ascii="Roboto" w:hAnsi="Roboto"/>
+          <w:b/>
+          <w:bCs/>
+          <w:sz w:val="32"/>
+          <w:szCs w:val="32"/>
+        </w:rPr>
+        <w:t>priority areas</w:t>
+      </w:r>
+    </w:p>
+    <w:p>
+      <w:pPr>
+        <w:rPr>
+          <w:rFonts w:ascii="Roboto" w:hAnsi="Roboto"/>
+        </w:rPr>
+      </w:pPr>
+      <w:r>
+        <w:rPr>
+          <w:rFonts w:ascii="Roboto" w:hAnsi="Roboto"/>
+        </w:rPr>
+        <w:t xml:space="preserve">Looking to receive guidance on </w:t>
+      </w:r>
+      <w:r>
+        <w:rPr>
+          <w:rFonts w:ascii="Roboto" w:hAnsi="Roboto"/>
+        </w:rPr>
+        <w:t>addressing</w:t>
+      </w:r>
+      <w:r>
+        <w:rPr>
+          <w:rFonts w:ascii="Roboto" w:hAnsi="Roboto"/>
+        </w:rPr>
+        <w:t xml:space="preserve"> the challenges that this APG team reported this quarter? Consider reaching out to another APG team that is focusing on the same priority</w:t>
+      </w:r>
+      <w:r>
+        <w:rPr>
+          <w:rFonts w:ascii="Roboto" w:hAnsi="Roboto"/>
+        </w:rPr>
+        <w:t xml:space="preserve"> area</w:t>
+      </w:r>
+      <w:r>
+        <w:rPr>
+          <w:rFonts w:ascii="Roboto" w:hAnsi="Roboto"/>
+        </w:rPr>
+        <w:t xml:space="preserve"> of the Biden-Harris agenda and</w:t>
+      </w:r>
+      <w:r>
+        <w:rPr>
+          <w:rFonts w:ascii="Roboto" w:hAnsi="Roboto"/>
+        </w:rPr>
+        <w:t xml:space="preserve"> reported the same challenge</w:t>
+      </w:r>
+      <w:r>
+        <w:rPr>
+          <w:rFonts w:ascii="Roboto" w:hAnsi="Roboto"/>
+        </w:rPr>
+        <w:t xml:space="preserve"> as this APG team</w:t>
+      </w:r>
+      <w:r>
+        <w:rPr>
+          <w:rFonts w:ascii="Roboto" w:hAnsi="Roboto"/>
+        </w:rPr>
+        <w:t xml:space="preserve"> this quarter</w:t>
       </w:r>
       <w:r>
         <w:rPr>
@@ -1004,47 +946,31 @@
         <w:lastRenderedPageBreak/>
         <w:t xml:space="preserve">Each of the tables below show the APG teams that are looking to address the same challenge as the </w:t>
       </w:r>
-      <w:proofErr w:type="gramStart"/>
-      <w:r>
-        <w:rPr>
-          <w:rFonts w:ascii="Roboto" w:hAnsi="Roboto"/>
-          <w:b/>
-          <w:bCs/>
-        </w:rPr>
-        <w:t xml:space="preserve">{{ </w:t>
-      </w:r>
-      <w:proofErr w:type="spellStart"/>
-      <w:r>
-        <w:rPr>
-          <w:rFonts w:ascii="Roboto" w:hAnsi="Roboto"/>
-          <w:b/>
-          <w:bCs/>
-        </w:rPr>
-        <w:t>apg</w:t>
-      </w:r>
-      <w:proofErr w:type="gramEnd"/>
-      <w:r>
-        <w:rPr>
-          <w:rFonts w:ascii="Roboto" w:hAnsi="Roboto"/>
-          <w:b/>
-          <w:bCs/>
-        </w:rPr>
-        <w:t>_name</w:t>
-      </w:r>
-      <w:proofErr w:type="spellEnd"/>
-      <w:r>
-        <w:rPr>
-          <w:rFonts w:ascii="Roboto" w:hAnsi="Roboto"/>
-          <w:b/>
-          <w:bCs/>
-        </w:rPr>
-        <w:t xml:space="preserve"> }}</w:t>
-      </w:r>
-      <w:r>
-        <w:rPr>
-          <w:rFonts w:ascii="Roboto" w:hAnsi="Roboto"/>
-        </w:rPr>
-        <w:t xml:space="preserve"> team:</w:t>
+      <w:r>
+        <w:rPr>
+          <w:rFonts w:ascii="Roboto" w:hAnsi="Roboto"/>
+          <w:b/>
+          <w:bCs/>
+        </w:rPr>
+        <w:t>{{ apg_name }}</w:t>
+      </w:r>
+      <w:r>
+        <w:rPr>
+          <w:rFonts w:ascii="Roboto" w:hAnsi="Roboto"/>
+        </w:rPr>
+        <w:t xml:space="preserve"> team</w:t>
+      </w:r>
+      <w:r>
+        <w:rPr>
+          <w:rFonts w:ascii="Roboto" w:hAnsi="Roboto"/>
+        </w:rPr>
+        <w:t xml:space="preserve"> this quarter</w:t>
+      </w:r>
+      <w:r>
+        <w:rPr>
+          <w:rFonts w:ascii="Roboto" w:hAnsi="Roboto"/>
+        </w:rPr>
+        <w:t>:</w:t>
       </w:r>
     </w:p>
     <w:p>
@@ -1059,21 +985,18 @@
         </w:rPr>
         <w:t xml:space="preserve">{% for </w:t>
       </w:r>
-      <w:proofErr w:type="spellStart"/>
       <w:r>
         <w:rPr>
           <w:rFonts w:ascii="Roboto" w:hAnsi="Roboto"/>
         </w:rPr>
         <w:t>table_dict</w:t>
       </w:r>
-      <w:proofErr w:type="spellEnd"/>
       <w:r>
         <w:rPr>
           <w:rFonts w:ascii="Roboto" w:hAnsi="Roboto"/>
         </w:rPr>
         <w:t xml:space="preserve"> in </w:t>
       </w:r>
-      <w:proofErr w:type="spellStart"/>
       <w:r>
         <w:rPr>
           <w:rFonts w:ascii="Roboto" w:hAnsi="Roboto"/>
@@ -1086,7 +1009,6 @@
         </w:rPr>
         <w:t>s</w:t>
       </w:r>
-      <w:proofErr w:type="spellEnd"/>
       <w:r>
         <w:rPr>
           <w:rFonts w:ascii="Roboto" w:hAnsi="Roboto"/>
@@ -1134,7 +1056,6 @@
                 <w:szCs w:val="36"/>
               </w:rPr>
             </w:pPr>
-            <w:proofErr w:type="gramStart"/>
             <w:r>
               <w:rPr>
                 <w:rFonts w:ascii="Roboto" w:hAnsi="Roboto"/>
@@ -1143,9 +1064,8 @@
                 <w:sz w:val="36"/>
                 <w:szCs w:val="36"/>
               </w:rPr>
-              <w:t xml:space="preserve">{{ </w:t>
-            </w:r>
-            <w:proofErr w:type="spellStart"/>
+              <w:t>{{ table</w:t>
+            </w:r>
             <w:r>
               <w:rPr>
                 <w:rFonts w:ascii="Roboto" w:hAnsi="Roboto"/>
@@ -1154,9 +1074,8 @@
                 <w:sz w:val="36"/>
                 <w:szCs w:val="36"/>
               </w:rPr>
-              <w:t>table</w:t>
-            </w:r>
-            <w:proofErr w:type="gramEnd"/>
+              <w:t>_dict</w:t>
+            </w:r>
             <w:r>
               <w:rPr>
                 <w:rFonts w:ascii="Roboto" w:hAnsi="Roboto"/>
@@ -1165,19 +1084,8 @@
                 <w:sz w:val="36"/>
                 <w:szCs w:val="36"/>
               </w:rPr>
-              <w:t>_dict</w:t>
-            </w:r>
-            <w:r>
-              <w:rPr>
-                <w:rFonts w:ascii="Roboto" w:hAnsi="Roboto"/>
-                <w:b/>
-                <w:bCs/>
-                <w:sz w:val="36"/>
-                <w:szCs w:val="36"/>
-              </w:rPr>
               <w:t>.challenge</w:t>
             </w:r>
-            <w:proofErr w:type="spellEnd"/>
             <w:r>
               <w:rPr>
                 <w:rFonts w:ascii="Roboto" w:hAnsi="Roboto"/>
@@ -1311,34 +1219,22 @@
               </w:rPr>
               <w:t xml:space="preserve">{%tr for item in </w:t>
             </w:r>
-            <w:proofErr w:type="spellStart"/>
             <w:r>
               <w:rPr>
                 <w:rFonts w:ascii="Roboto" w:hAnsi="Roboto"/>
                 <w:b/>
                 <w:bCs/>
               </w:rPr>
-              <w:t>table_</w:t>
-            </w:r>
-            <w:proofErr w:type="gramStart"/>
+              <w:t>table_dict.</w:t>
+            </w:r>
             <w:r>
               <w:rPr>
                 <w:rFonts w:ascii="Roboto" w:hAnsi="Roboto"/>
                 <w:b/>
                 <w:bCs/>
               </w:rPr>
-              <w:t>dict.</w:t>
-            </w:r>
-            <w:r>
-              <w:rPr>
-                <w:rFonts w:ascii="Roboto" w:hAnsi="Roboto"/>
-                <w:b/>
-                <w:bCs/>
-              </w:rPr>
               <w:t>table</w:t>
             </w:r>
-            <w:proofErr w:type="spellEnd"/>
-            <w:proofErr w:type="gramEnd"/>
             <w:r>
               <w:rPr>
                 <w:rFonts w:ascii="Roboto" w:hAnsi="Roboto"/>
@@ -1375,53 +1271,7 @@
                 <w:b/>
                 <w:bCs/>
               </w:rPr>
-              <w:t xml:space="preserve">{%tr for </w:t>
-            </w:r>
-            <w:proofErr w:type="spellStart"/>
-            <w:r>
-              <w:rPr>
-                <w:rFonts w:ascii="Roboto" w:hAnsi="Roboto"/>
-                <w:b/>
-                <w:bCs/>
-              </w:rPr>
-              <w:t>common_team</w:t>
-            </w:r>
-            <w:proofErr w:type="spellEnd"/>
-            <w:r>
-              <w:rPr>
-                <w:rFonts w:ascii="Roboto" w:hAnsi="Roboto"/>
-                <w:b/>
-                <w:bCs/>
-              </w:rPr>
-              <w:t xml:space="preserve"> in </w:t>
-            </w:r>
-            <w:proofErr w:type="spellStart"/>
-            <w:proofErr w:type="gramStart"/>
-            <w:r>
-              <w:rPr>
-                <w:rFonts w:ascii="Roboto" w:hAnsi="Roboto"/>
-                <w:b/>
-                <w:bCs/>
-              </w:rPr>
-              <w:t>item.common</w:t>
-            </w:r>
-            <w:proofErr w:type="gramEnd"/>
-            <w:r>
-              <w:rPr>
-                <w:rFonts w:ascii="Roboto" w:hAnsi="Roboto"/>
-                <w:b/>
-                <w:bCs/>
-              </w:rPr>
-              <w:t>_teams</w:t>
-            </w:r>
-            <w:proofErr w:type="spellEnd"/>
-            <w:r>
-              <w:rPr>
-                <w:rFonts w:ascii="Roboto" w:hAnsi="Roboto"/>
-                <w:b/>
-                <w:bCs/>
-              </w:rPr>
-              <w:t xml:space="preserve"> %}</w:t>
+              <w:t>{%tr for common_team in item.common_teams %}</w:t>
             </w:r>
           </w:p>
         </w:tc>
@@ -1449,49 +1299,7 @@
               <w:rPr>
                 <w:rFonts w:ascii="Roboto" w:hAnsi="Roboto"/>
               </w:rPr>
-              <w:t xml:space="preserve">{% </w:t>
-            </w:r>
-            <w:proofErr w:type="spellStart"/>
-            <w:r>
-              <w:rPr>
-                <w:rFonts w:ascii="Roboto" w:hAnsi="Roboto"/>
-              </w:rPr>
-              <w:t>vm</w:t>
-            </w:r>
-            <w:proofErr w:type="spellEnd"/>
-            <w:r>
-              <w:rPr>
-                <w:rFonts w:ascii="Roboto" w:hAnsi="Roboto"/>
-              </w:rPr>
-              <w:t xml:space="preserve"> %} </w:t>
-            </w:r>
-            <w:proofErr w:type="gramStart"/>
-            <w:r>
-              <w:rPr>
-                <w:rFonts w:ascii="Roboto" w:hAnsi="Roboto"/>
-              </w:rPr>
-              <w:t xml:space="preserve">{{ </w:t>
-            </w:r>
-            <w:proofErr w:type="spellStart"/>
-            <w:r>
-              <w:rPr>
-                <w:rFonts w:ascii="Roboto" w:hAnsi="Roboto"/>
-              </w:rPr>
-              <w:t>item</w:t>
-            </w:r>
-            <w:proofErr w:type="gramEnd"/>
-            <w:r>
-              <w:rPr>
-                <w:rFonts w:ascii="Roboto" w:hAnsi="Roboto"/>
-              </w:rPr>
-              <w:t>.theme</w:t>
-            </w:r>
-            <w:proofErr w:type="spellEnd"/>
-            <w:r>
-              <w:rPr>
-                <w:rFonts w:ascii="Roboto" w:hAnsi="Roboto"/>
-              </w:rPr>
-              <w:t xml:space="preserve"> }}</w:t>
+              <w:t>{% vm %} {{ item.theme }}</w:t>
             </w:r>
           </w:p>
         </w:tc>
@@ -1513,33 +1321,11 @@
                 <w:rFonts w:ascii="Roboto" w:hAnsi="Roboto"/>
               </w:rPr>
             </w:pPr>
-            <w:proofErr w:type="gramStart"/>
-            <w:r>
-              <w:rPr>
-                <w:rFonts w:ascii="Roboto" w:hAnsi="Roboto"/>
-              </w:rPr>
-              <w:t xml:space="preserve">{{ </w:t>
-            </w:r>
-            <w:proofErr w:type="spellStart"/>
-            <w:r>
-              <w:rPr>
-                <w:rFonts w:ascii="Roboto" w:hAnsi="Roboto"/>
-              </w:rPr>
-              <w:t>common</w:t>
-            </w:r>
-            <w:proofErr w:type="gramEnd"/>
-            <w:r>
-              <w:rPr>
-                <w:rFonts w:ascii="Roboto" w:hAnsi="Roboto"/>
-              </w:rPr>
-              <w:t>_team.agency</w:t>
-            </w:r>
-            <w:proofErr w:type="spellEnd"/>
-            <w:r>
-              <w:rPr>
-                <w:rFonts w:ascii="Roboto" w:hAnsi="Roboto"/>
-              </w:rPr>
-              <w:t xml:space="preserve"> }}</w:t>
+            <w:r>
+              <w:rPr>
+                <w:rFonts w:ascii="Roboto" w:hAnsi="Roboto"/>
+              </w:rPr>
+              <w:t>{{ common_team.agency }}</w:t>
             </w:r>
           </w:p>
         </w:tc>
@@ -1561,27 +1347,11 @@
                 <w:rFonts w:ascii="Roboto" w:hAnsi="Roboto"/>
               </w:rPr>
             </w:pPr>
-            <w:proofErr w:type="gramStart"/>
-            <w:r>
-              <w:rPr>
-                <w:rFonts w:ascii="Roboto" w:hAnsi="Roboto"/>
-              </w:rPr>
-              <w:t xml:space="preserve">{{ </w:t>
-            </w:r>
-            <w:proofErr w:type="spellStart"/>
-            <w:r>
-              <w:rPr>
-                <w:rFonts w:ascii="Roboto" w:hAnsi="Roboto"/>
-              </w:rPr>
-              <w:t>common_team.apg</w:t>
-            </w:r>
-            <w:proofErr w:type="spellEnd"/>
-            <w:proofErr w:type="gramEnd"/>
-            <w:r>
-              <w:rPr>
-                <w:rFonts w:ascii="Roboto" w:hAnsi="Roboto"/>
-              </w:rPr>
-              <w:t xml:space="preserve"> }}</w:t>
+            <w:r>
+              <w:rPr>
+                <w:rFonts w:ascii="Roboto" w:hAnsi="Roboto"/>
+              </w:rPr>
+              <w:t>{{ common_team.apg }}</w:t>
             </w:r>
           </w:p>
         </w:tc>
@@ -1611,25 +1381,7 @@
                 <w:b/>
                 <w:bCs/>
               </w:rPr>
-              <w:t xml:space="preserve">{%tr </w:t>
-            </w:r>
-            <w:proofErr w:type="spellStart"/>
-            <w:r>
-              <w:rPr>
-                <w:rFonts w:ascii="Roboto" w:hAnsi="Roboto"/>
-                <w:b/>
-                <w:bCs/>
-              </w:rPr>
-              <w:t>endfor</w:t>
-            </w:r>
-            <w:proofErr w:type="spellEnd"/>
-            <w:r>
-              <w:rPr>
-                <w:rFonts w:ascii="Roboto" w:hAnsi="Roboto"/>
-                <w:b/>
-                <w:bCs/>
-              </w:rPr>
-              <w:t xml:space="preserve"> %}</w:t>
+              <w:t>{%tr endfor %}</w:t>
             </w:r>
           </w:p>
         </w:tc>
@@ -1660,25 +1412,7 @@
                 <w:b/>
                 <w:bCs/>
               </w:rPr>
-              <w:t xml:space="preserve">{%tr </w:t>
-            </w:r>
-            <w:proofErr w:type="spellStart"/>
-            <w:r>
-              <w:rPr>
-                <w:rFonts w:ascii="Roboto" w:hAnsi="Roboto"/>
-                <w:b/>
-                <w:bCs/>
-              </w:rPr>
-              <w:t>endfor</w:t>
-            </w:r>
-            <w:proofErr w:type="spellEnd"/>
-            <w:r>
-              <w:rPr>
-                <w:rFonts w:ascii="Roboto" w:hAnsi="Roboto"/>
-                <w:b/>
-                <w:bCs/>
-              </w:rPr>
-              <w:t xml:space="preserve"> %}</w:t>
+              <w:t>{%tr endfor %}</w:t>
             </w:r>
           </w:p>
         </w:tc>
@@ -1694,21 +1428,7 @@
         <w:rPr>
           <w:rFonts w:ascii="Roboto" w:hAnsi="Roboto"/>
         </w:rPr>
-        <w:t xml:space="preserve">{% </w:t>
-      </w:r>
-      <w:proofErr w:type="spellStart"/>
-      <w:r>
-        <w:rPr>
-          <w:rFonts w:ascii="Roboto" w:hAnsi="Roboto"/>
-        </w:rPr>
-        <w:t>endfor</w:t>
-      </w:r>
-      <w:proofErr w:type="spellEnd"/>
-      <w:r>
-        <w:rPr>
-          <w:rFonts w:ascii="Roboto" w:hAnsi="Roboto"/>
-        </w:rPr>
-        <w:t xml:space="preserve"> %}</w:t>
+        <w:t>{% endfor %}</w:t>
       </w:r>
     </w:p>
     <w:p>
@@ -1752,7 +1472,6 @@
         </w:rPr>
         <w:t xml:space="preserve">{%p if </w:t>
       </w:r>
-      <w:proofErr w:type="spellStart"/>
       <w:r>
         <w:rPr>
           <w:rFonts w:ascii="Roboto" w:hAnsi="Roboto"/>
@@ -1771,18 +1490,7 @@
           <w:sz w:val="32"/>
           <w:szCs w:val="32"/>
         </w:rPr>
-        <w:t>assistance_text</w:t>
-      </w:r>
-      <w:proofErr w:type="spellEnd"/>
-      <w:r>
-        <w:rPr>
-          <w:rFonts w:ascii="Roboto" w:hAnsi="Roboto"/>
-          <w:b/>
-          <w:bCs/>
-          <w:sz w:val="32"/>
-          <w:szCs w:val="32"/>
-        </w:rPr>
-        <w:t xml:space="preserve"> %}</w:t>
+        <w:t>assistance_text %}</w:t>
       </w:r>
     </w:p>
     <w:p>
@@ -1843,21 +1551,12 @@
         </w:rPr>
         <w:t xml:space="preserve"> </w:t>
       </w:r>
-      <w:proofErr w:type="spellStart"/>
-      <w:r>
-        <w:rPr>
-          <w:rFonts w:ascii="Roboto" w:hAnsi="Roboto"/>
-        </w:rPr>
-        <w:t>group_assistance_</w:t>
-      </w:r>
-      <w:proofErr w:type="gramStart"/>
-      <w:r>
-        <w:rPr>
-          <w:rFonts w:ascii="Roboto" w:hAnsi="Roboto"/>
-        </w:rPr>
-        <w:t>text</w:t>
-      </w:r>
-      <w:proofErr w:type="spellEnd"/>
+      <w:r>
+        <w:rPr>
+          <w:rFonts w:ascii="Roboto" w:hAnsi="Roboto"/>
+        </w:rPr>
+        <w:t>group_assistance_text</w:t>
+      </w:r>
       <w:r>
         <w:rPr>
           <w:rFonts w:ascii="Roboto" w:hAnsi="Roboto"/>
@@ -1868,14 +1567,7 @@
         <w:rPr>
           <w:rFonts w:ascii="Roboto" w:hAnsi="Roboto"/>
         </w:rPr>
-        <w:t>}</w:t>
-      </w:r>
-      <w:proofErr w:type="gramEnd"/>
-      <w:r>
-        <w:rPr>
-          <w:rFonts w:ascii="Roboto" w:hAnsi="Roboto"/>
-        </w:rPr>
-        <w:t>}</w:t>
+        <w:t>}}</w:t>
       </w:r>
     </w:p>
     <w:p>

</xml_diff>

<commit_message>
Add explanations to challenge recommendations
This commit also updates the size of the challenge recommendations table to give more space for the explanations column.
</commit_message>
<xml_diff>
--- a/src/resources/templates/docx/APG_Summary_Template.docx
+++ b/src/resources/templates/docx/APG_Summary_Template.docx
@@ -16,7 +16,25 @@
           <w:sz w:val="48"/>
           <w:szCs w:val="48"/>
         </w:rPr>
-        <w:t>{{apg_name}}</w:t>
+        <w:t>{{</w:t>
+      </w:r>
+      <w:proofErr w:type="spellStart"/>
+      <w:r>
+        <w:rPr>
+          <w:rFonts w:ascii="Roboto" w:hAnsi="Roboto"/>
+          <w:sz w:val="48"/>
+          <w:szCs w:val="48"/>
+        </w:rPr>
+        <w:t>apg_name</w:t>
+      </w:r>
+      <w:proofErr w:type="spellEnd"/>
+      <w:r>
+        <w:rPr>
+          <w:rFonts w:ascii="Roboto" w:hAnsi="Roboto"/>
+          <w:sz w:val="48"/>
+          <w:szCs w:val="48"/>
+        </w:rPr>
+        <w:t>}}</w:t>
       </w:r>
     </w:p>
     <w:p>
@@ -118,7 +136,21 @@
               <w:rPr>
                 <w:rFonts w:ascii="Roboto" w:hAnsi="Roboto"/>
               </w:rPr>
-              <w:t>{{speedometer_text}}</w:t>
+              <w:t>{{</w:t>
+            </w:r>
+            <w:proofErr w:type="spellStart"/>
+            <w:r>
+              <w:rPr>
+                <w:rFonts w:ascii="Roboto" w:hAnsi="Roboto"/>
+              </w:rPr>
+              <w:t>speedometer_text</w:t>
+            </w:r>
+            <w:proofErr w:type="spellEnd"/>
+            <w:r>
+              <w:rPr>
+                <w:rFonts w:ascii="Roboto" w:hAnsi="Roboto"/>
+              </w:rPr>
+              <w:t>}}</w:t>
             </w:r>
           </w:p>
         </w:tc>
@@ -162,7 +194,29 @@
           <w:sz w:val="32"/>
           <w:szCs w:val="32"/>
         </w:rPr>
-        <w:t>{%p if success_story %}</w:t>
+        <w:t xml:space="preserve">{%p if </w:t>
+      </w:r>
+      <w:proofErr w:type="spellStart"/>
+      <w:r>
+        <w:rPr>
+          <w:rFonts w:ascii="Roboto" w:hAnsi="Roboto"/>
+          <w:b/>
+          <w:bCs/>
+          <w:sz w:val="32"/>
+          <w:szCs w:val="32"/>
+        </w:rPr>
+        <w:t>success_story</w:t>
+      </w:r>
+      <w:proofErr w:type="spellEnd"/>
+      <w:r>
+        <w:rPr>
+          <w:rFonts w:ascii="Roboto" w:hAnsi="Roboto"/>
+          <w:b/>
+          <w:bCs/>
+          <w:sz w:val="32"/>
+          <w:szCs w:val="32"/>
+        </w:rPr>
+        <w:t xml:space="preserve"> %}</w:t>
       </w:r>
     </w:p>
     <w:p>
@@ -196,7 +250,21 @@
         <w:rPr>
           <w:rFonts w:ascii="Roboto" w:hAnsi="Roboto"/>
         </w:rPr>
-        <w:t>{{ success_story }}</w:t>
+        <w:t xml:space="preserve">{{ </w:t>
+      </w:r>
+      <w:proofErr w:type="spellStart"/>
+      <w:r>
+        <w:rPr>
+          <w:rFonts w:ascii="Roboto" w:hAnsi="Roboto"/>
+        </w:rPr>
+        <w:t>success_story</w:t>
+      </w:r>
+      <w:proofErr w:type="spellEnd"/>
+      <w:r>
+        <w:rPr>
+          <w:rFonts w:ascii="Roboto" w:hAnsi="Roboto"/>
+        </w:rPr>
+        <w:t xml:space="preserve"> }}</w:t>
       </w:r>
     </w:p>
     <w:p>
@@ -240,6 +308,7 @@
         </w:rPr>
         <w:t xml:space="preserve">{%p if </w:t>
       </w:r>
+      <w:proofErr w:type="spellStart"/>
       <w:r>
         <w:rPr>
           <w:rFonts w:ascii="Roboto" w:hAnsi="Roboto"/>
@@ -250,6 +319,7 @@
         </w:rPr>
         <w:t>blockers_text</w:t>
       </w:r>
+      <w:proofErr w:type="spellEnd"/>
       <w:r>
         <w:rPr>
           <w:rFonts w:ascii="Roboto" w:hAnsi="Roboto"/>
@@ -300,12 +370,14 @@
         </w:rPr>
         <w:t xml:space="preserve"> </w:t>
       </w:r>
+      <w:proofErr w:type="spellStart"/>
       <w:r>
         <w:rPr>
           <w:rFonts w:ascii="Roboto" w:hAnsi="Roboto"/>
         </w:rPr>
         <w:t>blockers_text</w:t>
       </w:r>
+      <w:proofErr w:type="spellEnd"/>
       <w:r>
         <w:rPr>
           <w:rFonts w:ascii="Roboto" w:hAnsi="Roboto"/>
@@ -360,6 +432,7 @@
         </w:rPr>
         <w:t xml:space="preserve">{%p if </w:t>
       </w:r>
+      <w:proofErr w:type="spellStart"/>
       <w:r>
         <w:rPr>
           <w:rFonts w:ascii="Roboto" w:hAnsi="Roboto"/>
@@ -370,6 +443,7 @@
         </w:rPr>
         <w:t>recs_table</w:t>
       </w:r>
+      <w:proofErr w:type="spellEnd"/>
       <w:r>
         <w:rPr>
           <w:rFonts w:ascii="Roboto" w:hAnsi="Roboto"/>
@@ -457,13 +531,13 @@
         <w:tblLook w:val="04A0" w:firstRow="1" w:lastRow="0" w:firstColumn="1" w:lastColumn="0" w:noHBand="0" w:noVBand="1"/>
       </w:tblPr>
       <w:tblGrid>
-        <w:gridCol w:w="3235"/>
-        <w:gridCol w:w="6115"/>
+        <w:gridCol w:w="2605"/>
+        <w:gridCol w:w="6745"/>
       </w:tblGrid>
       <w:tr>
         <w:tc>
           <w:tcPr>
-            <w:tcW w:w="3235" w:type="dxa"/>
+            <w:tcW w:w="2605" w:type="dxa"/>
             <w:shd w:val="clear" w:color="auto" w:fill="BFBFBF" w:themeFill="background1" w:themeFillShade="BF"/>
           </w:tcPr>
           <w:p>
@@ -486,7 +560,7 @@
         </w:tc>
         <w:tc>
           <w:tcPr>
-            <w:tcW w:w="6115" w:type="dxa"/>
+            <w:tcW w:w="6745" w:type="dxa"/>
             <w:shd w:val="clear" w:color="auto" w:fill="BFBFBF" w:themeFill="background1" w:themeFillShade="BF"/>
           </w:tcPr>
           <w:p>
@@ -532,6 +606,7 @@
               </w:rPr>
               <w:t xml:space="preserve">{%tr for item in </w:t>
             </w:r>
+            <w:proofErr w:type="spellStart"/>
             <w:r>
               <w:rPr>
                 <w:rFonts w:ascii="Roboto" w:hAnsi="Roboto"/>
@@ -546,7 +621,16 @@
                 <w:b/>
                 <w:bCs/>
               </w:rPr>
-              <w:t>_table %}</w:t>
+              <w:t>_table</w:t>
+            </w:r>
+            <w:proofErr w:type="spellEnd"/>
+            <w:r>
+              <w:rPr>
+                <w:rFonts w:ascii="Roboto" w:hAnsi="Roboto"/>
+                <w:b/>
+                <w:bCs/>
+              </w:rPr>
+              <w:t xml:space="preserve"> %}</w:t>
             </w:r>
           </w:p>
         </w:tc>
@@ -554,7 +638,7 @@
       <w:tr>
         <w:tc>
           <w:tcPr>
-            <w:tcW w:w="3235" w:type="dxa"/>
+            <w:tcW w:w="2605" w:type="dxa"/>
             <w:shd w:val="clear" w:color="auto" w:fill="F2F2F2" w:themeFill="background1" w:themeFillShade="F2"/>
           </w:tcPr>
           <w:p>
@@ -567,19 +651,33 @@
               <w:rPr>
                 <w:rFonts w:ascii="Roboto" w:hAnsi="Roboto"/>
               </w:rPr>
-              <w:t>{{ item.</w:t>
-            </w:r>
-            <w:r>
-              <w:rPr>
-                <w:rFonts w:ascii="Roboto" w:hAnsi="Roboto"/>
-              </w:rPr>
-              <w:t>challenge }}</w:t>
+              <w:t xml:space="preserve">{{ </w:t>
+            </w:r>
+            <w:proofErr w:type="spellStart"/>
+            <w:r>
+              <w:rPr>
+                <w:rFonts w:ascii="Roboto" w:hAnsi="Roboto"/>
+              </w:rPr>
+              <w:t>item.</w:t>
+            </w:r>
+            <w:r>
+              <w:rPr>
+                <w:rFonts w:ascii="Roboto" w:hAnsi="Roboto"/>
+              </w:rPr>
+              <w:t>challenge</w:t>
+            </w:r>
+            <w:proofErr w:type="spellEnd"/>
+            <w:r>
+              <w:rPr>
+                <w:rFonts w:ascii="Roboto" w:hAnsi="Roboto"/>
+              </w:rPr>
+              <w:t xml:space="preserve"> }}</w:t>
             </w:r>
           </w:p>
         </w:tc>
         <w:tc>
           <w:tcPr>
-            <w:tcW w:w="6115" w:type="dxa"/>
+            <w:tcW w:w="6745" w:type="dxa"/>
             <w:shd w:val="clear" w:color="auto" w:fill="F2F2F2" w:themeFill="background1" w:themeFillShade="F2"/>
           </w:tcPr>
           <w:p>
@@ -592,8 +690,16 @@
               <w:rPr>
                 <w:rFonts w:ascii="Roboto" w:hAnsi="Roboto"/>
               </w:rPr>
-              <w:t>{% if item.recs</w:t>
-            </w:r>
+              <w:t xml:space="preserve">{% if </w:t>
+            </w:r>
+            <w:proofErr w:type="spellStart"/>
+            <w:r>
+              <w:rPr>
+                <w:rFonts w:ascii="Roboto" w:hAnsi="Roboto"/>
+              </w:rPr>
+              <w:t>item.recs</w:t>
+            </w:r>
+            <w:proofErr w:type="spellEnd"/>
             <w:r>
               <w:rPr>
                 <w:rFonts w:ascii="Roboto" w:hAnsi="Roboto"/>
@@ -636,6 +742,7 @@
               </w:rPr>
               <w:t xml:space="preserve"> </w:t>
             </w:r>
+            <w:proofErr w:type="spellStart"/>
             <w:r>
               <w:rPr>
                 <w:rFonts w:ascii="Roboto" w:hAnsi="Roboto"/>
@@ -654,6 +761,7 @@
               </w:rPr>
               <w:t>s</w:t>
             </w:r>
+            <w:proofErr w:type="spellEnd"/>
             <w:r>
               <w:rPr>
                 <w:rFonts w:ascii="Roboto" w:hAnsi="Roboto"/>
@@ -706,7 +814,25 @@
                 <w:b/>
                 <w:bCs/>
               </w:rPr>
-              <w:t>{%tr endfor %}</w:t>
+              <w:t xml:space="preserve">{%tr </w:t>
+            </w:r>
+            <w:proofErr w:type="spellStart"/>
+            <w:r>
+              <w:rPr>
+                <w:rFonts w:ascii="Roboto" w:hAnsi="Roboto"/>
+                <w:b/>
+                <w:bCs/>
+              </w:rPr>
+              <w:t>endfor</w:t>
+            </w:r>
+            <w:proofErr w:type="spellEnd"/>
+            <w:r>
+              <w:rPr>
+                <w:rFonts w:ascii="Roboto" w:hAnsi="Roboto"/>
+                <w:b/>
+                <w:bCs/>
+              </w:rPr>
+              <w:t xml:space="preserve"> %}</w:t>
             </w:r>
           </w:p>
         </w:tc>
@@ -758,7 +884,18 @@
           <w:sz w:val="32"/>
           <w:szCs w:val="32"/>
         </w:rPr>
-        <w:t>{%p if theme_challenges_table</w:t>
+        <w:t xml:space="preserve">{%p if </w:t>
+      </w:r>
+      <w:proofErr w:type="spellStart"/>
+      <w:r>
+        <w:rPr>
+          <w:rFonts w:ascii="Roboto" w:hAnsi="Roboto"/>
+          <w:b/>
+          <w:bCs/>
+          <w:sz w:val="32"/>
+          <w:szCs w:val="32"/>
+        </w:rPr>
+        <w:t>theme_challenges_table</w:t>
       </w:r>
       <w:r>
         <w:rPr>
@@ -770,6 +907,7 @@
         </w:rPr>
         <w:t>s</w:t>
       </w:r>
+      <w:proofErr w:type="spellEnd"/>
       <w:r>
         <w:rPr>
           <w:rFonts w:ascii="Roboto" w:hAnsi="Roboto"/>
@@ -829,17 +967,7 @@
           <w:sz w:val="32"/>
           <w:szCs w:val="32"/>
         </w:rPr>
-        <w:t xml:space="preserve"> </w:t>
-      </w:r>
-      <w:r>
-        <w:rPr>
-          <w:rFonts w:ascii="Roboto" w:hAnsi="Roboto"/>
-          <w:b/>
-          <w:bCs/>
-          <w:sz w:val="32"/>
-          <w:szCs w:val="32"/>
-        </w:rPr>
-        <w:t>challenges</w:t>
+        <w:t xml:space="preserve"> challenges</w:t>
       </w:r>
       <w:r>
         <w:rPr>
@@ -952,7 +1080,25 @@
           <w:b/>
           <w:bCs/>
         </w:rPr>
-        <w:t>{{ apg_name }}</w:t>
+        <w:t xml:space="preserve">{{ </w:t>
+      </w:r>
+      <w:proofErr w:type="spellStart"/>
+      <w:r>
+        <w:rPr>
+          <w:rFonts w:ascii="Roboto" w:hAnsi="Roboto"/>
+          <w:b/>
+          <w:bCs/>
+        </w:rPr>
+        <w:t>apg_name</w:t>
+      </w:r>
+      <w:proofErr w:type="spellEnd"/>
+      <w:r>
+        <w:rPr>
+          <w:rFonts w:ascii="Roboto" w:hAnsi="Roboto"/>
+          <w:b/>
+          <w:bCs/>
+        </w:rPr>
+        <w:t xml:space="preserve"> }}</w:t>
       </w:r>
       <w:r>
         <w:rPr>
@@ -985,18 +1131,21 @@
         </w:rPr>
         <w:t xml:space="preserve">{% for </w:t>
       </w:r>
+      <w:proofErr w:type="spellStart"/>
       <w:r>
         <w:rPr>
           <w:rFonts w:ascii="Roboto" w:hAnsi="Roboto"/>
         </w:rPr>
         <w:t>table_dict</w:t>
       </w:r>
+      <w:proofErr w:type="spellEnd"/>
       <w:r>
         <w:rPr>
           <w:rFonts w:ascii="Roboto" w:hAnsi="Roboto"/>
         </w:rPr>
         <w:t xml:space="preserve"> in </w:t>
       </w:r>
+      <w:proofErr w:type="spellStart"/>
       <w:r>
         <w:rPr>
           <w:rFonts w:ascii="Roboto" w:hAnsi="Roboto"/>
@@ -1009,6 +1158,7 @@
         </w:rPr>
         <w:t>s</w:t>
       </w:r>
+      <w:proofErr w:type="spellEnd"/>
       <w:r>
         <w:rPr>
           <w:rFonts w:ascii="Roboto" w:hAnsi="Roboto"/>
@@ -1064,8 +1214,9 @@
                 <w:sz w:val="36"/>
                 <w:szCs w:val="36"/>
               </w:rPr>
-              <w:t>{{ table</w:t>
-            </w:r>
+              <w:t xml:space="preserve">{{ </w:t>
+            </w:r>
+            <w:proofErr w:type="spellStart"/>
             <w:r>
               <w:rPr>
                 <w:rFonts w:ascii="Roboto" w:hAnsi="Roboto"/>
@@ -1074,7 +1225,7 @@
                 <w:sz w:val="36"/>
                 <w:szCs w:val="36"/>
               </w:rPr>
-              <w:t>_dict</w:t>
+              <w:t>table</w:t>
             </w:r>
             <w:r>
               <w:rPr>
@@ -1084,8 +1235,19 @@
                 <w:sz w:val="36"/>
                 <w:szCs w:val="36"/>
               </w:rPr>
+              <w:t>_dict</w:t>
+            </w:r>
+            <w:r>
+              <w:rPr>
+                <w:rFonts w:ascii="Roboto" w:hAnsi="Roboto"/>
+                <w:b/>
+                <w:bCs/>
+                <w:sz w:val="36"/>
+                <w:szCs w:val="36"/>
+              </w:rPr>
               <w:t>.challenge</w:t>
             </w:r>
+            <w:proofErr w:type="spellEnd"/>
             <w:r>
               <w:rPr>
                 <w:rFonts w:ascii="Roboto" w:hAnsi="Roboto"/>
@@ -1219,6 +1381,7 @@
               </w:rPr>
               <w:t xml:space="preserve">{%tr for item in </w:t>
             </w:r>
+            <w:proofErr w:type="spellStart"/>
             <w:r>
               <w:rPr>
                 <w:rFonts w:ascii="Roboto" w:hAnsi="Roboto"/>
@@ -1235,6 +1398,7 @@
               </w:rPr>
               <w:t>table</w:t>
             </w:r>
+            <w:proofErr w:type="spellEnd"/>
             <w:r>
               <w:rPr>
                 <w:rFonts w:ascii="Roboto" w:hAnsi="Roboto"/>
@@ -1271,7 +1435,43 @@
                 <w:b/>
                 <w:bCs/>
               </w:rPr>
-              <w:t>{%tr for common_team in item.common_teams %}</w:t>
+              <w:t xml:space="preserve">{%tr for </w:t>
+            </w:r>
+            <w:proofErr w:type="spellStart"/>
+            <w:r>
+              <w:rPr>
+                <w:rFonts w:ascii="Roboto" w:hAnsi="Roboto"/>
+                <w:b/>
+                <w:bCs/>
+              </w:rPr>
+              <w:t>common_team</w:t>
+            </w:r>
+            <w:proofErr w:type="spellEnd"/>
+            <w:r>
+              <w:rPr>
+                <w:rFonts w:ascii="Roboto" w:hAnsi="Roboto"/>
+                <w:b/>
+                <w:bCs/>
+              </w:rPr>
+              <w:t xml:space="preserve"> in </w:t>
+            </w:r>
+            <w:proofErr w:type="spellStart"/>
+            <w:r>
+              <w:rPr>
+                <w:rFonts w:ascii="Roboto" w:hAnsi="Roboto"/>
+                <w:b/>
+                <w:bCs/>
+              </w:rPr>
+              <w:t>item.common_teams</w:t>
+            </w:r>
+            <w:proofErr w:type="spellEnd"/>
+            <w:r>
+              <w:rPr>
+                <w:rFonts w:ascii="Roboto" w:hAnsi="Roboto"/>
+                <w:b/>
+                <w:bCs/>
+              </w:rPr>
+              <w:t xml:space="preserve"> %}</w:t>
             </w:r>
           </w:p>
         </w:tc>
@@ -1299,7 +1499,35 @@
               <w:rPr>
                 <w:rFonts w:ascii="Roboto" w:hAnsi="Roboto"/>
               </w:rPr>
-              <w:t>{% vm %} {{ item.theme }}</w:t>
+              <w:t xml:space="preserve">{% </w:t>
+            </w:r>
+            <w:proofErr w:type="spellStart"/>
+            <w:r>
+              <w:rPr>
+                <w:rFonts w:ascii="Roboto" w:hAnsi="Roboto"/>
+              </w:rPr>
+              <w:t>vm</w:t>
+            </w:r>
+            <w:proofErr w:type="spellEnd"/>
+            <w:r>
+              <w:rPr>
+                <w:rFonts w:ascii="Roboto" w:hAnsi="Roboto"/>
+              </w:rPr>
+              <w:t xml:space="preserve"> %} {{ </w:t>
+            </w:r>
+            <w:proofErr w:type="spellStart"/>
+            <w:r>
+              <w:rPr>
+                <w:rFonts w:ascii="Roboto" w:hAnsi="Roboto"/>
+              </w:rPr>
+              <w:t>item.theme</w:t>
+            </w:r>
+            <w:proofErr w:type="spellEnd"/>
+            <w:r>
+              <w:rPr>
+                <w:rFonts w:ascii="Roboto" w:hAnsi="Roboto"/>
+              </w:rPr>
+              <w:t xml:space="preserve"> }}</w:t>
             </w:r>
           </w:p>
         </w:tc>
@@ -1325,7 +1553,21 @@
               <w:rPr>
                 <w:rFonts w:ascii="Roboto" w:hAnsi="Roboto"/>
               </w:rPr>
-              <w:t>{{ common_team.agency }}</w:t>
+              <w:t xml:space="preserve">{{ </w:t>
+            </w:r>
+            <w:proofErr w:type="spellStart"/>
+            <w:r>
+              <w:rPr>
+                <w:rFonts w:ascii="Roboto" w:hAnsi="Roboto"/>
+              </w:rPr>
+              <w:t>common_team.agency</w:t>
+            </w:r>
+            <w:proofErr w:type="spellEnd"/>
+            <w:r>
+              <w:rPr>
+                <w:rFonts w:ascii="Roboto" w:hAnsi="Roboto"/>
+              </w:rPr>
+              <w:t xml:space="preserve"> }}</w:t>
             </w:r>
           </w:p>
         </w:tc>
@@ -1351,7 +1593,21 @@
               <w:rPr>
                 <w:rFonts w:ascii="Roboto" w:hAnsi="Roboto"/>
               </w:rPr>
-              <w:t>{{ common_team.apg }}</w:t>
+              <w:t xml:space="preserve">{{ </w:t>
+            </w:r>
+            <w:proofErr w:type="spellStart"/>
+            <w:r>
+              <w:rPr>
+                <w:rFonts w:ascii="Roboto" w:hAnsi="Roboto"/>
+              </w:rPr>
+              <w:t>common_team.apg</w:t>
+            </w:r>
+            <w:proofErr w:type="spellEnd"/>
+            <w:r>
+              <w:rPr>
+                <w:rFonts w:ascii="Roboto" w:hAnsi="Roboto"/>
+              </w:rPr>
+              <w:t xml:space="preserve"> }}</w:t>
             </w:r>
           </w:p>
         </w:tc>
@@ -1381,7 +1637,25 @@
                 <w:b/>
                 <w:bCs/>
               </w:rPr>
-              <w:t>{%tr endfor %}</w:t>
+              <w:t xml:space="preserve">{%tr </w:t>
+            </w:r>
+            <w:proofErr w:type="spellStart"/>
+            <w:r>
+              <w:rPr>
+                <w:rFonts w:ascii="Roboto" w:hAnsi="Roboto"/>
+                <w:b/>
+                <w:bCs/>
+              </w:rPr>
+              <w:t>endfor</w:t>
+            </w:r>
+            <w:proofErr w:type="spellEnd"/>
+            <w:r>
+              <w:rPr>
+                <w:rFonts w:ascii="Roboto" w:hAnsi="Roboto"/>
+                <w:b/>
+                <w:bCs/>
+              </w:rPr>
+              <w:t xml:space="preserve"> %}</w:t>
             </w:r>
           </w:p>
         </w:tc>
@@ -1412,7 +1686,25 @@
                 <w:b/>
                 <w:bCs/>
               </w:rPr>
-              <w:t>{%tr endfor %}</w:t>
+              <w:t xml:space="preserve">{%tr </w:t>
+            </w:r>
+            <w:proofErr w:type="spellStart"/>
+            <w:r>
+              <w:rPr>
+                <w:rFonts w:ascii="Roboto" w:hAnsi="Roboto"/>
+                <w:b/>
+                <w:bCs/>
+              </w:rPr>
+              <w:t>endfor</w:t>
+            </w:r>
+            <w:proofErr w:type="spellEnd"/>
+            <w:r>
+              <w:rPr>
+                <w:rFonts w:ascii="Roboto" w:hAnsi="Roboto"/>
+                <w:b/>
+                <w:bCs/>
+              </w:rPr>
+              <w:t xml:space="preserve"> %}</w:t>
             </w:r>
           </w:p>
         </w:tc>
@@ -1428,7 +1720,21 @@
         <w:rPr>
           <w:rFonts w:ascii="Roboto" w:hAnsi="Roboto"/>
         </w:rPr>
-        <w:t>{% endfor %}</w:t>
+        <w:t xml:space="preserve">{% </w:t>
+      </w:r>
+      <w:proofErr w:type="spellStart"/>
+      <w:r>
+        <w:rPr>
+          <w:rFonts w:ascii="Roboto" w:hAnsi="Roboto"/>
+        </w:rPr>
+        <w:t>endfor</w:t>
+      </w:r>
+      <w:proofErr w:type="spellEnd"/>
+      <w:r>
+        <w:rPr>
+          <w:rFonts w:ascii="Roboto" w:hAnsi="Roboto"/>
+        </w:rPr>
+        <w:t xml:space="preserve"> %}</w:t>
       </w:r>
     </w:p>
     <w:p>
@@ -1472,6 +1778,7 @@
         </w:rPr>
         <w:t xml:space="preserve">{%p if </w:t>
       </w:r>
+      <w:proofErr w:type="spellStart"/>
       <w:r>
         <w:rPr>
           <w:rFonts w:ascii="Roboto" w:hAnsi="Roboto"/>
@@ -1490,7 +1797,18 @@
           <w:sz w:val="32"/>
           <w:szCs w:val="32"/>
         </w:rPr>
-        <w:t>assistance_text %}</w:t>
+        <w:t>assistance_text</w:t>
+      </w:r>
+      <w:proofErr w:type="spellEnd"/>
+      <w:r>
+        <w:rPr>
+          <w:rFonts w:ascii="Roboto" w:hAnsi="Roboto"/>
+          <w:b/>
+          <w:bCs/>
+          <w:sz w:val="32"/>
+          <w:szCs w:val="32"/>
+        </w:rPr>
+        <w:t xml:space="preserve"> %}</w:t>
       </w:r>
     </w:p>
     <w:p>
@@ -1551,12 +1869,14 @@
         </w:rPr>
         <w:t xml:space="preserve"> </w:t>
       </w:r>
+      <w:proofErr w:type="spellStart"/>
       <w:r>
         <w:rPr>
           <w:rFonts w:ascii="Roboto" w:hAnsi="Roboto"/>
         </w:rPr>
         <w:t>group_assistance_text</w:t>
       </w:r>
+      <w:proofErr w:type="spellEnd"/>
       <w:r>
         <w:rPr>
           <w:rFonts w:ascii="Roboto" w:hAnsi="Roboto"/>

</xml_diff>

<commit_message>
Change title of table with other APGs with related themes/challenges
Title changed from simply the name of the challenge to "Challenged by '{challenge name}'"
</commit_message>
<xml_diff>
--- a/src/resources/templates/docx/APG_Summary_Template.docx
+++ b/src/resources/templates/docx/APG_Summary_Template.docx
@@ -16,25 +16,7 @@
           <w:sz w:val="48"/>
           <w:szCs w:val="48"/>
         </w:rPr>
-        <w:t>{{</w:t>
-      </w:r>
-      <w:proofErr w:type="spellStart"/>
-      <w:r>
-        <w:rPr>
-          <w:rFonts w:ascii="Roboto" w:hAnsi="Roboto"/>
-          <w:sz w:val="48"/>
-          <w:szCs w:val="48"/>
-        </w:rPr>
-        <w:t>apg_name</w:t>
-      </w:r>
-      <w:proofErr w:type="spellEnd"/>
-      <w:r>
-        <w:rPr>
-          <w:rFonts w:ascii="Roboto" w:hAnsi="Roboto"/>
-          <w:sz w:val="48"/>
-          <w:szCs w:val="48"/>
-        </w:rPr>
-        <w:t>}}</w:t>
+        <w:t>{{apg_name}}</w:t>
       </w:r>
     </w:p>
     <w:p>
@@ -136,21 +118,7 @@
               <w:rPr>
                 <w:rFonts w:ascii="Roboto" w:hAnsi="Roboto"/>
               </w:rPr>
-              <w:t>{{</w:t>
-            </w:r>
-            <w:proofErr w:type="spellStart"/>
-            <w:r>
-              <w:rPr>
-                <w:rFonts w:ascii="Roboto" w:hAnsi="Roboto"/>
-              </w:rPr>
-              <w:t>speedometer_text</w:t>
-            </w:r>
-            <w:proofErr w:type="spellEnd"/>
-            <w:r>
-              <w:rPr>
-                <w:rFonts w:ascii="Roboto" w:hAnsi="Roboto"/>
-              </w:rPr>
-              <w:t>}}</w:t>
+              <w:t>{{speedometer_text}}</w:t>
             </w:r>
           </w:p>
         </w:tc>
@@ -194,20 +162,94 @@
           <w:sz w:val="32"/>
           <w:szCs w:val="32"/>
         </w:rPr>
+        <w:t>{%p if success_story %}</w:t>
+      </w:r>
+    </w:p>
+    <w:p>
+      <w:pPr>
+        <w:rPr>
+          <w:rFonts w:ascii="Roboto" w:hAnsi="Roboto"/>
+          <w:b/>
+          <w:bCs/>
+          <w:sz w:val="32"/>
+          <w:szCs w:val="32"/>
+        </w:rPr>
+      </w:pPr>
+      <w:r>
+        <w:rPr>
+          <w:rFonts w:ascii="Roboto" w:hAnsi="Roboto"/>
+          <w:b/>
+          <w:bCs/>
+          <w:sz w:val="32"/>
+          <w:szCs w:val="32"/>
+        </w:rPr>
+        <w:t>Biggest win this quarter</w:t>
+      </w:r>
+    </w:p>
+    <w:p>
+      <w:pPr>
+        <w:rPr>
+          <w:rFonts w:ascii="Roboto" w:hAnsi="Roboto"/>
+        </w:rPr>
+      </w:pPr>
+      <w:r>
+        <w:rPr>
+          <w:rFonts w:ascii="Roboto" w:hAnsi="Roboto"/>
+        </w:rPr>
+        <w:t>{{ success_story }}</w:t>
+      </w:r>
+    </w:p>
+    <w:p>
+      <w:pPr>
+        <w:rPr>
+          <w:rFonts w:ascii="Roboto" w:hAnsi="Roboto"/>
+          <w:b/>
+          <w:bCs/>
+          <w:sz w:val="32"/>
+          <w:szCs w:val="32"/>
+        </w:rPr>
+      </w:pPr>
+      <w:r>
+        <w:rPr>
+          <w:rFonts w:ascii="Roboto" w:hAnsi="Roboto"/>
+          <w:b/>
+          <w:bCs/>
+          <w:sz w:val="32"/>
+          <w:szCs w:val="32"/>
+        </w:rPr>
+        <w:t>{%p endif %}</w:t>
+      </w:r>
+    </w:p>
+    <w:p>
+      <w:pPr>
+        <w:rPr>
+          <w:rFonts w:ascii="Roboto" w:hAnsi="Roboto"/>
+          <w:b/>
+          <w:bCs/>
+          <w:sz w:val="32"/>
+          <w:szCs w:val="32"/>
+        </w:rPr>
+      </w:pPr>
+      <w:r>
+        <w:rPr>
+          <w:rFonts w:ascii="Roboto" w:hAnsi="Roboto"/>
+          <w:b/>
+          <w:bCs/>
+          <w:sz w:val="32"/>
+          <w:szCs w:val="32"/>
+        </w:rPr>
         <w:t xml:space="preserve">{%p if </w:t>
       </w:r>
-      <w:proofErr w:type="spellStart"/>
-      <w:r>
-        <w:rPr>
-          <w:rFonts w:ascii="Roboto" w:hAnsi="Roboto"/>
-          <w:b/>
-          <w:bCs/>
-          <w:sz w:val="32"/>
-          <w:szCs w:val="32"/>
-        </w:rPr>
-        <w:t>success_story</w:t>
-      </w:r>
-      <w:proofErr w:type="spellEnd"/>
+      <w:r>
+        <w:rPr>
+          <w:rFonts w:ascii="Roboto" w:hAnsi="Roboto"/>
+          <w:b/>
+          <w:bCs/>
+          <w:sz w:val="32"/>
+          <w:szCs w:val="32"/>
+        </w:rPr>
+        <w:t>blockers_text</w:t>
+      </w:r>
       <w:r>
         <w:rPr>
           <w:rFonts w:ascii="Roboto" w:hAnsi="Roboto"/>
@@ -237,34 +279,44 @@
           <w:sz w:val="32"/>
           <w:szCs w:val="32"/>
         </w:rPr>
-        <w:t>Biggest win this quarter</w:t>
-      </w:r>
-    </w:p>
-    <w:p>
-      <w:pPr>
-        <w:rPr>
-          <w:rFonts w:ascii="Roboto" w:hAnsi="Roboto"/>
-        </w:rPr>
-      </w:pPr>
-      <w:r>
-        <w:rPr>
-          <w:rFonts w:ascii="Roboto" w:hAnsi="Roboto"/>
-        </w:rPr>
-        <w:t xml:space="preserve">{{ </w:t>
-      </w:r>
-      <w:proofErr w:type="spellStart"/>
-      <w:r>
-        <w:rPr>
-          <w:rFonts w:ascii="Roboto" w:hAnsi="Roboto"/>
-        </w:rPr>
-        <w:t>success_story</w:t>
-      </w:r>
-      <w:proofErr w:type="spellEnd"/>
-      <w:r>
-        <w:rPr>
-          <w:rFonts w:ascii="Roboto" w:hAnsi="Roboto"/>
-        </w:rPr>
-        <w:t xml:space="preserve"> }}</w:t>
+        <w:t>What’s blocking the goal?</w:t>
+      </w:r>
+    </w:p>
+    <w:p>
+      <w:pPr>
+        <w:rPr>
+          <w:rFonts w:ascii="Roboto" w:hAnsi="Roboto"/>
+        </w:rPr>
+      </w:pPr>
+      <w:r>
+        <w:rPr>
+          <w:rFonts w:ascii="Roboto" w:hAnsi="Roboto"/>
+        </w:rPr>
+        <w:t>{{</w:t>
+      </w:r>
+      <w:r>
+        <w:rPr>
+          <w:rFonts w:ascii="Roboto" w:hAnsi="Roboto"/>
+        </w:rPr>
+        <w:t xml:space="preserve"> </w:t>
+      </w:r>
+      <w:r>
+        <w:rPr>
+          <w:rFonts w:ascii="Roboto" w:hAnsi="Roboto"/>
+        </w:rPr>
+        <w:t>blockers_text</w:t>
+      </w:r>
+      <w:r>
+        <w:rPr>
+          <w:rFonts w:ascii="Roboto" w:hAnsi="Roboto"/>
+        </w:rPr>
+        <w:t xml:space="preserve"> </w:t>
+      </w:r>
+      <w:r>
+        <w:rPr>
+          <w:rFonts w:ascii="Roboto" w:hAnsi="Roboto"/>
+        </w:rPr>
+        <w:t>}}</w:t>
       </w:r>
     </w:p>
     <w:p>
@@ -308,131 +360,6 @@
         </w:rPr>
         <w:t xml:space="preserve">{%p if </w:t>
       </w:r>
-      <w:proofErr w:type="spellStart"/>
-      <w:r>
-        <w:rPr>
-          <w:rFonts w:ascii="Roboto" w:hAnsi="Roboto"/>
-          <w:b/>
-          <w:bCs/>
-          <w:sz w:val="32"/>
-          <w:szCs w:val="32"/>
-        </w:rPr>
-        <w:t>blockers_text</w:t>
-      </w:r>
-      <w:proofErr w:type="spellEnd"/>
-      <w:r>
-        <w:rPr>
-          <w:rFonts w:ascii="Roboto" w:hAnsi="Roboto"/>
-          <w:b/>
-          <w:bCs/>
-          <w:sz w:val="32"/>
-          <w:szCs w:val="32"/>
-        </w:rPr>
-        <w:t xml:space="preserve"> %}</w:t>
-      </w:r>
-    </w:p>
-    <w:p>
-      <w:pPr>
-        <w:rPr>
-          <w:rFonts w:ascii="Roboto" w:hAnsi="Roboto"/>
-          <w:b/>
-          <w:bCs/>
-          <w:sz w:val="32"/>
-          <w:szCs w:val="32"/>
-        </w:rPr>
-      </w:pPr>
-      <w:r>
-        <w:rPr>
-          <w:rFonts w:ascii="Roboto" w:hAnsi="Roboto"/>
-          <w:b/>
-          <w:bCs/>
-          <w:sz w:val="32"/>
-          <w:szCs w:val="32"/>
-        </w:rPr>
-        <w:t>What’s blocking the goal?</w:t>
-      </w:r>
-    </w:p>
-    <w:p>
-      <w:pPr>
-        <w:rPr>
-          <w:rFonts w:ascii="Roboto" w:hAnsi="Roboto"/>
-        </w:rPr>
-      </w:pPr>
-      <w:r>
-        <w:rPr>
-          <w:rFonts w:ascii="Roboto" w:hAnsi="Roboto"/>
-        </w:rPr>
-        <w:t>{{</w:t>
-      </w:r>
-      <w:r>
-        <w:rPr>
-          <w:rFonts w:ascii="Roboto" w:hAnsi="Roboto"/>
-        </w:rPr>
-        <w:t xml:space="preserve"> </w:t>
-      </w:r>
-      <w:proofErr w:type="spellStart"/>
-      <w:r>
-        <w:rPr>
-          <w:rFonts w:ascii="Roboto" w:hAnsi="Roboto"/>
-        </w:rPr>
-        <w:t>blockers_text</w:t>
-      </w:r>
-      <w:proofErr w:type="spellEnd"/>
-      <w:r>
-        <w:rPr>
-          <w:rFonts w:ascii="Roboto" w:hAnsi="Roboto"/>
-        </w:rPr>
-        <w:t xml:space="preserve"> </w:t>
-      </w:r>
-      <w:r>
-        <w:rPr>
-          <w:rFonts w:ascii="Roboto" w:hAnsi="Roboto"/>
-        </w:rPr>
-        <w:t>}}</w:t>
-      </w:r>
-    </w:p>
-    <w:p>
-      <w:pPr>
-        <w:rPr>
-          <w:rFonts w:ascii="Roboto" w:hAnsi="Roboto"/>
-          <w:b/>
-          <w:bCs/>
-          <w:sz w:val="32"/>
-          <w:szCs w:val="32"/>
-        </w:rPr>
-      </w:pPr>
-      <w:r>
-        <w:rPr>
-          <w:rFonts w:ascii="Roboto" w:hAnsi="Roboto"/>
-          <w:b/>
-          <w:bCs/>
-          <w:sz w:val="32"/>
-          <w:szCs w:val="32"/>
-        </w:rPr>
-        <w:t>{%p endif %}</w:t>
-      </w:r>
-    </w:p>
-    <w:p>
-      <w:pPr>
-        <w:rPr>
-          <w:rFonts w:ascii="Roboto" w:hAnsi="Roboto"/>
-          <w:b/>
-          <w:bCs/>
-          <w:sz w:val="32"/>
-          <w:szCs w:val="32"/>
-        </w:rPr>
-      </w:pPr>
-      <w:r>
-        <w:rPr>
-          <w:rFonts w:ascii="Roboto" w:hAnsi="Roboto"/>
-          <w:b/>
-          <w:bCs/>
-          <w:sz w:val="32"/>
-          <w:szCs w:val="32"/>
-        </w:rPr>
-        <w:t xml:space="preserve">{%p if </w:t>
-      </w:r>
-      <w:proofErr w:type="spellStart"/>
       <w:r>
         <w:rPr>
           <w:rFonts w:ascii="Roboto" w:hAnsi="Roboto"/>
@@ -443,7 +370,6 @@
         </w:rPr>
         <w:t>recs_table</w:t>
       </w:r>
-      <w:proofErr w:type="spellEnd"/>
       <w:r>
         <w:rPr>
           <w:rFonts w:ascii="Roboto" w:hAnsi="Roboto"/>
@@ -606,7 +532,6 @@
               </w:rPr>
               <w:t xml:space="preserve">{%tr for item in </w:t>
             </w:r>
-            <w:proofErr w:type="spellStart"/>
             <w:r>
               <w:rPr>
                 <w:rFonts w:ascii="Roboto" w:hAnsi="Roboto"/>
@@ -621,16 +546,7 @@
                 <w:b/>
                 <w:bCs/>
               </w:rPr>
-              <w:t>_table</w:t>
-            </w:r>
-            <w:proofErr w:type="spellEnd"/>
-            <w:r>
-              <w:rPr>
-                <w:rFonts w:ascii="Roboto" w:hAnsi="Roboto"/>
-                <w:b/>
-                <w:bCs/>
-              </w:rPr>
-              <w:t xml:space="preserve"> %}</w:t>
+              <w:t>_table %}</w:t>
             </w:r>
           </w:p>
         </w:tc>
@@ -651,27 +567,13 @@
               <w:rPr>
                 <w:rFonts w:ascii="Roboto" w:hAnsi="Roboto"/>
               </w:rPr>
-              <w:t xml:space="preserve">{{ </w:t>
-            </w:r>
-            <w:proofErr w:type="spellStart"/>
-            <w:r>
-              <w:rPr>
-                <w:rFonts w:ascii="Roboto" w:hAnsi="Roboto"/>
-              </w:rPr>
-              <w:t>item.</w:t>
-            </w:r>
-            <w:r>
-              <w:rPr>
-                <w:rFonts w:ascii="Roboto" w:hAnsi="Roboto"/>
-              </w:rPr>
-              <w:t>challenge</w:t>
-            </w:r>
-            <w:proofErr w:type="spellEnd"/>
-            <w:r>
-              <w:rPr>
-                <w:rFonts w:ascii="Roboto" w:hAnsi="Roboto"/>
-              </w:rPr>
-              <w:t xml:space="preserve"> }}</w:t>
+              <w:t>{{ item.</w:t>
+            </w:r>
+            <w:r>
+              <w:rPr>
+                <w:rFonts w:ascii="Roboto" w:hAnsi="Roboto"/>
+              </w:rPr>
+              <w:t>challenge }}</w:t>
             </w:r>
           </w:p>
         </w:tc>
@@ -690,16 +592,8 @@
               <w:rPr>
                 <w:rFonts w:ascii="Roboto" w:hAnsi="Roboto"/>
               </w:rPr>
-              <w:t xml:space="preserve">{% if </w:t>
-            </w:r>
-            <w:proofErr w:type="spellStart"/>
-            <w:r>
-              <w:rPr>
-                <w:rFonts w:ascii="Roboto" w:hAnsi="Roboto"/>
-              </w:rPr>
-              <w:t>item.recs</w:t>
-            </w:r>
-            <w:proofErr w:type="spellEnd"/>
+              <w:t>{% if item.recs</w:t>
+            </w:r>
             <w:r>
               <w:rPr>
                 <w:rFonts w:ascii="Roboto" w:hAnsi="Roboto"/>
@@ -742,7 +636,6 @@
               </w:rPr>
               <w:t xml:space="preserve"> </w:t>
             </w:r>
-            <w:proofErr w:type="spellStart"/>
             <w:r>
               <w:rPr>
                 <w:rFonts w:ascii="Roboto" w:hAnsi="Roboto"/>
@@ -761,7 +654,6 @@
               </w:rPr>
               <w:t>s</w:t>
             </w:r>
-            <w:proofErr w:type="spellEnd"/>
             <w:r>
               <w:rPr>
                 <w:rFonts w:ascii="Roboto" w:hAnsi="Roboto"/>
@@ -814,25 +706,7 @@
                 <w:b/>
                 <w:bCs/>
               </w:rPr>
-              <w:t xml:space="preserve">{%tr </w:t>
-            </w:r>
-            <w:proofErr w:type="spellStart"/>
-            <w:r>
-              <w:rPr>
-                <w:rFonts w:ascii="Roboto" w:hAnsi="Roboto"/>
-                <w:b/>
-                <w:bCs/>
-              </w:rPr>
-              <w:t>endfor</w:t>
-            </w:r>
-            <w:proofErr w:type="spellEnd"/>
-            <w:r>
-              <w:rPr>
-                <w:rFonts w:ascii="Roboto" w:hAnsi="Roboto"/>
-                <w:b/>
-                <w:bCs/>
-              </w:rPr>
-              <w:t xml:space="preserve"> %}</w:t>
+              <w:t>{%tr endfor %}</w:t>
             </w:r>
           </w:p>
         </w:tc>
@@ -884,18 +758,7 @@
           <w:sz w:val="32"/>
           <w:szCs w:val="32"/>
         </w:rPr>
-        <w:t xml:space="preserve">{%p if </w:t>
-      </w:r>
-      <w:proofErr w:type="spellStart"/>
-      <w:r>
-        <w:rPr>
-          <w:rFonts w:ascii="Roboto" w:hAnsi="Roboto"/>
-          <w:b/>
-          <w:bCs/>
-          <w:sz w:val="32"/>
-          <w:szCs w:val="32"/>
-        </w:rPr>
-        <w:t>theme_challenges_table</w:t>
+        <w:t>{%p if theme_challenges_table</w:t>
       </w:r>
       <w:r>
         <w:rPr>
@@ -907,7 +770,6 @@
         </w:rPr>
         <w:t>s</w:t>
       </w:r>
-      <w:proofErr w:type="spellEnd"/>
       <w:r>
         <w:rPr>
           <w:rFonts w:ascii="Roboto" w:hAnsi="Roboto"/>
@@ -1080,25 +942,7 @@
           <w:b/>
           <w:bCs/>
         </w:rPr>
-        <w:t xml:space="preserve">{{ </w:t>
-      </w:r>
-      <w:proofErr w:type="spellStart"/>
-      <w:r>
-        <w:rPr>
-          <w:rFonts w:ascii="Roboto" w:hAnsi="Roboto"/>
-          <w:b/>
-          <w:bCs/>
-        </w:rPr>
-        <w:t>apg_name</w:t>
-      </w:r>
-      <w:proofErr w:type="spellEnd"/>
-      <w:r>
-        <w:rPr>
-          <w:rFonts w:ascii="Roboto" w:hAnsi="Roboto"/>
-          <w:b/>
-          <w:bCs/>
-        </w:rPr>
-        <w:t xml:space="preserve"> }}</w:t>
+        <w:t>{{ apg_name }}</w:t>
       </w:r>
       <w:r>
         <w:rPr>
@@ -1131,21 +975,18 @@
         </w:rPr>
         <w:t xml:space="preserve">{% for </w:t>
       </w:r>
-      <w:proofErr w:type="spellStart"/>
       <w:r>
         <w:rPr>
           <w:rFonts w:ascii="Roboto" w:hAnsi="Roboto"/>
         </w:rPr>
         <w:t>table_dict</w:t>
       </w:r>
-      <w:proofErr w:type="spellEnd"/>
       <w:r>
         <w:rPr>
           <w:rFonts w:ascii="Roboto" w:hAnsi="Roboto"/>
         </w:rPr>
         <w:t xml:space="preserve"> in </w:t>
       </w:r>
-      <w:proofErr w:type="spellStart"/>
       <w:r>
         <w:rPr>
           <w:rFonts w:ascii="Roboto" w:hAnsi="Roboto"/>
@@ -1158,7 +999,6 @@
         </w:rPr>
         <w:t>s</w:t>
       </w:r>
-      <w:proofErr w:type="spellEnd"/>
       <w:r>
         <w:rPr>
           <w:rFonts w:ascii="Roboto" w:hAnsi="Roboto"/>
@@ -1214,9 +1054,8 @@
                 <w:sz w:val="36"/>
                 <w:szCs w:val="36"/>
               </w:rPr>
-              <w:t xml:space="preserve">{{ </w:t>
-            </w:r>
-            <w:proofErr w:type="spellStart"/>
+              <w:t>Challenged by “</w:t>
+            </w:r>
             <w:r>
               <w:rPr>
                 <w:rFonts w:ascii="Roboto" w:hAnsi="Roboto"/>
@@ -1225,7 +1064,7 @@
                 <w:sz w:val="36"/>
                 <w:szCs w:val="36"/>
               </w:rPr>
-              <w:t>table</w:t>
+              <w:t>{{ table</w:t>
             </w:r>
             <w:r>
               <w:rPr>
@@ -1247,7 +1086,6 @@
               </w:rPr>
               <w:t>.challenge</w:t>
             </w:r>
-            <w:proofErr w:type="spellEnd"/>
             <w:r>
               <w:rPr>
                 <w:rFonts w:ascii="Roboto" w:hAnsi="Roboto"/>
@@ -1257,6 +1095,16 @@
                 <w:szCs w:val="36"/>
               </w:rPr>
               <w:t xml:space="preserve"> }}</w:t>
+            </w:r>
+            <w:r>
+              <w:rPr>
+                <w:rFonts w:ascii="Roboto" w:hAnsi="Roboto"/>
+                <w:b/>
+                <w:bCs/>
+                <w:sz w:val="36"/>
+                <w:szCs w:val="36"/>
+              </w:rPr>
+              <w:t>”</w:t>
             </w:r>
           </w:p>
         </w:tc>
@@ -1381,7 +1229,6 @@
               </w:rPr>
               <w:t xml:space="preserve">{%tr for item in </w:t>
             </w:r>
-            <w:proofErr w:type="spellStart"/>
             <w:r>
               <w:rPr>
                 <w:rFonts w:ascii="Roboto" w:hAnsi="Roboto"/>
@@ -1398,7 +1245,6 @@
               </w:rPr>
               <w:t>table</w:t>
             </w:r>
-            <w:proofErr w:type="spellEnd"/>
             <w:r>
               <w:rPr>
                 <w:rFonts w:ascii="Roboto" w:hAnsi="Roboto"/>
@@ -1435,43 +1281,7 @@
                 <w:b/>
                 <w:bCs/>
               </w:rPr>
-              <w:t xml:space="preserve">{%tr for </w:t>
-            </w:r>
-            <w:proofErr w:type="spellStart"/>
-            <w:r>
-              <w:rPr>
-                <w:rFonts w:ascii="Roboto" w:hAnsi="Roboto"/>
-                <w:b/>
-                <w:bCs/>
-              </w:rPr>
-              <w:t>common_team</w:t>
-            </w:r>
-            <w:proofErr w:type="spellEnd"/>
-            <w:r>
-              <w:rPr>
-                <w:rFonts w:ascii="Roboto" w:hAnsi="Roboto"/>
-                <w:b/>
-                <w:bCs/>
-              </w:rPr>
-              <w:t xml:space="preserve"> in </w:t>
-            </w:r>
-            <w:proofErr w:type="spellStart"/>
-            <w:r>
-              <w:rPr>
-                <w:rFonts w:ascii="Roboto" w:hAnsi="Roboto"/>
-                <w:b/>
-                <w:bCs/>
-              </w:rPr>
-              <w:t>item.common_teams</w:t>
-            </w:r>
-            <w:proofErr w:type="spellEnd"/>
-            <w:r>
-              <w:rPr>
-                <w:rFonts w:ascii="Roboto" w:hAnsi="Roboto"/>
-                <w:b/>
-                <w:bCs/>
-              </w:rPr>
-              <w:t xml:space="preserve"> %}</w:t>
+              <w:t>{%tr for common_team in item.common_teams %}</w:t>
             </w:r>
           </w:p>
         </w:tc>
@@ -1499,35 +1309,7 @@
               <w:rPr>
                 <w:rFonts w:ascii="Roboto" w:hAnsi="Roboto"/>
               </w:rPr>
-              <w:t xml:space="preserve">{% </w:t>
-            </w:r>
-            <w:proofErr w:type="spellStart"/>
-            <w:r>
-              <w:rPr>
-                <w:rFonts w:ascii="Roboto" w:hAnsi="Roboto"/>
-              </w:rPr>
-              <w:t>vm</w:t>
-            </w:r>
-            <w:proofErr w:type="spellEnd"/>
-            <w:r>
-              <w:rPr>
-                <w:rFonts w:ascii="Roboto" w:hAnsi="Roboto"/>
-              </w:rPr>
-              <w:t xml:space="preserve"> %} {{ </w:t>
-            </w:r>
-            <w:proofErr w:type="spellStart"/>
-            <w:r>
-              <w:rPr>
-                <w:rFonts w:ascii="Roboto" w:hAnsi="Roboto"/>
-              </w:rPr>
-              <w:t>item.theme</w:t>
-            </w:r>
-            <w:proofErr w:type="spellEnd"/>
-            <w:r>
-              <w:rPr>
-                <w:rFonts w:ascii="Roboto" w:hAnsi="Roboto"/>
-              </w:rPr>
-              <w:t xml:space="preserve"> }}</w:t>
+              <w:t>{% vm %} {{ item.theme }}</w:t>
             </w:r>
           </w:p>
         </w:tc>
@@ -1553,21 +1335,7 @@
               <w:rPr>
                 <w:rFonts w:ascii="Roboto" w:hAnsi="Roboto"/>
               </w:rPr>
-              <w:t xml:space="preserve">{{ </w:t>
-            </w:r>
-            <w:proofErr w:type="spellStart"/>
-            <w:r>
-              <w:rPr>
-                <w:rFonts w:ascii="Roboto" w:hAnsi="Roboto"/>
-              </w:rPr>
-              <w:t>common_team.agency</w:t>
-            </w:r>
-            <w:proofErr w:type="spellEnd"/>
-            <w:r>
-              <w:rPr>
-                <w:rFonts w:ascii="Roboto" w:hAnsi="Roboto"/>
-              </w:rPr>
-              <w:t xml:space="preserve"> }}</w:t>
+              <w:t>{{ common_team.agency }}</w:t>
             </w:r>
           </w:p>
         </w:tc>
@@ -1593,21 +1361,7 @@
               <w:rPr>
                 <w:rFonts w:ascii="Roboto" w:hAnsi="Roboto"/>
               </w:rPr>
-              <w:t xml:space="preserve">{{ </w:t>
-            </w:r>
-            <w:proofErr w:type="spellStart"/>
-            <w:r>
-              <w:rPr>
-                <w:rFonts w:ascii="Roboto" w:hAnsi="Roboto"/>
-              </w:rPr>
-              <w:t>common_team.apg</w:t>
-            </w:r>
-            <w:proofErr w:type="spellEnd"/>
-            <w:r>
-              <w:rPr>
-                <w:rFonts w:ascii="Roboto" w:hAnsi="Roboto"/>
-              </w:rPr>
-              <w:t xml:space="preserve"> }}</w:t>
+              <w:t>{{ common_team.apg }}</w:t>
             </w:r>
           </w:p>
         </w:tc>
@@ -1637,25 +1391,7 @@
                 <w:b/>
                 <w:bCs/>
               </w:rPr>
-              <w:t xml:space="preserve">{%tr </w:t>
-            </w:r>
-            <w:proofErr w:type="spellStart"/>
-            <w:r>
-              <w:rPr>
-                <w:rFonts w:ascii="Roboto" w:hAnsi="Roboto"/>
-                <w:b/>
-                <w:bCs/>
-              </w:rPr>
-              <w:t>endfor</w:t>
-            </w:r>
-            <w:proofErr w:type="spellEnd"/>
-            <w:r>
-              <w:rPr>
-                <w:rFonts w:ascii="Roboto" w:hAnsi="Roboto"/>
-                <w:b/>
-                <w:bCs/>
-              </w:rPr>
-              <w:t xml:space="preserve"> %}</w:t>
+              <w:t>{%tr endfor %}</w:t>
             </w:r>
           </w:p>
         </w:tc>
@@ -1686,25 +1422,7 @@
                 <w:b/>
                 <w:bCs/>
               </w:rPr>
-              <w:t xml:space="preserve">{%tr </w:t>
-            </w:r>
-            <w:proofErr w:type="spellStart"/>
-            <w:r>
-              <w:rPr>
-                <w:rFonts w:ascii="Roboto" w:hAnsi="Roboto"/>
-                <w:b/>
-                <w:bCs/>
-              </w:rPr>
-              <w:t>endfor</w:t>
-            </w:r>
-            <w:proofErr w:type="spellEnd"/>
-            <w:r>
-              <w:rPr>
-                <w:rFonts w:ascii="Roboto" w:hAnsi="Roboto"/>
-                <w:b/>
-                <w:bCs/>
-              </w:rPr>
-              <w:t xml:space="preserve"> %}</w:t>
+              <w:t>{%tr endfor %}</w:t>
             </w:r>
           </w:p>
         </w:tc>
@@ -1720,21 +1438,7 @@
         <w:rPr>
           <w:rFonts w:ascii="Roboto" w:hAnsi="Roboto"/>
         </w:rPr>
-        <w:t xml:space="preserve">{% </w:t>
-      </w:r>
-      <w:proofErr w:type="spellStart"/>
-      <w:r>
-        <w:rPr>
-          <w:rFonts w:ascii="Roboto" w:hAnsi="Roboto"/>
-        </w:rPr>
-        <w:t>endfor</w:t>
-      </w:r>
-      <w:proofErr w:type="spellEnd"/>
-      <w:r>
-        <w:rPr>
-          <w:rFonts w:ascii="Roboto" w:hAnsi="Roboto"/>
-        </w:rPr>
-        <w:t xml:space="preserve"> %}</w:t>
+        <w:t>{% endfor %}</w:t>
       </w:r>
     </w:p>
     <w:p>
@@ -1778,7 +1482,6 @@
         </w:rPr>
         <w:t xml:space="preserve">{%p if </w:t>
       </w:r>
-      <w:proofErr w:type="spellStart"/>
       <w:r>
         <w:rPr>
           <w:rFonts w:ascii="Roboto" w:hAnsi="Roboto"/>
@@ -1797,18 +1500,7 @@
           <w:sz w:val="32"/>
           <w:szCs w:val="32"/>
         </w:rPr>
-        <w:t>assistance_text</w:t>
-      </w:r>
-      <w:proofErr w:type="spellEnd"/>
-      <w:r>
-        <w:rPr>
-          <w:rFonts w:ascii="Roboto" w:hAnsi="Roboto"/>
-          <w:b/>
-          <w:bCs/>
-          <w:sz w:val="32"/>
-          <w:szCs w:val="32"/>
-        </w:rPr>
-        <w:t xml:space="preserve"> %}</w:t>
+        <w:t>assistance_text %}</w:t>
       </w:r>
     </w:p>
     <w:p>
@@ -1869,14 +1561,12 @@
         </w:rPr>
         <w:t xml:space="preserve"> </w:t>
       </w:r>
-      <w:proofErr w:type="spellStart"/>
       <w:r>
         <w:rPr>
           <w:rFonts w:ascii="Roboto" w:hAnsi="Roboto"/>
         </w:rPr>
         <w:t>group_assistance_text</w:t>
       </w:r>
-      <w:proofErr w:type="spellEnd"/>
       <w:r>
         <w:rPr>
           <w:rFonts w:ascii="Roboto" w:hAnsi="Roboto"/>

</xml_diff>

<commit_message>
Rename section on blockers the goal team needed help with
Renamed from "What's blocking this goal" to "What is the goal team saying they need help with?"
</commit_message>
<xml_diff>
--- a/src/resources/templates/docx/APG_Summary_Template.docx
+++ b/src/resources/templates/docx/APG_Summary_Template.docx
@@ -192,11 +192,19 @@
           <w:rFonts w:ascii="Roboto" w:hAnsi="Roboto"/>
         </w:rPr>
       </w:pPr>
-      <w:r>
-        <w:rPr>
-          <w:rFonts w:ascii="Roboto" w:hAnsi="Roboto"/>
-        </w:rPr>
-        <w:t>{{ success_story }}</w:t>
+      <w:proofErr w:type="gramStart"/>
+      <w:r>
+        <w:rPr>
+          <w:rFonts w:ascii="Roboto" w:hAnsi="Roboto"/>
+        </w:rPr>
+        <w:t>{{ success</w:t>
+      </w:r>
+      <w:proofErr w:type="gramEnd"/>
+      <w:r>
+        <w:rPr>
+          <w:rFonts w:ascii="Roboto" w:hAnsi="Roboto"/>
+        </w:rPr>
+        <w:t>_story }}</w:t>
       </w:r>
     </w:p>
     <w:p>
@@ -279,15 +287,16 @@
           <w:sz w:val="32"/>
           <w:szCs w:val="32"/>
         </w:rPr>
-        <w:t>What’s blocking the goal?</w:t>
-      </w:r>
-    </w:p>
-    <w:p>
-      <w:pPr>
-        <w:rPr>
-          <w:rFonts w:ascii="Roboto" w:hAnsi="Roboto"/>
-        </w:rPr>
-      </w:pPr>
+        <w:t>What is the goal team saying they need help with?</w:t>
+      </w:r>
+    </w:p>
+    <w:p>
+      <w:pPr>
+        <w:rPr>
+          <w:rFonts w:ascii="Roboto" w:hAnsi="Roboto"/>
+        </w:rPr>
+      </w:pPr>
+      <w:proofErr w:type="gramStart"/>
       <w:r>
         <w:rPr>
           <w:rFonts w:ascii="Roboto" w:hAnsi="Roboto"/>
@@ -304,7 +313,14 @@
         <w:rPr>
           <w:rFonts w:ascii="Roboto" w:hAnsi="Roboto"/>
         </w:rPr>
-        <w:t>blockers_text</w:t>
+        <w:t>blockers</w:t>
+      </w:r>
+      <w:proofErr w:type="gramEnd"/>
+      <w:r>
+        <w:rPr>
+          <w:rFonts w:ascii="Roboto" w:hAnsi="Roboto"/>
+        </w:rPr>
+        <w:t>_text</w:t>
       </w:r>
       <w:r>
         <w:rPr>
@@ -563,11 +579,19 @@
                 <w:rFonts w:ascii="Roboto" w:hAnsi="Roboto"/>
               </w:rPr>
             </w:pPr>
-            <w:r>
-              <w:rPr>
-                <w:rFonts w:ascii="Roboto" w:hAnsi="Roboto"/>
-              </w:rPr>
-              <w:t>{{ item.</w:t>
+            <w:proofErr w:type="gramStart"/>
+            <w:r>
+              <w:rPr>
+                <w:rFonts w:ascii="Roboto" w:hAnsi="Roboto"/>
+              </w:rPr>
+              <w:t>{{ item</w:t>
+            </w:r>
+            <w:proofErr w:type="gramEnd"/>
+            <w:r>
+              <w:rPr>
+                <w:rFonts w:ascii="Roboto" w:hAnsi="Roboto"/>
+              </w:rPr>
+              <w:t>.</w:t>
             </w:r>
             <w:r>
               <w:rPr>
@@ -592,8 +616,16 @@
               <w:rPr>
                 <w:rFonts w:ascii="Roboto" w:hAnsi="Roboto"/>
               </w:rPr>
-              <w:t>{% if item.recs</w:t>
-            </w:r>
+              <w:t xml:space="preserve">{% if </w:t>
+            </w:r>
+            <w:proofErr w:type="gramStart"/>
+            <w:r>
+              <w:rPr>
+                <w:rFonts w:ascii="Roboto" w:hAnsi="Roboto"/>
+              </w:rPr>
+              <w:t>item.recs</w:t>
+            </w:r>
+            <w:proofErr w:type="gramEnd"/>
             <w:r>
               <w:rPr>
                 <w:rFonts w:ascii="Roboto" w:hAnsi="Roboto"/>
@@ -936,13 +968,23 @@
         <w:lastRenderedPageBreak/>
         <w:t xml:space="preserve">Each of the tables below show the APG teams that are looking to address the same challenge as the </w:t>
       </w:r>
-      <w:r>
-        <w:rPr>
-          <w:rFonts w:ascii="Roboto" w:hAnsi="Roboto"/>
-          <w:b/>
-          <w:bCs/>
-        </w:rPr>
-        <w:t>{{ apg_name }}</w:t>
+      <w:proofErr w:type="gramStart"/>
+      <w:r>
+        <w:rPr>
+          <w:rFonts w:ascii="Roboto" w:hAnsi="Roboto"/>
+          <w:b/>
+          <w:bCs/>
+        </w:rPr>
+        <w:t>{{ apg</w:t>
+      </w:r>
+      <w:proofErr w:type="gramEnd"/>
+      <w:r>
+        <w:rPr>
+          <w:rFonts w:ascii="Roboto" w:hAnsi="Roboto"/>
+          <w:b/>
+          <w:bCs/>
+        </w:rPr>
+        <w:t>_name }}</w:t>
       </w:r>
       <w:r>
         <w:rPr>
@@ -1056,6 +1098,7 @@
               </w:rPr>
               <w:t>Challenged by “</w:t>
             </w:r>
+            <w:proofErr w:type="gramStart"/>
             <w:r>
               <w:rPr>
                 <w:rFonts w:ascii="Roboto" w:hAnsi="Roboto"/>
@@ -1066,6 +1109,7 @@
               </w:rPr>
               <w:t>{{ table</w:t>
             </w:r>
+            <w:proofErr w:type="gramEnd"/>
             <w:r>
               <w:rPr>
                 <w:rFonts w:ascii="Roboto" w:hAnsi="Roboto"/>
@@ -1235,7 +1279,16 @@
                 <w:b/>
                 <w:bCs/>
               </w:rPr>
-              <w:t>table_dict.</w:t>
+              <w:t>table_</w:t>
+            </w:r>
+            <w:proofErr w:type="gramStart"/>
+            <w:r>
+              <w:rPr>
+                <w:rFonts w:ascii="Roboto" w:hAnsi="Roboto"/>
+                <w:b/>
+                <w:bCs/>
+              </w:rPr>
+              <w:t>dict.</w:t>
             </w:r>
             <w:r>
               <w:rPr>
@@ -1245,6 +1298,7 @@
               </w:rPr>
               <w:t>table</w:t>
             </w:r>
+            <w:proofErr w:type="gramEnd"/>
             <w:r>
               <w:rPr>
                 <w:rFonts w:ascii="Roboto" w:hAnsi="Roboto"/>
@@ -1281,7 +1335,25 @@
                 <w:b/>
                 <w:bCs/>
               </w:rPr>
-              <w:t>{%tr for common_team in item.common_teams %}</w:t>
+              <w:t xml:space="preserve">{%tr for common_team in </w:t>
+            </w:r>
+            <w:proofErr w:type="gramStart"/>
+            <w:r>
+              <w:rPr>
+                <w:rFonts w:ascii="Roboto" w:hAnsi="Roboto"/>
+                <w:b/>
+                <w:bCs/>
+              </w:rPr>
+              <w:t>item.common</w:t>
+            </w:r>
+            <w:proofErr w:type="gramEnd"/>
+            <w:r>
+              <w:rPr>
+                <w:rFonts w:ascii="Roboto" w:hAnsi="Roboto"/>
+                <w:b/>
+                <w:bCs/>
+              </w:rPr>
+              <w:t>_teams %}</w:t>
             </w:r>
           </w:p>
         </w:tc>
@@ -1309,7 +1381,21 @@
               <w:rPr>
                 <w:rFonts w:ascii="Roboto" w:hAnsi="Roboto"/>
               </w:rPr>
-              <w:t>{% vm %} {{ item.theme }}</w:t>
+              <w:t xml:space="preserve">{% vm %} </w:t>
+            </w:r>
+            <w:proofErr w:type="gramStart"/>
+            <w:r>
+              <w:rPr>
+                <w:rFonts w:ascii="Roboto" w:hAnsi="Roboto"/>
+              </w:rPr>
+              <w:t>{{ item</w:t>
+            </w:r>
+            <w:proofErr w:type="gramEnd"/>
+            <w:r>
+              <w:rPr>
+                <w:rFonts w:ascii="Roboto" w:hAnsi="Roboto"/>
+              </w:rPr>
+              <w:t>.theme }}</w:t>
             </w:r>
           </w:p>
         </w:tc>
@@ -1331,11 +1417,19 @@
                 <w:rFonts w:ascii="Roboto" w:hAnsi="Roboto"/>
               </w:rPr>
             </w:pPr>
-            <w:r>
-              <w:rPr>
-                <w:rFonts w:ascii="Roboto" w:hAnsi="Roboto"/>
-              </w:rPr>
-              <w:t>{{ common_team.agency }}</w:t>
+            <w:proofErr w:type="gramStart"/>
+            <w:r>
+              <w:rPr>
+                <w:rFonts w:ascii="Roboto" w:hAnsi="Roboto"/>
+              </w:rPr>
+              <w:t>{{ common</w:t>
+            </w:r>
+            <w:proofErr w:type="gramEnd"/>
+            <w:r>
+              <w:rPr>
+                <w:rFonts w:ascii="Roboto" w:hAnsi="Roboto"/>
+              </w:rPr>
+              <w:t>_team.agency }}</w:t>
             </w:r>
           </w:p>
         </w:tc>
@@ -1357,11 +1451,19 @@
                 <w:rFonts w:ascii="Roboto" w:hAnsi="Roboto"/>
               </w:rPr>
             </w:pPr>
-            <w:r>
-              <w:rPr>
-                <w:rFonts w:ascii="Roboto" w:hAnsi="Roboto"/>
-              </w:rPr>
-              <w:t>{{ common_team.apg }}</w:t>
+            <w:proofErr w:type="gramStart"/>
+            <w:r>
+              <w:rPr>
+                <w:rFonts w:ascii="Roboto" w:hAnsi="Roboto"/>
+              </w:rPr>
+              <w:t>{{ common_team.apg</w:t>
+            </w:r>
+            <w:proofErr w:type="gramEnd"/>
+            <w:r>
+              <w:rPr>
+                <w:rFonts w:ascii="Roboto" w:hAnsi="Roboto"/>
+              </w:rPr>
+              <w:t xml:space="preserve"> }}</w:t>
             </w:r>
           </w:p>
         </w:tc>
@@ -1565,7 +1667,14 @@
         <w:rPr>
           <w:rFonts w:ascii="Roboto" w:hAnsi="Roboto"/>
         </w:rPr>
-        <w:t>group_assistance_text</w:t>
+        <w:t>group_assistance_</w:t>
+      </w:r>
+      <w:proofErr w:type="gramStart"/>
+      <w:r>
+        <w:rPr>
+          <w:rFonts w:ascii="Roboto" w:hAnsi="Roboto"/>
+        </w:rPr>
+        <w:t>text</w:t>
       </w:r>
       <w:r>
         <w:rPr>
@@ -1577,7 +1686,14 @@
         <w:rPr>
           <w:rFonts w:ascii="Roboto" w:hAnsi="Roboto"/>
         </w:rPr>
-        <w:t>}}</w:t>
+        <w:t>}</w:t>
+      </w:r>
+      <w:proofErr w:type="gramEnd"/>
+      <w:r>
+        <w:rPr>
+          <w:rFonts w:ascii="Roboto" w:hAnsi="Roboto"/>
+        </w:rPr>
+        <w:t>}</w:t>
       </w:r>
     </w:p>
     <w:p>

</xml_diff>

<commit_message>
Add dummy text on why these challenges matter
Eventually will be dynamically filled with text on how the APG team is related to broader, government-wide initiatives. For now, it is just filled with static text that is the same for all agencies.
</commit_message>
<xml_diff>
--- a/src/resources/templates/docx/APG_Summary_Template.docx
+++ b/src/resources/templates/docx/APG_Summary_Template.docx
@@ -192,19 +192,11 @@
           <w:rFonts w:ascii="Roboto" w:hAnsi="Roboto"/>
         </w:rPr>
       </w:pPr>
-      <w:proofErr w:type="gramStart"/>
-      <w:r>
-        <w:rPr>
-          <w:rFonts w:ascii="Roboto" w:hAnsi="Roboto"/>
-        </w:rPr>
-        <w:t>{{ success</w:t>
-      </w:r>
-      <w:proofErr w:type="gramEnd"/>
-      <w:r>
-        <w:rPr>
-          <w:rFonts w:ascii="Roboto" w:hAnsi="Roboto"/>
-        </w:rPr>
-        <w:t>_story }}</w:t>
+      <w:r>
+        <w:rPr>
+          <w:rFonts w:ascii="Roboto" w:hAnsi="Roboto"/>
+        </w:rPr>
+        <w:t>{{ success_story }}</w:t>
       </w:r>
     </w:p>
     <w:p>
@@ -296,7 +288,6 @@
           <w:rFonts w:ascii="Roboto" w:hAnsi="Roboto"/>
         </w:rPr>
       </w:pPr>
-      <w:proofErr w:type="gramStart"/>
       <w:r>
         <w:rPr>
           <w:rFonts w:ascii="Roboto" w:hAnsi="Roboto"/>
@@ -313,14 +304,7 @@
         <w:rPr>
           <w:rFonts w:ascii="Roboto" w:hAnsi="Roboto"/>
         </w:rPr>
-        <w:t>blockers</w:t>
-      </w:r>
-      <w:proofErr w:type="gramEnd"/>
-      <w:r>
-        <w:rPr>
-          <w:rFonts w:ascii="Roboto" w:hAnsi="Roboto"/>
-        </w:rPr>
-        <w:t>_text</w:t>
+        <w:t>blockers_text</w:t>
       </w:r>
       <w:r>
         <w:rPr>
@@ -333,6 +317,90 @@
           <w:rFonts w:ascii="Roboto" w:hAnsi="Roboto"/>
         </w:rPr>
         <w:t>}}</w:t>
+      </w:r>
+    </w:p>
+    <w:p>
+      <w:pPr>
+        <w:rPr>
+          <w:rFonts w:ascii="Roboto" w:hAnsi="Roboto"/>
+          <w:b/>
+          <w:bCs/>
+          <w:sz w:val="32"/>
+          <w:szCs w:val="32"/>
+        </w:rPr>
+      </w:pPr>
+      <w:r>
+        <w:rPr>
+          <w:rFonts w:ascii="Roboto" w:hAnsi="Roboto"/>
+          <w:b/>
+          <w:bCs/>
+          <w:sz w:val="32"/>
+          <w:szCs w:val="32"/>
+        </w:rPr>
+        <w:t>Why these challenges matter</w:t>
+      </w:r>
+    </w:p>
+    <w:p>
+      <w:pPr>
+        <w:rPr>
+          <w:rFonts w:ascii="Roboto" w:hAnsi="Roboto"/>
+        </w:rPr>
+      </w:pPr>
+      <w:r>
+        <w:rPr>
+          <w:rFonts w:ascii="Roboto" w:hAnsi="Roboto"/>
+        </w:rPr>
+        <w:t xml:space="preserve">This goal is related to the delivery of </w:t>
+      </w:r>
+      <w:r>
+        <w:rPr>
+          <w:rFonts w:ascii="Roboto" w:hAnsi="Roboto"/>
+          <w:b/>
+          <w:bCs/>
+        </w:rPr>
+        <w:t>CAP Goal 2</w:t>
+      </w:r>
+      <w:r>
+        <w:rPr>
+          <w:rFonts w:ascii="Roboto" w:hAnsi="Roboto"/>
+        </w:rPr>
+        <w:t xml:space="preserve"> and outcomes </w:t>
+      </w:r>
+      <w:r>
+        <w:rPr>
+          <w:rFonts w:ascii="Roboto" w:hAnsi="Roboto"/>
+          <w:b/>
+          <w:bCs/>
+        </w:rPr>
+        <w:t>A</w:t>
+      </w:r>
+      <w:r>
+        <w:rPr>
+          <w:rFonts w:ascii="Roboto" w:hAnsi="Roboto"/>
+        </w:rPr>
+        <w:t xml:space="preserve">, </w:t>
+      </w:r>
+      <w:r>
+        <w:rPr>
+          <w:rFonts w:ascii="Roboto" w:hAnsi="Roboto"/>
+          <w:b/>
+          <w:bCs/>
+        </w:rPr>
+        <w:t>B</w:t>
+      </w:r>
+      <w:r>
+        <w:rPr>
+          <w:rFonts w:ascii="Roboto" w:hAnsi="Roboto"/>
+        </w:rPr>
+        <w:t xml:space="preserve">, and </w:t>
+      </w:r>
+      <w:r>
+        <w:rPr>
+          <w:rFonts w:ascii="Roboto" w:hAnsi="Roboto"/>
+          <w:b/>
+          <w:bCs/>
+        </w:rPr>
+        <w:t>C.</w:t>
       </w:r>
     </w:p>
     <w:p>
@@ -579,19 +647,11 @@
                 <w:rFonts w:ascii="Roboto" w:hAnsi="Roboto"/>
               </w:rPr>
             </w:pPr>
-            <w:proofErr w:type="gramStart"/>
-            <w:r>
-              <w:rPr>
-                <w:rFonts w:ascii="Roboto" w:hAnsi="Roboto"/>
-              </w:rPr>
-              <w:t>{{ item</w:t>
-            </w:r>
-            <w:proofErr w:type="gramEnd"/>
-            <w:r>
-              <w:rPr>
-                <w:rFonts w:ascii="Roboto" w:hAnsi="Roboto"/>
-              </w:rPr>
-              <w:t>.</w:t>
+            <w:r>
+              <w:rPr>
+                <w:rFonts w:ascii="Roboto" w:hAnsi="Roboto"/>
+              </w:rPr>
+              <w:t>{{ item.</w:t>
             </w:r>
             <w:r>
               <w:rPr>
@@ -616,16 +676,8 @@
               <w:rPr>
                 <w:rFonts w:ascii="Roboto" w:hAnsi="Roboto"/>
               </w:rPr>
-              <w:t xml:space="preserve">{% if </w:t>
-            </w:r>
-            <w:proofErr w:type="gramStart"/>
-            <w:r>
-              <w:rPr>
-                <w:rFonts w:ascii="Roboto" w:hAnsi="Roboto"/>
-              </w:rPr>
-              <w:t>item.recs</w:t>
-            </w:r>
-            <w:proofErr w:type="gramEnd"/>
+              <w:t>{% if item.recs</w:t>
+            </w:r>
             <w:r>
               <w:rPr>
                 <w:rFonts w:ascii="Roboto" w:hAnsi="Roboto"/>
@@ -904,6 +956,7 @@
         <w:rPr>
           <w:rFonts w:ascii="Roboto" w:hAnsi="Roboto"/>
         </w:rPr>
+        <w:lastRenderedPageBreak/>
         <w:t xml:space="preserve">Looking to receive guidance on </w:t>
       </w:r>
       <w:r>
@@ -965,26 +1018,15 @@
         <w:rPr>
           <w:rFonts w:ascii="Roboto" w:hAnsi="Roboto"/>
         </w:rPr>
-        <w:lastRenderedPageBreak/>
         <w:t xml:space="preserve">Each of the tables below show the APG teams that are looking to address the same challenge as the </w:t>
       </w:r>
-      <w:proofErr w:type="gramStart"/>
-      <w:r>
-        <w:rPr>
-          <w:rFonts w:ascii="Roboto" w:hAnsi="Roboto"/>
-          <w:b/>
-          <w:bCs/>
-        </w:rPr>
-        <w:t>{{ apg</w:t>
-      </w:r>
-      <w:proofErr w:type="gramEnd"/>
-      <w:r>
-        <w:rPr>
-          <w:rFonts w:ascii="Roboto" w:hAnsi="Roboto"/>
-          <w:b/>
-          <w:bCs/>
-        </w:rPr>
-        <w:t>_name }}</w:t>
+      <w:r>
+        <w:rPr>
+          <w:rFonts w:ascii="Roboto" w:hAnsi="Roboto"/>
+          <w:b/>
+          <w:bCs/>
+        </w:rPr>
+        <w:t>{{ apg_name }}</w:t>
       </w:r>
       <w:r>
         <w:rPr>
@@ -1098,7 +1140,6 @@
               </w:rPr>
               <w:t>Challenged by “</w:t>
             </w:r>
-            <w:proofErr w:type="gramStart"/>
             <w:r>
               <w:rPr>
                 <w:rFonts w:ascii="Roboto" w:hAnsi="Roboto"/>
@@ -1109,7 +1150,6 @@
               </w:rPr>
               <w:t>{{ table</w:t>
             </w:r>
-            <w:proofErr w:type="gramEnd"/>
             <w:r>
               <w:rPr>
                 <w:rFonts w:ascii="Roboto" w:hAnsi="Roboto"/>
@@ -1279,26 +1319,16 @@
                 <w:b/>
                 <w:bCs/>
               </w:rPr>
-              <w:t>table_</w:t>
-            </w:r>
-            <w:proofErr w:type="gramStart"/>
+              <w:t>table_dict.</w:t>
+            </w:r>
             <w:r>
               <w:rPr>
                 <w:rFonts w:ascii="Roboto" w:hAnsi="Roboto"/>
                 <w:b/>
                 <w:bCs/>
               </w:rPr>
-              <w:t>dict.</w:t>
-            </w:r>
-            <w:r>
-              <w:rPr>
-                <w:rFonts w:ascii="Roboto" w:hAnsi="Roboto"/>
-                <w:b/>
-                <w:bCs/>
-              </w:rPr>
               <w:t>table</w:t>
             </w:r>
-            <w:proofErr w:type="gramEnd"/>
             <w:r>
               <w:rPr>
                 <w:rFonts w:ascii="Roboto" w:hAnsi="Roboto"/>
@@ -1335,25 +1365,7 @@
                 <w:b/>
                 <w:bCs/>
               </w:rPr>
-              <w:t xml:space="preserve">{%tr for common_team in </w:t>
-            </w:r>
-            <w:proofErr w:type="gramStart"/>
-            <w:r>
-              <w:rPr>
-                <w:rFonts w:ascii="Roboto" w:hAnsi="Roboto"/>
-                <w:b/>
-                <w:bCs/>
-              </w:rPr>
-              <w:t>item.common</w:t>
-            </w:r>
-            <w:proofErr w:type="gramEnd"/>
-            <w:r>
-              <w:rPr>
-                <w:rFonts w:ascii="Roboto" w:hAnsi="Roboto"/>
-                <w:b/>
-                <w:bCs/>
-              </w:rPr>
-              <w:t>_teams %}</w:t>
+              <w:t>{%tr for common_team in item.common_teams %}</w:t>
             </w:r>
           </w:p>
         </w:tc>
@@ -1381,21 +1393,7 @@
               <w:rPr>
                 <w:rFonts w:ascii="Roboto" w:hAnsi="Roboto"/>
               </w:rPr>
-              <w:t xml:space="preserve">{% vm %} </w:t>
-            </w:r>
-            <w:proofErr w:type="gramStart"/>
-            <w:r>
-              <w:rPr>
-                <w:rFonts w:ascii="Roboto" w:hAnsi="Roboto"/>
-              </w:rPr>
-              <w:t>{{ item</w:t>
-            </w:r>
-            <w:proofErr w:type="gramEnd"/>
-            <w:r>
-              <w:rPr>
-                <w:rFonts w:ascii="Roboto" w:hAnsi="Roboto"/>
-              </w:rPr>
-              <w:t>.theme }}</w:t>
+              <w:t>{% vm %} {{ item.theme }}</w:t>
             </w:r>
           </w:p>
         </w:tc>
@@ -1417,19 +1415,11 @@
                 <w:rFonts w:ascii="Roboto" w:hAnsi="Roboto"/>
               </w:rPr>
             </w:pPr>
-            <w:proofErr w:type="gramStart"/>
-            <w:r>
-              <w:rPr>
-                <w:rFonts w:ascii="Roboto" w:hAnsi="Roboto"/>
-              </w:rPr>
-              <w:t>{{ common</w:t>
-            </w:r>
-            <w:proofErr w:type="gramEnd"/>
-            <w:r>
-              <w:rPr>
-                <w:rFonts w:ascii="Roboto" w:hAnsi="Roboto"/>
-              </w:rPr>
-              <w:t>_team.agency }}</w:t>
+            <w:r>
+              <w:rPr>
+                <w:rFonts w:ascii="Roboto" w:hAnsi="Roboto"/>
+              </w:rPr>
+              <w:t>{{ common_team.agency }}</w:t>
             </w:r>
           </w:p>
         </w:tc>
@@ -1451,19 +1441,11 @@
                 <w:rFonts w:ascii="Roboto" w:hAnsi="Roboto"/>
               </w:rPr>
             </w:pPr>
-            <w:proofErr w:type="gramStart"/>
-            <w:r>
-              <w:rPr>
-                <w:rFonts w:ascii="Roboto" w:hAnsi="Roboto"/>
-              </w:rPr>
-              <w:t>{{ common_team.apg</w:t>
-            </w:r>
-            <w:proofErr w:type="gramEnd"/>
-            <w:r>
-              <w:rPr>
-                <w:rFonts w:ascii="Roboto" w:hAnsi="Roboto"/>
-              </w:rPr>
-              <w:t xml:space="preserve"> }}</w:t>
+            <w:r>
+              <w:rPr>
+                <w:rFonts w:ascii="Roboto" w:hAnsi="Roboto"/>
+              </w:rPr>
+              <w:t>{{ common_team.apg }}</w:t>
             </w:r>
           </w:p>
         </w:tc>
@@ -1667,14 +1649,7 @@
         <w:rPr>
           <w:rFonts w:ascii="Roboto" w:hAnsi="Roboto"/>
         </w:rPr>
-        <w:t>group_assistance_</w:t>
-      </w:r>
-      <w:proofErr w:type="gramStart"/>
-      <w:r>
-        <w:rPr>
-          <w:rFonts w:ascii="Roboto" w:hAnsi="Roboto"/>
-        </w:rPr>
-        <w:t>text</w:t>
+        <w:t>group_assistance_text</w:t>
       </w:r>
       <w:r>
         <w:rPr>
@@ -1686,14 +1661,7 @@
         <w:rPr>
           <w:rFonts w:ascii="Roboto" w:hAnsi="Roboto"/>
         </w:rPr>
-        <w:t>}</w:t>
-      </w:r>
-      <w:proofErr w:type="gramEnd"/>
-      <w:r>
-        <w:rPr>
-          <w:rFonts w:ascii="Roboto" w:hAnsi="Roboto"/>
-        </w:rPr>
-        <w:t>}</w:t>
+        <w:t>}}</w:t>
       </w:r>
     </w:p>
     <w:p>

</xml_diff>